<commit_message>
Uploaded latest dummy.docx as of Jan 7, 2026 all html tests passing in github, merge to main after this push
</commit_message>
<xml_diff>
--- a/docassemble/ProtectiveOrderActionPlan/data/templates/dummy.docx
+++ b/docassemble/ProtectiveOrderActionPlan/data/templates/dummy.docx
@@ -535,7 +535,7 @@
               <w:rPr>
                 <w:noProof/>
               </w:rPr>
-              <w:t>15</w:t>
+              <w:t>14</w:t>
             </w:r>
             <w:r>
               <w:fldChar w:fldCharType="end"/>
@@ -4822,6 +4822,13 @@
                 <w:sz w:val="22"/>
                 <w:szCs w:val="22"/>
               </w:rPr>
+            </w:r>
+            <w:r>
+              <w:rPr>
+                <w:rFonts w:ascii="Arial" w:eastAsia="Arial" w:hAnsi="Arial" w:cs="Arial"/>
+                <w:sz w:val="22"/>
+                <w:szCs w:val="22"/>
+              </w:rPr>
               <w:fldChar w:fldCharType="separate"/>
             </w:r>
             <w:r>
@@ -5784,13 +5791,7 @@
               <w:rPr>
                 <w:color w:val="FF0000"/>
               </w:rPr>
-              <w:t>term in('short', 'long')</w:t>
-            </w:r>
-            <w:r>
-              <w:rPr>
-                <w:color w:val="FF0000"/>
-              </w:rPr>
-              <w:t xml:space="preserve"> </w:t>
+              <w:t xml:space="preserve">term in('short', 'long') </w:t>
             </w:r>
             <w:r>
               <w:rPr>
@@ -10195,7 +10196,10 @@
               <w:br/>
             </w:r>
             <w:r>
-              <w:t>January 5</w:t>
+              <w:t xml:space="preserve">January </w:t>
+            </w:r>
+            <w:r>
+              <w:t>7</w:t>
             </w:r>
             <w:r>
               <w:t>, 202</w:t>
@@ -10256,19 +10260,7 @@
               <w:rPr>
                 <w:color w:val="FF0000"/>
               </w:rPr>
-              <w:t>{</w:t>
-            </w:r>
-            <w:r>
-              <w:rPr>
-                <w:color w:val="FF0000"/>
-              </w:rPr>
-              <w:t>% if user_need == 'have po'</w:t>
-            </w:r>
-            <w:r>
-              <w:rPr>
-                <w:color w:val="FF0000"/>
-              </w:rPr>
-              <w:t xml:space="preserve"> %}</w:t>
+              <w:t>{% if user_need == 'have po' %}</w:t>
             </w:r>
             <w:r>
               <w:rPr>
@@ -10369,83 +10361,149 @@
               <w:rPr>
                 <w:color w:val="FFC000"/>
               </w:rPr>
+              <w:t xml:space="preserve">{% elif </w:t>
+            </w:r>
+            <w:proofErr w:type="spellStart"/>
+            <w:r>
+              <w:rPr>
+                <w:color w:val="FFC000"/>
+              </w:rPr>
+              <w:t>petitioner_choices</w:t>
+            </w:r>
+            <w:proofErr w:type="spellEnd"/>
+            <w:r>
+              <w:rPr>
+                <w:color w:val="FFC000"/>
+              </w:rPr>
+              <w:t xml:space="preserve">['options'] and not </w:t>
+            </w:r>
+            <w:proofErr w:type="spellStart"/>
+            <w:r>
+              <w:rPr>
+                <w:color w:val="FFC000"/>
+              </w:rPr>
+              <w:t>petitioner_choices</w:t>
+            </w:r>
+            <w:proofErr w:type="spellEnd"/>
+            <w:r>
+              <w:rPr>
+                <w:color w:val="FFC000"/>
+              </w:rPr>
+              <w:t xml:space="preserve">['change'] and not </w:t>
+            </w:r>
+            <w:proofErr w:type="spellStart"/>
+            <w:r>
+              <w:rPr>
+                <w:color w:val="FFC000"/>
+              </w:rPr>
+              <w:t>also_change</w:t>
+            </w:r>
+            <w:proofErr w:type="spellEnd"/>
+            <w:r>
+              <w:rPr>
+                <w:color w:val="FFC000"/>
+              </w:rPr>
+              <w:t xml:space="preserve"> and </w:t>
+            </w:r>
+            <w:proofErr w:type="spellStart"/>
+            <w:r>
+              <w:rPr>
+                <w:color w:val="FFC000"/>
+              </w:rPr>
+              <w:t>len</w:t>
+            </w:r>
+            <w:proofErr w:type="spellEnd"/>
+            <w:r>
+              <w:rPr>
+                <w:color w:val="FFC000"/>
+              </w:rPr>
+              <w:t>(</w:t>
+            </w:r>
+            <w:proofErr w:type="spellStart"/>
+            <w:r>
+              <w:rPr>
+                <w:color w:val="FFC000"/>
+              </w:rPr>
+              <w:t>petitioner_choices.true_values</w:t>
+            </w:r>
+            <w:proofErr w:type="spellEnd"/>
+            <w:r>
+              <w:rPr>
+                <w:color w:val="FFC000"/>
+              </w:rPr>
+              <w:t>()) &gt; 2</w:t>
+            </w:r>
+            <w:r>
+              <w:rPr>
+                <w:color w:val="FFC000"/>
+              </w:rPr>
+              <w:t xml:space="preserve"> %}</w:t>
+            </w:r>
+            <w:r>
+              <w:t>Fill out the forms you need</w:t>
+            </w:r>
+            <w:r>
+              <w:rPr>
+                <w:color w:val="FFC000"/>
+              </w:rPr>
+              <w:t xml:space="preserve">{% elif not </w:t>
+            </w:r>
+            <w:proofErr w:type="spellStart"/>
+            <w:r>
+              <w:rPr>
+                <w:color w:val="FFC000"/>
+              </w:rPr>
+              <w:t>petitioner_choices</w:t>
+            </w:r>
+            <w:proofErr w:type="spellEnd"/>
+            <w:r>
+              <w:rPr>
+                <w:color w:val="FFC000"/>
+              </w:rPr>
+              <w:t xml:space="preserve">['options'] and </w:t>
+            </w:r>
+            <w:proofErr w:type="spellStart"/>
+            <w:r>
+              <w:rPr>
+                <w:color w:val="FFC000"/>
+              </w:rPr>
+              <w:t>len</w:t>
+            </w:r>
+            <w:proofErr w:type="spellEnd"/>
+            <w:r>
+              <w:rPr>
+                <w:color w:val="FFC000"/>
+              </w:rPr>
+              <w:t>(</w:t>
+            </w:r>
+            <w:proofErr w:type="spellStart"/>
+            <w:r>
+              <w:rPr>
+                <w:color w:val="FFC000"/>
+              </w:rPr>
+              <w:t>petitioner_choices.true_values</w:t>
+            </w:r>
+            <w:proofErr w:type="spellEnd"/>
+            <w:r>
+              <w:rPr>
+                <w:color w:val="FFC000"/>
+              </w:rPr>
+              <w:t>()) &gt; 1 %}</w:t>
+            </w:r>
+            <w:r>
+              <w:t>Fill out the forms you need</w:t>
+            </w:r>
+            <w:r>
+              <w:rPr>
+                <w:color w:val="FFC000"/>
+              </w:rPr>
               <w:t>{</w:t>
             </w:r>
             <w:r>
               <w:rPr>
                 <w:color w:val="FFC000"/>
               </w:rPr>
-              <w:t xml:space="preserve">% elif </w:t>
-            </w:r>
-            <w:proofErr w:type="spellStart"/>
-            <w:r>
-              <w:rPr>
-                <w:color w:val="FFC000"/>
-              </w:rPr>
-              <w:t>petitioner_choices</w:t>
-            </w:r>
-            <w:proofErr w:type="spellEnd"/>
-            <w:r>
-              <w:rPr>
-                <w:color w:val="FFC000"/>
-              </w:rPr>
-              <w:t xml:space="preserve">['options'] and not </w:t>
-            </w:r>
-            <w:proofErr w:type="spellStart"/>
-            <w:r>
-              <w:rPr>
-                <w:color w:val="FFC000"/>
-              </w:rPr>
-              <w:t>petitioner_choices</w:t>
-            </w:r>
-            <w:proofErr w:type="spellEnd"/>
-            <w:r>
-              <w:rPr>
-                <w:color w:val="FFC000"/>
-              </w:rPr>
-              <w:t xml:space="preserve">['change'] and not </w:t>
-            </w:r>
-            <w:proofErr w:type="spellStart"/>
-            <w:r>
-              <w:rPr>
-                <w:color w:val="FFC000"/>
-              </w:rPr>
-              <w:t>also_change</w:t>
-            </w:r>
-            <w:proofErr w:type="spellEnd"/>
-            <w:r>
-              <w:rPr>
-                <w:color w:val="FFC000"/>
-              </w:rPr>
-              <w:t xml:space="preserve"> and </w:t>
-            </w:r>
-            <w:proofErr w:type="spellStart"/>
-            <w:r>
-              <w:rPr>
-                <w:color w:val="FFC000"/>
-              </w:rPr>
-              <w:t>len</w:t>
-            </w:r>
-            <w:proofErr w:type="spellEnd"/>
-            <w:r>
-              <w:rPr>
-                <w:color w:val="FFC000"/>
-              </w:rPr>
-              <w:t>(</w:t>
-            </w:r>
-            <w:proofErr w:type="spellStart"/>
-            <w:r>
-              <w:rPr>
-                <w:color w:val="FFC000"/>
-              </w:rPr>
-              <w:t>petitioner_choices.true_values</w:t>
-            </w:r>
-            <w:proofErr w:type="spellEnd"/>
-            <w:r>
-              <w:rPr>
-                <w:color w:val="FFC000"/>
-              </w:rPr>
-              <w:t>()) &gt; 2</w:t>
+              <w:t>% else</w:t>
             </w:r>
             <w:r>
               <w:rPr>
@@ -10454,97 +10512,7 @@
               <w:t xml:space="preserve"> %}</w:t>
             </w:r>
             <w:r>
-              <w:t>Fill out the forms you need</w:t>
-            </w:r>
-            <w:r>
-              <w:rPr>
-                <w:color w:val="FFC000"/>
-              </w:rPr>
-              <w:t>{</w:t>
-            </w:r>
-            <w:r>
-              <w:rPr>
-                <w:color w:val="FFC000"/>
-              </w:rPr>
-              <w:t xml:space="preserve">% elif not </w:t>
-            </w:r>
-            <w:proofErr w:type="spellStart"/>
-            <w:r>
-              <w:rPr>
-                <w:color w:val="FFC000"/>
-              </w:rPr>
-              <w:t>petitioner_choices</w:t>
-            </w:r>
-            <w:proofErr w:type="spellEnd"/>
-            <w:r>
-              <w:rPr>
-                <w:color w:val="FFC000"/>
-              </w:rPr>
-              <w:t xml:space="preserve">['options'] and </w:t>
-            </w:r>
-            <w:proofErr w:type="spellStart"/>
-            <w:r>
-              <w:rPr>
-                <w:color w:val="FFC000"/>
-              </w:rPr>
-              <w:t>len</w:t>
-            </w:r>
-            <w:proofErr w:type="spellEnd"/>
-            <w:r>
-              <w:rPr>
-                <w:color w:val="FFC000"/>
-              </w:rPr>
-              <w:t>(</w:t>
-            </w:r>
-            <w:proofErr w:type="spellStart"/>
-            <w:r>
-              <w:rPr>
-                <w:color w:val="FFC000"/>
-              </w:rPr>
-              <w:t>petitioner_choices.true_values</w:t>
-            </w:r>
-            <w:proofErr w:type="spellEnd"/>
-            <w:r>
-              <w:rPr>
-                <w:color w:val="FFC000"/>
-              </w:rPr>
-              <w:t>()) &gt; 1</w:t>
-            </w:r>
-            <w:r>
-              <w:rPr>
-                <w:color w:val="FFC000"/>
-              </w:rPr>
-              <w:t xml:space="preserve"> %}</w:t>
-            </w:r>
-            <w:r>
-              <w:t>Fill out the forms you need</w:t>
-            </w:r>
-            <w:r>
-              <w:rPr>
-                <w:color w:val="FFC000"/>
-              </w:rPr>
-              <w:t>{</w:t>
-            </w:r>
-            <w:r>
-              <w:rPr>
-                <w:color w:val="FFC000"/>
-              </w:rPr>
-              <w:t>% else</w:t>
-            </w:r>
-            <w:r>
-              <w:rPr>
-                <w:color w:val="FFC000"/>
-              </w:rPr>
-              <w:t xml:space="preserve"> %}</w:t>
-            </w:r>
-            <w:r>
-              <w:t xml:space="preserve">Fill out the form to </w:t>
-            </w:r>
-            <w:r>
-              <w:t>{</w:t>
-            </w:r>
-            <w:r>
-              <w:t xml:space="preserve">{ [ text for text in [ "ask </w:t>
+              <w:t xml:space="preserve">Fill out the form to {{ [ text for text in [ "ask </w:t>
             </w:r>
             <w:r>
               <w:lastRenderedPageBreak/>
@@ -10632,10 +10600,7 @@
             </w:r>
             <w:proofErr w:type="spellEnd"/>
             <w:r>
-              <w:t>['dismiss'] else None ] if text ][0] }</w:t>
-            </w:r>
-            <w:r>
-              <w:t>}</w:t>
+              <w:t>['dismiss'] else None ] if text ][0] }}</w:t>
             </w:r>
             <w:r>
               <w:rPr>
@@ -10780,13 +10745,7 @@
               <w:t xml:space="preserve"> %}</w:t>
             </w:r>
             <w:r>
-              <w:t xml:space="preserve">Fill out the form to </w:t>
-            </w:r>
-            <w:r>
-              <w:t>{</w:t>
-            </w:r>
-            <w:r>
-              <w:t>{ [ text for text in [</w:t>
+              <w:t>Fill out the form to {{ [ text for text in [</w:t>
             </w:r>
             <w:proofErr w:type="spellStart"/>
             <w:r>
@@ -10843,10 +10802,7 @@
             </w:r>
             <w:proofErr w:type="spellEnd"/>
             <w:r>
-              <w:t>['dismiss'] else None ] if text ][0] }</w:t>
-            </w:r>
-            <w:r>
-              <w:t>}</w:t>
+              <w:t>['dismiss'] else None ] if text ][0] }}</w:t>
             </w:r>
             <w:r>
               <w:rPr>
@@ -11572,13 +11528,7 @@
               <w:rPr>
                 <w:color w:val="FF0000"/>
               </w:rPr>
-              <w:t>and term in ('short', 'long')</w:t>
-            </w:r>
-            <w:r>
-              <w:rPr>
-                <w:color w:val="FF0000"/>
-              </w:rPr>
-              <w:t xml:space="preserve"> </w:t>
+              <w:t xml:space="preserve">and term in ('short', 'long') </w:t>
             </w:r>
             <w:r>
               <w:rPr>
@@ -11929,13 +11879,7 @@
               <w:rPr>
                 <w:color w:val="FF0000"/>
               </w:rPr>
-              <w:t>and term in ('short', 'long')</w:t>
-            </w:r>
-            <w:r>
-              <w:rPr>
-                <w:color w:val="FF0000"/>
-              </w:rPr>
-              <w:t xml:space="preserve"> </w:t>
+              <w:t xml:space="preserve">and term in ('short', 'long') </w:t>
             </w:r>
             <w:r>
               <w:rPr>
@@ -11970,10 +11914,7 @@
               <w:t>}</w:t>
             </w:r>
             <w:r>
-              <w:t xml:space="preserve"> </w:t>
-            </w:r>
-            <w:r>
-              <w:t xml:space="preserve">Use </w:t>
+              <w:t xml:space="preserve"> Use </w:t>
             </w:r>
             <w:r>
               <w:rPr>
@@ -12244,10 +12185,7 @@
               <w:t xml:space="preserve"> %}</w:t>
             </w:r>
             <w:r>
-              <w:t xml:space="preserve"> </w:t>
-            </w:r>
-            <w:r>
-              <w:t xml:space="preserve">Use </w:t>
+              <w:t xml:space="preserve"> Use </w:t>
             </w:r>
             <w:r>
               <w:rPr>
@@ -12675,13 +12613,7 @@
               <w:rPr>
                 <w:color w:val="FF0000"/>
               </w:rPr>
-              <w:t>) or term == 'hearing')</w:t>
-            </w:r>
-            <w:r>
-              <w:rPr>
-                <w:color w:val="FF0000"/>
-              </w:rPr>
-              <w:t xml:space="preserve"> </w:t>
+              <w:t xml:space="preserve">) or term == 'hearing') </w:t>
             </w:r>
             <w:proofErr w:type="spellStart"/>
             <w:r>
@@ -13383,13 +13315,7 @@
               <w:rPr>
                 <w:color w:val="FF0000"/>
               </w:rPr>
-              <w:t>{% if not (user_need == 'po respondent' and term == 'hearing') %}</w:t>
-            </w:r>
-            <w:r>
-              <w:rPr>
-                <w:color w:val="FF0000"/>
-              </w:rPr>
-              <w:t xml:space="preserve"> </w:t>
+              <w:t xml:space="preserve">{% if not (user_need == 'po respondent' and term == 'hearing') %} </w:t>
             </w:r>
             <w:r>
               <w:t>The court may or may not hold a hearing.</w:t>
@@ -13622,7 +13548,7 @@
               <w:rPr>
                 <w:noProof/>
               </w:rPr>
-              <w:t>12</w:t>
+              <w:t>11</w:t>
             </w:r>
             <w:r>
               <w:fldChar w:fldCharType="end"/>
@@ -13704,7 +13630,7 @@
               <w:rPr>
                 <w:color w:val="FF0000"/>
               </w:rPr>
-              <w:t>user_need == 'want po'</w:t>
+              <w:t xml:space="preserve">1 == 1 </w:t>
             </w:r>
             <w:r>
               <w:rPr>
@@ -13739,7 +13665,15 @@
             <w:proofErr w:type="spellEnd"/>
             <w:r>
               <w:br/>
-              <w:t>November 25, 2025</w:t>
+            </w:r>
+            <w:r>
+              <w:t>January</w:t>
+            </w:r>
+            <w:r>
+              <w:t xml:space="preserve"> 2, 202</w:t>
+            </w:r>
+            <w:r>
+              <w:t>6</w:t>
             </w:r>
           </w:p>
         </w:tc>
@@ -13779,7 +13713,7 @@
               <w:rPr>
                 <w:noProof/>
               </w:rPr>
-              <w:t>13</w:t>
+              <w:t>12</w:t>
             </w:r>
             <w:r>
               <w:fldChar w:fldCharType="end"/>
@@ -13844,365 +13778,437 @@
               <w:rPr>
                 <w:color w:val="FF0000"/>
               </w:rPr>
+              <w:t xml:space="preserve"> </w:t>
+            </w:r>
+            <w:r>
+              <w:rPr>
+                <w:color w:val="FF0000"/>
+              </w:rPr>
+              <w:t xml:space="preserve">or </w:t>
+            </w:r>
+            <w:proofErr w:type="spellStart"/>
+            <w:r>
+              <w:rPr>
+                <w:color w:val="FF0000"/>
+              </w:rPr>
+              <w:t>has_expired</w:t>
+            </w:r>
+            <w:proofErr w:type="spellEnd"/>
+            <w:r>
+              <w:rPr>
+                <w:color w:val="FF0000"/>
+              </w:rPr>
+              <w:t xml:space="preserve"> </w:t>
+            </w:r>
+            <w:r>
+              <w:rPr>
+                <w:color w:val="FF0000"/>
+              </w:rPr>
+              <w:t>%}</w:t>
+            </w:r>
+            <w:r>
+              <w:rPr>
+                <w:color w:val="FFC000"/>
+              </w:rPr>
+              <w:t>{</w:t>
+            </w:r>
+            <w:r>
+              <w:rPr>
+                <w:color w:val="FFC000"/>
+              </w:rPr>
+              <w:t xml:space="preserve">% if </w:t>
+            </w:r>
+            <w:r>
+              <w:rPr>
+                <w:color w:val="FFC000"/>
+              </w:rPr>
+              <w:t xml:space="preserve">user_need == 'want po' </w:t>
+            </w:r>
+            <w:r>
+              <w:rPr>
+                <w:color w:val="FFC000"/>
+              </w:rPr>
+              <w:t xml:space="preserve">or </w:t>
+            </w:r>
+            <w:proofErr w:type="spellStart"/>
+            <w:r>
+              <w:rPr>
+                <w:color w:val="FFC000"/>
+              </w:rPr>
+              <w:t>has_expired</w:t>
+            </w:r>
+            <w:proofErr w:type="spellEnd"/>
+            <w:r>
+              <w:rPr>
+                <w:color w:val="FFC000"/>
+              </w:rPr>
+              <w:t xml:space="preserve"> </w:t>
+            </w:r>
+            <w:r>
+              <w:rPr>
+                <w:color w:val="FFC000"/>
+              </w:rPr>
+              <w:t>%}</w:t>
+            </w:r>
+            <w:r>
+              <w:t>Some courts will hold a heari</w:t>
+            </w:r>
+            <w:r>
+              <w:t xml:space="preserve">ng before deciding </w:t>
+            </w:r>
+            <w:r>
+              <w:t>your 20-day petition.</w:t>
+            </w:r>
+            <w:r>
+              <w:t xml:space="preserve"> </w:t>
+            </w:r>
+            <w:r>
+              <w:t>Prepare for your 20-day</w:t>
+            </w:r>
+            <w:r>
+              <w:rPr>
+                <w:color w:val="FFC000"/>
+              </w:rPr>
+              <w:t>{% el</w:t>
+            </w:r>
+            <w:r>
+              <w:rPr>
+                <w:color w:val="FFC000"/>
+              </w:rPr>
+              <w:t xml:space="preserve">if </w:t>
+            </w:r>
+            <w:r>
+              <w:rPr>
+                <w:color w:val="FFC000"/>
+              </w:rPr>
+              <w:t xml:space="preserve">user_need == 'have po' </w:t>
+            </w:r>
+            <w:r>
+              <w:rPr>
+                <w:color w:val="FFC000"/>
+              </w:rPr>
+              <w:t xml:space="preserve">and not </w:t>
+            </w:r>
+            <w:proofErr w:type="spellStart"/>
+            <w:r>
+              <w:rPr>
+                <w:color w:val="FFC000"/>
+              </w:rPr>
+              <w:t>has_expired</w:t>
+            </w:r>
+            <w:proofErr w:type="spellEnd"/>
+            <w:r>
+              <w:rPr>
+                <w:color w:val="FFC000"/>
+              </w:rPr>
               <w:t xml:space="preserve"> %}</w:t>
             </w:r>
             <w:r>
-              <w:rPr>
-                <w:color w:val="FFC000"/>
+              <w:t>Prepare for your</w:t>
+            </w:r>
+            <w:r>
+              <w:rPr>
+                <w:color w:val="FF0000"/>
+              </w:rPr>
+              <w:t xml:space="preserve"> </w:t>
+            </w:r>
+            <w:r>
+              <w:t>long term</w:t>
+            </w:r>
+            <w:r>
+              <w:rPr>
+                <w:color w:val="FFC000"/>
+              </w:rPr>
+              <w:t>{% endif %}</w:t>
+            </w:r>
+            <w:r>
+              <w:t xml:space="preserve"> hearing by reading </w:t>
+            </w:r>
+            <w:r>
+              <w:rPr>
+                <w:b/>
+              </w:rPr>
+              <w:t>How to Represent Yourself in Alaska's Domestic Violence Protective Order Process</w:t>
+            </w:r>
+            <w:r>
+              <w:t xml:space="preserve">, </w:t>
+            </w:r>
+            <w:hyperlink r:id="rId241" w:history="1">
+              <w:r>
+                <w:rPr>
+                  <w:rStyle w:val="Hyperlink"/>
+                  <w:spacing w:val="0"/>
+                </w:rPr>
+                <w:t>PUB-22</w:t>
+              </w:r>
+            </w:hyperlink>
+            <w:r>
+              <w:t xml:space="preserve">. </w:t>
+            </w:r>
+            <w:r>
+              <w:rPr>
+                <w:color w:val="FFC000"/>
+              </w:rPr>
+              <w:t xml:space="preserve">{% if </w:t>
+            </w:r>
+            <w:r>
+              <w:rPr>
+                <w:color w:val="FFC000"/>
+              </w:rPr>
+              <w:t xml:space="preserve">((user_need == 'want po' or </w:t>
+            </w:r>
+            <w:proofErr w:type="spellStart"/>
+            <w:r>
+              <w:rPr>
+                <w:color w:val="FFC000"/>
+              </w:rPr>
+              <w:t>has_expired</w:t>
+            </w:r>
+            <w:proofErr w:type="spellEnd"/>
+            <w:r>
+              <w:rPr>
+                <w:color w:val="FFC000"/>
+              </w:rPr>
+              <w:t>) and (</w:t>
+            </w:r>
+            <w:proofErr w:type="spellStart"/>
+            <w:r>
+              <w:rPr>
+                <w:color w:val="FFC000"/>
+              </w:rPr>
+              <w:t>protective_order_for_one</w:t>
+            </w:r>
+            <w:proofErr w:type="spellEnd"/>
+            <w:r>
+              <w:rPr>
+                <w:color w:val="FFC000"/>
+              </w:rPr>
+              <w:t xml:space="preserve"> or </w:t>
+            </w:r>
+            <w:proofErr w:type="spellStart"/>
+            <w:r>
+              <w:rPr>
+                <w:color w:val="FFC000"/>
+              </w:rPr>
+              <w:t>protective_order_for_more</w:t>
+            </w:r>
+            <w:proofErr w:type="spellEnd"/>
+            <w:r>
+              <w:rPr>
+                <w:color w:val="FFC000"/>
+              </w:rPr>
+              <w:t xml:space="preserve">)) or ((user_need == 'have po' and not </w:t>
+            </w:r>
+            <w:proofErr w:type="spellStart"/>
+            <w:r>
+              <w:rPr>
+                <w:color w:val="FFC000"/>
+              </w:rPr>
+              <w:t>has_expired</w:t>
+            </w:r>
+            <w:proofErr w:type="spellEnd"/>
+            <w:r>
+              <w:rPr>
+                <w:color w:val="FFC000"/>
+              </w:rPr>
+              <w:t xml:space="preserve">) and </w:t>
+            </w:r>
+            <w:proofErr w:type="spellStart"/>
+            <w:r>
+              <w:rPr>
+                <w:color w:val="FFC000"/>
+              </w:rPr>
+              <w:t>po_case_type</w:t>
+            </w:r>
+            <w:proofErr w:type="spellEnd"/>
+            <w:r>
+              <w:rPr>
+                <w:color w:val="FFC000"/>
+              </w:rPr>
+              <w:t xml:space="preserve"> in('1 </w:t>
+            </w:r>
+            <w:proofErr w:type="spellStart"/>
+            <w:r>
+              <w:rPr>
+                <w:color w:val="FFC000"/>
+              </w:rPr>
+              <w:t>person','more</w:t>
+            </w:r>
+            <w:proofErr w:type="spellEnd"/>
+            <w:r>
+              <w:rPr>
+                <w:color w:val="FFC000"/>
+              </w:rPr>
+              <w:t xml:space="preserve"> than 1'))</w:t>
+            </w:r>
+            <w:r>
+              <w:rPr>
+                <w:color w:val="FFC000"/>
+              </w:rPr>
+              <w:t xml:space="preserve"> </w:t>
+            </w:r>
+            <w:r>
+              <w:rPr>
+                <w:color w:val="FFC000"/>
+              </w:rPr>
+              <w:t>%}</w:t>
+            </w:r>
+            <w:r>
+              <w:t xml:space="preserve"> </w:t>
+            </w:r>
+            <w:r>
+              <w:t>The sections on Short-Term Order Process, Long-Term Order Process, and Evidence have helpful information.</w:t>
+            </w:r>
+            <w:r>
+              <w:rPr>
+                <w:color w:val="FFC000"/>
+              </w:rPr>
+              <w:t>{% else %}</w:t>
+            </w:r>
+            <w:r>
+              <w:t xml:space="preserve"> </w:t>
+            </w:r>
+            <w:r>
+              <w:t>Most of the information in the sections on Short-Term Order Process, Long-Term Order Process</w:t>
+            </w:r>
+            <w:r>
+              <w:t>,</w:t>
+            </w:r>
+            <w:r>
+              <w:t xml:space="preserve"> and Evidence are the same as the stalking or sexual assault protective order process</w:t>
+            </w:r>
+            <w:r>
+              <w:t>.</w:t>
+            </w:r>
+            <w:r>
+              <w:rPr>
+                <w:color w:val="FFC000"/>
+              </w:rPr>
+              <w:t>{% endif %}</w:t>
+            </w:r>
+            <w:r>
+              <w:rPr>
+                <w:color w:val="FF0000"/>
               </w:rPr>
               <w:t>{</w:t>
             </w:r>
             <w:r>
               <w:rPr>
-                <w:color w:val="FFC000"/>
-              </w:rPr>
-              <w:t xml:space="preserve">% if </w:t>
-            </w:r>
-            <w:r>
-              <w:rPr>
-                <w:color w:val="FFC000"/>
-              </w:rPr>
-              <w:t>user_need == 'want po' %}</w:t>
-            </w:r>
-            <w:r>
-              <w:t>Some courts will hold a heari</w:t>
-            </w:r>
-            <w:r>
-              <w:t xml:space="preserve">ng before deciding </w:t>
-            </w:r>
-            <w:r>
-              <w:t>your 20-day petition.</w:t>
+                <w:color w:val="FF0000"/>
+              </w:rPr>
+              <w:t xml:space="preserve">% </w:t>
+            </w:r>
+            <w:r>
+              <w:rPr>
+                <w:color w:val="FF0000"/>
+              </w:rPr>
+              <w:t>el</w:t>
+            </w:r>
+            <w:r>
+              <w:rPr>
+                <w:color w:val="FF0000"/>
+              </w:rPr>
+              <w:t xml:space="preserve">if </w:t>
+            </w:r>
+            <w:r>
+              <w:rPr>
+                <w:color w:val="FF0000"/>
+              </w:rPr>
+              <w:t>user_need == 'po</w:t>
+            </w:r>
+            <w:r>
+              <w:rPr>
+                <w:color w:val="FF0000"/>
+              </w:rPr>
+              <w:t xml:space="preserve"> respondent</w:t>
+            </w:r>
+            <w:r>
+              <w:rPr>
+                <w:color w:val="FF0000"/>
+              </w:rPr>
+              <w:t>'</w:t>
+            </w:r>
+            <w:r>
+              <w:rPr>
+                <w:color w:val="FF0000"/>
+              </w:rPr>
+              <w:t xml:space="preserve"> %}</w:t>
+            </w:r>
+            <w:r>
+              <w:t xml:space="preserve">Prepare for your long-term hearing by reading </w:t>
+            </w:r>
+            <w:r>
+              <w:rPr>
+                <w:b/>
+              </w:rPr>
+              <w:t>What to Do When Someone Files a Domestic Violence Protective Order Against You,</w:t>
             </w:r>
             <w:r>
               <w:t xml:space="preserve"> </w:t>
             </w:r>
-            <w:r>
-              <w:t>Prepare for your 20-day</w:t>
-            </w:r>
-            <w:r>
-              <w:rPr>
-                <w:color w:val="FFC000"/>
-              </w:rPr>
-              <w:t>{% el</w:t>
-            </w:r>
-            <w:r>
-              <w:rPr>
-                <w:color w:val="FFC000"/>
-              </w:rPr>
-              <w:t xml:space="preserve">if </w:t>
-            </w:r>
-            <w:r>
-              <w:rPr>
-                <w:color w:val="FFC000"/>
-              </w:rPr>
-              <w:t>user_need == 'have po' and term =</w:t>
-            </w:r>
-            <w:r>
-              <w:rPr>
-                <w:color w:val="FFC000"/>
-              </w:rPr>
-              <w:t xml:space="preserve">= 'short' and </w:t>
+            <w:hyperlink r:id="rId242" w:history="1">
+              <w:r>
+                <w:rPr>
+                  <w:rStyle w:val="Hyperlink"/>
+                  <w:spacing w:val="0"/>
+                </w:rPr>
+                <w:t>PUB-</w:t>
+              </w:r>
+              <w:r>
+                <w:rPr>
+                  <w:rStyle w:val="Hyperlink"/>
+                  <w:spacing w:val="0"/>
+                </w:rPr>
+                <w:lastRenderedPageBreak/>
+                <w:t>23</w:t>
+              </w:r>
+            </w:hyperlink>
+            <w:r>
+              <w:t xml:space="preserve">. </w:t>
+            </w:r>
+            <w:r>
+              <w:rPr>
+                <w:color w:val="FFC000"/>
+              </w:rPr>
+              <w:t xml:space="preserve">{% if </w:t>
             </w:r>
             <w:proofErr w:type="spellStart"/>
             <w:r>
               <w:rPr>
                 <w:color w:val="FFC000"/>
               </w:rPr>
-              <w:t>request_long</w:t>
+              <w:t>po_case_type</w:t>
             </w:r>
             <w:proofErr w:type="spellEnd"/>
             <w:r>
               <w:rPr>
                 <w:color w:val="FFC000"/>
               </w:rPr>
-              <w:t xml:space="preserve"> %}</w:t>
-            </w:r>
-            <w:r>
-              <w:t>Prepare for your</w:t>
-            </w:r>
-            <w:r>
-              <w:rPr>
-                <w:color w:val="FF0000"/>
+              <w:t xml:space="preserve"> in('1 person', 'more than 1')</w:t>
+            </w:r>
+            <w:r>
+              <w:rPr>
+                <w:color w:val="FFC000"/>
+              </w:rPr>
+              <w:t>%}</w:t>
+            </w:r>
+            <w:r>
+              <w:t>There is a section on the Long-Term Protective Order Hearing.</w:t>
+            </w:r>
+            <w:r>
+              <w:rPr>
+                <w:color w:val="FFC000"/>
               </w:rPr>
               <w:t xml:space="preserve"> </w:t>
             </w:r>
             <w:r>
-              <w:t>long term</w:t>
-            </w:r>
-            <w:r>
-              <w:rPr>
-                <w:color w:val="FFC000"/>
-              </w:rPr>
-              <w:t>{% endif %}</w:t>
-            </w:r>
-            <w:r>
-              <w:t xml:space="preserve"> hearing by reading </w:t>
-            </w:r>
-            <w:r>
-              <w:rPr>
-                <w:b/>
-              </w:rPr>
-              <w:t>How to Represent Yourself in Alaska's Domestic Violence Protective Order Process</w:t>
-            </w:r>
-            <w:r>
-              <w:t xml:space="preserve">, </w:t>
-            </w:r>
-            <w:hyperlink r:id="rId241" w:history="1">
-              <w:r>
-                <w:rPr>
-                  <w:rStyle w:val="Hyperlink"/>
-                  <w:spacing w:val="0"/>
-                </w:rPr>
-                <w:t>PUB-22</w:t>
-              </w:r>
-            </w:hyperlink>
-            <w:r>
-              <w:t xml:space="preserve">. </w:t>
-            </w:r>
-            <w:r>
-              <w:rPr>
-                <w:color w:val="FFC000"/>
-              </w:rPr>
-              <w:t xml:space="preserve">{% if </w:t>
-            </w:r>
-            <w:r>
-              <w:rPr>
-                <w:color w:val="FFC000"/>
-              </w:rPr>
-              <w:t>(</w:t>
-            </w:r>
-            <w:r>
-              <w:rPr>
-                <w:color w:val="FFC000"/>
-              </w:rPr>
-              <w:t xml:space="preserve">user_need == 'have po' and </w:t>
-            </w:r>
-            <w:proofErr w:type="spellStart"/>
-            <w:r>
-              <w:rPr>
-                <w:color w:val="FFC000"/>
-              </w:rPr>
-              <w:t>po_case_type</w:t>
-            </w:r>
-            <w:proofErr w:type="spellEnd"/>
-            <w:r>
-              <w:rPr>
-                <w:color w:val="FFC000"/>
-              </w:rPr>
-              <w:t xml:space="preserve"> in('stalked', 'sexual assault')) or</w:t>
-            </w:r>
-            <w:r>
-              <w:rPr>
-                <w:color w:val="FFC000"/>
-              </w:rPr>
-              <w:t xml:space="preserve"> (</w:t>
-            </w:r>
-            <w:r>
-              <w:rPr>
-                <w:color w:val="FFC000"/>
-              </w:rPr>
-              <w:t>user_need == 'want po'</w:t>
-            </w:r>
-            <w:r>
-              <w:rPr>
-                <w:color w:val="FFC000"/>
-              </w:rPr>
-              <w:t xml:space="preserve"> </w:t>
-            </w:r>
-            <w:r>
-              <w:rPr>
-                <w:color w:val="FFC000"/>
-              </w:rPr>
-              <w:t xml:space="preserve">and </w:t>
-            </w:r>
-            <w:proofErr w:type="spellStart"/>
-            <w:r>
-              <w:rPr>
-                <w:color w:val="FFC000"/>
-              </w:rPr>
-              <w:t>no_qualifying_relationship</w:t>
-            </w:r>
-            <w:proofErr w:type="spellEnd"/>
-            <w:r>
-              <w:rPr>
-                <w:color w:val="FFC000"/>
-              </w:rPr>
-              <w:t xml:space="preserve"> and other_po in('stalked', 'sexual </w:t>
-            </w:r>
-            <w:r>
-              <w:rPr>
-                <w:color w:val="FFC000"/>
-              </w:rPr>
-              <w:t>assault</w:t>
-            </w:r>
-            <w:r>
-              <w:rPr>
-                <w:color w:val="FFC000"/>
-              </w:rPr>
-              <w:t>')</w:t>
-            </w:r>
-            <w:r>
-              <w:rPr>
-                <w:color w:val="FFC000"/>
-              </w:rPr>
-              <w:t xml:space="preserve">) </w:t>
-            </w:r>
-            <w:r>
-              <w:rPr>
-                <w:color w:val="FFC000"/>
-              </w:rPr>
-              <w:t>%}</w:t>
-            </w:r>
-            <w:r>
-              <w:t>Most of the information in the sections on Short-Term Order Process, Long-Term Order Process</w:t>
-            </w:r>
-            <w:r>
-              <w:t>,</w:t>
-            </w:r>
-            <w:r>
-              <w:t xml:space="preserve"> and Evidence are the same as the stalking or sexual assault protective order process</w:t>
-            </w:r>
-            <w:r>
-              <w:t>.</w:t>
-            </w:r>
-            <w:r>
               <w:rPr>
                 <w:color w:val="FFC000"/>
               </w:rPr>
               <w:t>{% else %}</w:t>
             </w:r>
             <w:r>
-              <w:t>The sections on Short-Term Order Process, Long-Term Order Process, and Evidence have helpful information.</w:t>
-            </w:r>
-            <w:r>
-              <w:rPr>
-                <w:color w:val="FFC000"/>
-              </w:rPr>
-              <w:t>{% endif %}</w:t>
-            </w:r>
-            <w:r>
-              <w:rPr>
-                <w:color w:val="FF0000"/>
-              </w:rPr>
-              <w:t>{</w:t>
-            </w:r>
-            <w:r>
-              <w:rPr>
-                <w:color w:val="FF0000"/>
-              </w:rPr>
-              <w:t xml:space="preserve">% </w:t>
-            </w:r>
-            <w:r>
-              <w:rPr>
-                <w:color w:val="FF0000"/>
-              </w:rPr>
-              <w:t>el</w:t>
-            </w:r>
-            <w:r>
-              <w:rPr>
-                <w:color w:val="FF0000"/>
-              </w:rPr>
-              <w:t xml:space="preserve">if </w:t>
-            </w:r>
-            <w:r>
-              <w:rPr>
-                <w:color w:val="FF0000"/>
-              </w:rPr>
-              <w:t>user_need == 'po</w:t>
-            </w:r>
-            <w:r>
-              <w:rPr>
-                <w:color w:val="FF0000"/>
-              </w:rPr>
-              <w:t xml:space="preserve"> respondent</w:t>
-            </w:r>
-            <w:r>
-              <w:rPr>
-                <w:color w:val="FF0000"/>
-              </w:rPr>
-              <w:t>'</w:t>
-            </w:r>
-            <w:r>
-              <w:rPr>
-                <w:color w:val="FF0000"/>
-              </w:rPr>
-              <w:t xml:space="preserve"> %}</w:t>
-            </w:r>
-            <w:r>
-              <w:t xml:space="preserve">Prepare for your long-term hearing by reading </w:t>
-            </w:r>
-            <w:r>
-              <w:rPr>
-                <w:b/>
-              </w:rPr>
-              <w:t>What to Do When Someone Files a Domestic Violence Protective Order Against You,</w:t>
-            </w:r>
-            <w:r>
-              <w:t xml:space="preserve"> </w:t>
-            </w:r>
-            <w:hyperlink r:id="rId242" w:history="1">
-              <w:r>
-                <w:rPr>
-                  <w:rStyle w:val="Hyperlink"/>
-                  <w:spacing w:val="0"/>
-                </w:rPr>
-                <w:t>PUB-23</w:t>
-              </w:r>
-            </w:hyperlink>
-            <w:r>
-              <w:t xml:space="preserve">. </w:t>
-            </w:r>
-            <w:r>
-              <w:rPr>
-                <w:color w:val="FFC000"/>
-              </w:rPr>
-              <w:t>{% if o</w:t>
-            </w:r>
-            <w:r>
-              <w:rPr>
-                <w:color w:val="FFC000"/>
-              </w:rPr>
-              <w:t xml:space="preserve">ther_po in('stalked', 'sexual </w:t>
-            </w:r>
-            <w:r>
-              <w:rPr>
-                <w:color w:val="FFC000"/>
-              </w:rPr>
-              <w:t>assault</w:t>
-            </w:r>
-            <w:r>
-              <w:rPr>
-                <w:color w:val="FFC000"/>
-              </w:rPr>
-              <w:t>'</w:t>
-            </w:r>
-            <w:r>
-              <w:rPr>
-                <w:color w:val="FFC000"/>
-              </w:rPr>
-              <w:t>)</w:t>
-            </w:r>
-            <w:r>
-              <w:rPr>
-                <w:color w:val="FFC000"/>
-              </w:rPr>
-              <w:t xml:space="preserve"> %}</w:t>
-            </w:r>
-            <w:r>
-              <w:t xml:space="preserve">Most of </w:t>
-            </w:r>
-            <w:r>
-              <w:lastRenderedPageBreak/>
-              <w:t>the information in the sections on the Long-Term Protective Order Hearing is the same as the stalking or sexual assault protective order process.</w:t>
-            </w:r>
-            <w:r>
-              <w:rPr>
-                <w:color w:val="FFC000"/>
-              </w:rPr>
-              <w:t>{% else %}</w:t>
-            </w:r>
-            <w:r>
-              <w:t>There is a section on the Long-Term Protective Order Hearing.</w:t>
+              <w:t>Most of the information in the sections on the Long-Term Protective Order Hearing is the same as the stalking or sexual assault protective order process.</w:t>
             </w:r>
             <w:r>
               <w:rPr>
@@ -14468,7 +14474,7 @@
               <w:rPr>
                 <w:noProof/>
               </w:rPr>
-              <w:t>14</w:t>
+              <w:t>13</w:t>
             </w:r>
             <w:r>
               <w:fldChar w:fldCharType="end"/>
@@ -14610,6 +14616,7 @@
               <w:outlineLvl w:val="1"/>
             </w:pPr>
             <w:r>
+              <w:lastRenderedPageBreak/>
               <w:t xml:space="preserve">Step </w:t>
             </w:r>
             <w:bookmarkStart w:id="6" w:name="LastStep"/>
@@ -14632,7 +14639,7 @@
               <w:rPr>
                 <w:noProof/>
               </w:rPr>
-              <w:t>15</w:t>
+              <w:t>14</w:t>
             </w:r>
             <w:r>
               <w:fldChar w:fldCharType="end"/>
@@ -14645,11 +14652,7 @@
               <w:t xml:space="preserve"> </w:t>
             </w:r>
             <w:r>
-              <w:t xml:space="preserve">Divorce </w:t>
-            </w:r>
-            <w:r>
-              <w:lastRenderedPageBreak/>
-              <w:t>case</w:t>
+              <w:t>Divorce case</w:t>
             </w:r>
           </w:p>
         </w:tc>
@@ -14871,27 +14874,14 @@
     <w:r>
       <w:t xml:space="preserve"> of </w:t>
     </w:r>
-    <w:r>
-      <w:fldChar w:fldCharType="begin"/>
-    </w:r>
-    <w:r>
-      <w:instrText xml:space="preserve"> NUMPAGES \* ARABIC </w:instrText>
-    </w:r>
-    <w:r>
-      <w:fldChar w:fldCharType="separate"/>
-    </w:r>
-    <w:r>
-      <w:rPr>
-        <w:noProof/>
-      </w:rPr>
-      <w:t>26</w:t>
-    </w:r>
-    <w:r>
-      <w:rPr>
-        <w:noProof/>
-      </w:rPr>
-      <w:fldChar w:fldCharType="end"/>
-    </w:r>
+    <w:fldSimple w:instr=" NUMPAGES \* ARABIC ">
+      <w:r>
+        <w:rPr>
+          <w:noProof/>
+        </w:rPr>
+        <w:t>26</w:t>
+      </w:r>
+    </w:fldSimple>
     <w:r>
       <w:t xml:space="preserve"> pages</w:t>
     </w:r>
@@ -18156,6 +18146,7 @@
   <w:style w:type="character" w:default="1" w:styleId="DefaultParagraphFont">
     <w:name w:val="Default Paragraph Font"/>
     <w:uiPriority w:val="1"/>
+    <w:semiHidden/>
     <w:unhideWhenUsed/>
   </w:style>
   <w:style w:type="table" w:default="1" w:styleId="TableNormal">

</xml_diff>

<commit_message>
Trying to get more readable File and Serve steps and placeholders in ymls and dummy docx, tried to update all features except po respondent
</commit_message>
<xml_diff>
--- a/docassemble/ProtectiveOrderActionPlan/data/templates/dummy.docx
+++ b/docassemble/ProtectiveOrderActionPlan/data/templates/dummy.docx
@@ -663,10 +663,13 @@
               <w:pStyle w:val="Body"/>
             </w:pPr>
             <w:r>
-              <w:t>December 30</w:t>
-            </w:r>
-            <w:r>
-              <w:t>, 2025</w:t>
+              <w:t>January 29</w:t>
+            </w:r>
+            <w:r>
+              <w:t>, 202</w:t>
+            </w:r>
+            <w:r>
+              <w:t>6</w:t>
             </w:r>
           </w:p>
         </w:tc>
@@ -751,43 +754,59 @@
               </w:rPr>
               <w:t>If you are in immediate danger, call 911</w:t>
             </w:r>
+            <w:r>
+              <w:rPr>
+                <w:color w:val="FF0000"/>
+              </w:rPr>
+              <w:t>{</w:t>
+            </w:r>
+            <w:r>
+              <w:rPr>
+                <w:color w:val="FF0000"/>
+              </w:rPr>
+              <w:t>% if user_need == 'want po'</w:t>
+            </w:r>
+            <w:r>
+              <w:rPr>
+                <w:color w:val="FF0000"/>
+              </w:rPr>
+              <w:t xml:space="preserve"> %}</w:t>
+            </w:r>
           </w:p>
           <w:p>
             <w:pPr>
               <w:pStyle w:val="Body"/>
             </w:pPr>
             <w:r>
-              <w:rPr>
-                <w:color w:val="FF0000"/>
-              </w:rPr>
               <w:t>{</w:t>
             </w:r>
             <w:r>
-              <w:rPr>
-                <w:color w:val="FF0000"/>
-              </w:rPr>
-              <w:t>% if user_need == 'want po'</w:t>
-            </w:r>
-            <w:r>
-              <w:rPr>
-                <w:color w:val="FF0000"/>
-              </w:rPr>
-              <w:t xml:space="preserve"> %}</w:t>
-            </w:r>
-            <w:r>
-              <w:t xml:space="preserve"> </w:t>
-            </w:r>
-            <w:r>
               <w:t>{</w:t>
             </w:r>
             <w:r>
-              <w:t xml:space="preserve">{ </w:t>
-            </w:r>
-            <w:proofErr w:type="spellStart"/>
-            <w:r>
-              <w:t>dont_qualify_placeholder_language.content</w:t>
-            </w:r>
-            <w:proofErr w:type="spellEnd"/>
+              <w:t xml:space="preserve">p </w:t>
+            </w:r>
+            <w:r>
+              <w:t>(</w:t>
+            </w:r>
+            <w:r>
+              <w:t>include_docx</w:t>
+            </w:r>
+            <w:r>
+              <w:t>_template</w:t>
+            </w:r>
+            <w:r>
+              <w:t>("</w:t>
+            </w:r>
+            <w:r>
+              <w:t>dont_qualify_placeholder_language.docx</w:t>
+            </w:r>
+            <w:r>
+              <w:t>")</w:t>
+            </w:r>
+            <w:r>
+              <w:t>)</w:t>
+            </w:r>
             <w:r>
               <w:t xml:space="preserve"> </w:t>
             </w:r>
@@ -807,7 +826,25 @@
               <w:rPr>
                 <w:color w:val="FF0000"/>
               </w:rPr>
-              <w:t>{% endif %}</w:t>
+              <w:t xml:space="preserve">{% </w:t>
+            </w:r>
+            <w:r>
+              <w:rPr>
+                <w:color w:val="FF0000"/>
+              </w:rPr>
+              <w:t>end</w:t>
+            </w:r>
+            <w:r>
+              <w:rPr>
+                <w:color w:val="FF0000"/>
+              </w:rPr>
+              <w:t xml:space="preserve">if </w:t>
+            </w:r>
+            <w:r>
+              <w:rPr>
+                <w:color w:val="FF0000"/>
+              </w:rPr>
+              <w:t>%}</w:t>
             </w:r>
             <w:r>
               <w:t>Contact your local law enforcement</w:t>
@@ -2200,10 +2237,10 @@
               <w:t xml:space="preserve"> copy of the protective order</w:t>
             </w:r>
             <w:r>
-              <w:t>.  T</w:t>
-            </w:r>
-            <w:r>
-              <w:t>hey cannot see what the order says.  They just know</w:t>
+              <w:t>. T</w:t>
+            </w:r>
+            <w:r>
+              <w:t>hey cannot see what the order says. They just know</w:t>
             </w:r>
             <w:r>
               <w:t xml:space="preserve"> your name, the other person’s name, and that</w:t>
@@ -4822,13 +4859,6 @@
                 <w:sz w:val="22"/>
                 <w:szCs w:val="22"/>
               </w:rPr>
-            </w:r>
-            <w:r>
-              <w:rPr>
-                <w:rFonts w:ascii="Arial" w:eastAsia="Arial" w:hAnsi="Arial" w:cs="Arial"/>
-                <w:sz w:val="22"/>
-                <w:szCs w:val="22"/>
-              </w:rPr>
               <w:fldChar w:fldCharType="separate"/>
             </w:r>
             <w:r>
@@ -10164,6 +10194,9 @@
               <w:t>()</w:t>
             </w:r>
             <w:r>
+              <w:rPr>
+                <w:color w:val="FF0000"/>
+              </w:rPr>
               <w:t>)</w:t>
             </w:r>
             <w:r>
@@ -13474,25 +13507,360 @@
             </w:pPr>
             <w:r>
               <w:rPr>
-                <w:color w:val="FF0000"/>
+                <w:color w:val="C00000"/>
               </w:rPr>
               <w:t xml:space="preserve">{%tr if </w:t>
             </w:r>
             <w:r>
               <w:rPr>
-                <w:color w:val="FF0000"/>
-              </w:rPr>
-              <w:t>1 == 1</w:t>
-            </w:r>
-            <w:r>
-              <w:rPr>
-                <w:color w:val="FF0000"/>
-              </w:rPr>
-              <w:t xml:space="preserve"> </w:t>
-            </w:r>
-            <w:r>
-              <w:rPr>
-                <w:color w:val="FF0000"/>
+                <w:color w:val="C00000"/>
+              </w:rPr>
+              <w:t>(</w:t>
+            </w:r>
+            <w:r>
+              <w:rPr>
+                <w:color w:val="FF0000"/>
+              </w:rPr>
+              <w:t>(</w:t>
+            </w:r>
+            <w:r>
+              <w:rPr>
+                <w:color w:val="FFC000"/>
+              </w:rPr>
+              <w:t xml:space="preserve">user_need == 'want po' or </w:t>
+            </w:r>
+            <w:proofErr w:type="spellStart"/>
+            <w:r>
+              <w:rPr>
+                <w:color w:val="FFC000"/>
+              </w:rPr>
+              <w:t>has_expired</w:t>
+            </w:r>
+            <w:proofErr w:type="spellEnd"/>
+            <w:r>
+              <w:rPr>
+                <w:color w:val="FF0000"/>
+              </w:rPr>
+              <w:t>) and (</w:t>
+            </w:r>
+            <w:proofErr w:type="spellStart"/>
+            <w:r>
+              <w:rPr>
+                <w:color w:val="FFC000"/>
+              </w:rPr>
+              <w:t>who_needs_the_order</w:t>
+            </w:r>
+            <w:proofErr w:type="spellEnd"/>
+            <w:r>
+              <w:rPr>
+                <w:color w:val="FFC000"/>
+              </w:rPr>
+              <w:t xml:space="preserve"> == 'self' or (</w:t>
+            </w:r>
+            <w:proofErr w:type="spellStart"/>
+            <w:r>
+              <w:rPr>
+                <w:color w:val="FFC000"/>
+              </w:rPr>
+              <w:t>who_needs_the_order</w:t>
+            </w:r>
+            <w:proofErr w:type="spellEnd"/>
+            <w:r>
+              <w:rPr>
+                <w:color w:val="FFC000"/>
+              </w:rPr>
+              <w:t xml:space="preserve"> in('child', 'self and child', 'children', 'self and children') and petitioner_related_to_child != 'other')</w:t>
+            </w:r>
+            <w:r>
+              <w:rPr>
+                <w:color w:val="FF0000"/>
+              </w:rPr>
+              <w:t>) and (</w:t>
+            </w:r>
+            <w:r>
+              <w:rPr>
+                <w:color w:val="FFC000"/>
+              </w:rPr>
+              <w:t>(</w:t>
+            </w:r>
+            <w:proofErr w:type="spellStart"/>
+            <w:r>
+              <w:rPr>
+                <w:color w:val="92D050"/>
+              </w:rPr>
+              <w:t>relationship_qualifies</w:t>
+            </w:r>
+            <w:proofErr w:type="spellEnd"/>
+            <w:r>
+              <w:rPr>
+                <w:color w:val="92D050"/>
+              </w:rPr>
+              <w:t xml:space="preserve"> and dv_crime in('yes', 'yes one', 'yes both', 'yes more', 'yes some', 'yes all')</w:t>
+            </w:r>
+            <w:r>
+              <w:rPr>
+                <w:color w:val="FFC000"/>
+              </w:rPr>
+              <w:t>) or (</w:t>
+            </w:r>
+            <w:proofErr w:type="spellStart"/>
+            <w:r>
+              <w:rPr>
+                <w:color w:val="92D050"/>
+              </w:rPr>
+              <w:t>no_qualifying_relationship</w:t>
+            </w:r>
+            <w:proofErr w:type="spellEnd"/>
+            <w:r>
+              <w:rPr>
+                <w:color w:val="92D050"/>
+              </w:rPr>
+              <w:t xml:space="preserve"> and other_po in('stalked', 'sexual contact')</w:t>
+            </w:r>
+            <w:r>
+              <w:rPr>
+                <w:color w:val="FFC000"/>
+              </w:rPr>
+              <w:t>)</w:t>
+            </w:r>
+            <w:r>
+              <w:rPr>
+                <w:color w:val="FF0000"/>
+              </w:rPr>
+              <w:t>)</w:t>
+            </w:r>
+            <w:r>
+              <w:rPr>
+                <w:color w:val="C00000"/>
+              </w:rPr>
+              <w:t xml:space="preserve">) </w:t>
+            </w:r>
+            <w:r>
+              <w:rPr>
+                <w:color w:val="C00000"/>
+              </w:rPr>
+              <w:t>or (</w:t>
+            </w:r>
+            <w:r>
+              <w:rPr>
+                <w:color w:val="FF0000"/>
+              </w:rPr>
+              <w:t>(</w:t>
+            </w:r>
+            <w:r>
+              <w:rPr>
+                <w:color w:val="FFC000"/>
+              </w:rPr>
+              <w:t>user_need == 'have po' and (</w:t>
+            </w:r>
+            <w:proofErr w:type="spellStart"/>
+            <w:r>
+              <w:rPr>
+                <w:color w:val="92D050"/>
+              </w:rPr>
+              <w:t>petitioner_choices.any_true</w:t>
+            </w:r>
+            <w:proofErr w:type="spellEnd"/>
+            <w:r>
+              <w:rPr>
+                <w:color w:val="92D050"/>
+              </w:rPr>
+              <w:t>('change', 'end', 'respond') or (</w:t>
+            </w:r>
+            <w:r>
+              <w:rPr>
+                <w:color w:val="00B050"/>
+              </w:rPr>
+              <w:t xml:space="preserve">term == 'short' and </w:t>
+            </w:r>
+            <w:proofErr w:type="spellStart"/>
+            <w:r>
+              <w:rPr>
+                <w:color w:val="00B050"/>
+              </w:rPr>
+              <w:t>request_long</w:t>
+            </w:r>
+            <w:proofErr w:type="spellEnd"/>
+            <w:r>
+              <w:rPr>
+                <w:color w:val="00B050"/>
+              </w:rPr>
+              <w:t xml:space="preserve"> and </w:t>
+            </w:r>
+            <w:proofErr w:type="spellStart"/>
+            <w:r>
+              <w:rPr>
+                <w:color w:val="00B050"/>
+              </w:rPr>
+              <w:t>petitioner_choices</w:t>
+            </w:r>
+            <w:proofErr w:type="spellEnd"/>
+            <w:r>
+              <w:rPr>
+                <w:color w:val="00B050"/>
+              </w:rPr>
+              <w:t>['dismiss']</w:t>
+            </w:r>
+            <w:r>
+              <w:rPr>
+                <w:color w:val="92D050"/>
+              </w:rPr>
+              <w:t>) or (</w:t>
+            </w:r>
+            <w:proofErr w:type="spellStart"/>
+            <w:r>
+              <w:rPr>
+                <w:color w:val="00B050"/>
+              </w:rPr>
+              <w:t>petitioner_choices</w:t>
+            </w:r>
+            <w:proofErr w:type="spellEnd"/>
+            <w:r>
+              <w:rPr>
+                <w:color w:val="00B050"/>
+              </w:rPr>
+              <w:t xml:space="preserve">['options'] and not </w:t>
+            </w:r>
+            <w:proofErr w:type="spellStart"/>
+            <w:r>
+              <w:rPr>
+                <w:color w:val="00B050"/>
+              </w:rPr>
+              <w:t>petitioner_choices</w:t>
+            </w:r>
+            <w:proofErr w:type="spellEnd"/>
+            <w:r>
+              <w:rPr>
+                <w:color w:val="00B050"/>
+              </w:rPr>
+              <w:t xml:space="preserve">['change'] and </w:t>
+            </w:r>
+            <w:proofErr w:type="spellStart"/>
+            <w:r>
+              <w:rPr>
+                <w:color w:val="00B050"/>
+              </w:rPr>
+              <w:t>also_change</w:t>
+            </w:r>
+            <w:proofErr w:type="spellEnd"/>
+            <w:r>
+              <w:rPr>
+                <w:color w:val="92D050"/>
+              </w:rPr>
+              <w:t>) or (</w:t>
+            </w:r>
+            <w:r>
+              <w:rPr>
+                <w:color w:val="00B050"/>
+              </w:rPr>
+              <w:t xml:space="preserve">term == 'long' and </w:t>
+            </w:r>
+            <w:proofErr w:type="spellStart"/>
+            <w:r>
+              <w:rPr>
+                <w:color w:val="00B050"/>
+              </w:rPr>
+              <w:lastRenderedPageBreak/>
+              <w:t>petitioner_choices</w:t>
+            </w:r>
+            <w:proofErr w:type="spellEnd"/>
+            <w:r>
+              <w:rPr>
+                <w:color w:val="00B050"/>
+              </w:rPr>
+              <w:t xml:space="preserve"> ['extend'] and (</w:t>
+            </w:r>
+            <w:r>
+              <w:rPr>
+                <w:color w:val="00B0F0"/>
+              </w:rPr>
+              <w:t>not expired or (</w:t>
+            </w:r>
+            <w:r>
+              <w:rPr>
+                <w:color w:val="0070C0"/>
+              </w:rPr>
+              <w:t xml:space="preserve">expired and </w:t>
+            </w:r>
+            <w:proofErr w:type="spellStart"/>
+            <w:r>
+              <w:rPr>
+                <w:color w:val="0070C0"/>
+              </w:rPr>
+              <w:t>expired_days_ago</w:t>
+            </w:r>
+            <w:proofErr w:type="spellEnd"/>
+            <w:r>
+              <w:rPr>
+                <w:color w:val="0070C0"/>
+              </w:rPr>
+              <w:t xml:space="preserve"> == 'less than 60 days'</w:t>
+            </w:r>
+            <w:r>
+              <w:rPr>
+                <w:color w:val="00B0F0"/>
+              </w:rPr>
+              <w:t>)</w:t>
+            </w:r>
+            <w:r>
+              <w:rPr>
+                <w:color w:val="00B050"/>
+              </w:rPr>
+              <w:t>)</w:t>
+            </w:r>
+            <w:r>
+              <w:rPr>
+                <w:color w:val="92D050"/>
+              </w:rPr>
+              <w:t>)</w:t>
+            </w:r>
+            <w:r>
+              <w:rPr>
+                <w:color w:val="FFC000"/>
+              </w:rPr>
+              <w:t>)</w:t>
+            </w:r>
+            <w:r>
+              <w:rPr>
+                <w:color w:val="FF0000"/>
+              </w:rPr>
+              <w:t>) or (</w:t>
+            </w:r>
+            <w:r>
+              <w:rPr>
+                <w:color w:val="FFC000"/>
+              </w:rPr>
+              <w:t xml:space="preserve">user_need == 'po respondent' and term in('short', 'long') and </w:t>
+            </w:r>
+            <w:proofErr w:type="spellStart"/>
+            <w:r>
+              <w:rPr>
+                <w:color w:val="FFC000"/>
+              </w:rPr>
+              <w:t>respondent_choices.any_true</w:t>
+            </w:r>
+            <w:proofErr w:type="spellEnd"/>
+            <w:r>
+              <w:rPr>
+                <w:color w:val="FFC000"/>
+              </w:rPr>
+              <w:t>()</w:t>
+            </w:r>
+            <w:r>
+              <w:rPr>
+                <w:color w:val="FF0000"/>
+              </w:rPr>
+              <w:t>)</w:t>
+            </w:r>
+            <w:r>
+              <w:rPr>
+                <w:color w:val="C00000"/>
+              </w:rPr>
+              <w:t xml:space="preserve">) </w:t>
+            </w:r>
+            <w:r>
+              <w:rPr>
+                <w:color w:val="C00000"/>
               </w:rPr>
               <w:t>%}</w:t>
             </w:r>
@@ -13510,6 +13878,26 @@
             <w:pPr>
               <w:pStyle w:val="Body"/>
             </w:pPr>
+            <w:r>
+              <w:lastRenderedPageBreak/>
+              <w:t>2025-12-31</w:t>
+            </w:r>
+            <w:r>
+              <w:br/>
+            </w:r>
+            <w:proofErr w:type="spellStart"/>
+            <w:r>
+              <w:t>true_filing_questions.yml</w:t>
+            </w:r>
+            <w:proofErr w:type="spellEnd"/>
+            <w:r>
+              <w:t xml:space="preserve"> </w:t>
+            </w:r>
+            <w:proofErr w:type="spellStart"/>
+            <w:r>
+              <w:t>truefiling_step</w:t>
+            </w:r>
+            <w:proofErr w:type="spellEnd"/>
           </w:p>
         </w:tc>
       </w:tr>
@@ -13554,7 +13942,13 @@
               <w:fldChar w:fldCharType="end"/>
             </w:r>
             <w:r>
-              <w:t>: File</w:t>
+              <w:t xml:space="preserve">: </w:t>
+            </w:r>
+            <w:r>
+              <w:t xml:space="preserve">File </w:t>
+            </w:r>
+            <w:r>
+              <w:t>your documents</w:t>
             </w:r>
           </w:p>
         </w:tc>
@@ -13570,6 +13964,349 @@
             <w:pPr>
               <w:pStyle w:val="Body"/>
             </w:pPr>
+            <w:r>
+              <w:t xml:space="preserve">The court has a system called TrueFiling that you need to use unless you are exempt. You are exempt if one of these applies: </w:t>
+            </w:r>
+          </w:p>
+          <w:p>
+            <w:pPr>
+              <w:pStyle w:val="ListParagraph"/>
+              <w:ind w:left="495"/>
+            </w:pPr>
+            <w:r>
+              <w:t>You are in a jail or correctional facility.</w:t>
+            </w:r>
+          </w:p>
+          <w:p>
+            <w:pPr>
+              <w:pStyle w:val="ListParagraph"/>
+              <w:ind w:left="495"/>
+            </w:pPr>
+            <w:r>
+              <w:t>You have a disability under the Americans with Disabilities Act (ADA).</w:t>
+            </w:r>
+          </w:p>
+          <w:p>
+            <w:pPr>
+              <w:pStyle w:val="ListParagraph"/>
+              <w:ind w:left="495"/>
+            </w:pPr>
+            <w:r>
+              <w:t>You do not have safe access to a computer, internet, or email.</w:t>
+            </w:r>
+          </w:p>
+          <w:p>
+            <w:pPr>
+              <w:pStyle w:val="ListParagraph"/>
+              <w:ind w:left="495"/>
+            </w:pPr>
+            <w:r>
+              <w:t>You cannot get the help you need to use TrueFiling.</w:t>
+            </w:r>
+          </w:p>
+          <w:p>
+            <w:pPr>
+              <w:pStyle w:val="ListParagraph"/>
+              <w:ind w:left="495"/>
+            </w:pPr>
+            <w:r>
+              <w:t>You have a language barrier or are Limited English Proficient.</w:t>
+            </w:r>
+          </w:p>
+          <w:p>
+            <w:pPr>
+              <w:pStyle w:val="Heading3"/>
+              <w:outlineLvl w:val="2"/>
+            </w:pPr>
+            <w:r>
+              <w:t xml:space="preserve"> If you are exempt and choose not to use TrueFiling </w:t>
+            </w:r>
+          </w:p>
+          <w:p>
+            <w:pPr>
+              <w:pStyle w:val="ListParagraph"/>
+              <w:ind w:left="495"/>
+            </w:pPr>
+            <w:r>
+              <w:t>Mark it on your form, or</w:t>
+            </w:r>
+          </w:p>
+          <w:p>
+            <w:pPr>
+              <w:pStyle w:val="ListParagraph"/>
+              <w:ind w:left="495"/>
+            </w:pPr>
+            <w:r>
+              <w:t xml:space="preserve">Fill out </w:t>
+            </w:r>
+            <w:r>
+              <w:rPr>
+                <w:b/>
+                <w:bCs/>
+              </w:rPr>
+              <w:t>TF-820 Notice of Change to Use of Email or TrueFiling</w:t>
+            </w:r>
+            <w:r>
+              <w:rPr>
+                <w:b/>
+                <w:bCs/>
+              </w:rPr>
+              <w:t xml:space="preserve"> </w:t>
+            </w:r>
+            <w:r>
+              <w:t>[</w:t>
+            </w:r>
+            <w:hyperlink r:id="rId241" w:history="1">
+              <w:r>
+                <w:rPr>
+                  <w:rStyle w:val="Hyperlink"/>
+                </w:rPr>
+                <w:t>Fill-In PDF</w:t>
+              </w:r>
+            </w:hyperlink>
+            <w:r>
+              <w:t>]</w:t>
+            </w:r>
+            <w:r>
+              <w:t>](https://public.courts.alaska.gov/web/forms/docs/tf-820.pdf)**.</w:t>
+            </w:r>
+          </w:p>
+          <w:p>
+            <w:pPr>
+              <w:pStyle w:val="ListParagraph"/>
+              <w:ind w:left="495"/>
+            </w:pPr>
+            <w:r>
+              <w:t>File the form with your other documents.</w:t>
+            </w:r>
+          </w:p>
+          <w:p>
+            <w:pPr>
+              <w:pStyle w:val="ListParagraph"/>
+              <w:ind w:left="495"/>
+            </w:pPr>
+            <w:r>
+              <w:t xml:space="preserve">Read </w:t>
+            </w:r>
+            <w:hyperlink r:id="rId242" w:history="1">
+              <w:r>
+                <w:rPr>
+                  <w:rStyle w:val="Hyperlink"/>
+                </w:rPr>
+                <w:t>If I am not using TrueFiling, how do I serve the other side?</w:t>
+              </w:r>
+            </w:hyperlink>
+          </w:p>
+          <w:p>
+            <w:pPr>
+              <w:pStyle w:val="Body"/>
+            </w:pPr>
+            <w:r>
+              <w:t xml:space="preserve"> </w:t>
+            </w:r>
+            <w:r>
+              <w:rPr>
+                <w:rStyle w:val="Heading3Char"/>
+              </w:rPr>
+              <w:t>If you are not exempt, use TrueFiling</w:t>
+            </w:r>
+            <w:r>
+              <w:t>:</w:t>
+            </w:r>
+          </w:p>
+          <w:p>
+            <w:pPr>
+              <w:pStyle w:val="ListParagraph"/>
+              <w:ind w:left="495"/>
+            </w:pPr>
+            <w:r>
+              <w:t>Read about [</w:t>
+            </w:r>
+            <w:hyperlink r:id="rId243" w:history="1">
+              <w:r>
+                <w:rPr>
+                  <w:rStyle w:val="Hyperlink"/>
+                </w:rPr>
+                <w:t>TrueFiling</w:t>
+              </w:r>
+            </w:hyperlink>
+            <w:r>
+              <w:t>](https://courts.alaska.gov/efile/index.htm)</w:t>
+            </w:r>
+          </w:p>
+          <w:p>
+            <w:pPr>
+              <w:pStyle w:val="ListParagraph"/>
+              <w:ind w:left="495"/>
+            </w:pPr>
+            <w:hyperlink r:id="rId244" w:history="1">
+              <w:r>
+                <w:rPr>
+                  <w:rStyle w:val="Hyperlink"/>
+                </w:rPr>
+                <w:t>Create an account</w:t>
+              </w:r>
+            </w:hyperlink>
+            <w:r>
+              <w:t>](https://akfile.truefiling.com/register) and file your documents.</w:t>
+            </w:r>
+          </w:p>
+          <w:p>
+            <w:pPr>
+              <w:pStyle w:val="Heading3"/>
+              <w:spacing w:after="60"/>
+              <w:outlineLvl w:val="2"/>
+            </w:pPr>
+            <w:r>
+              <w:lastRenderedPageBreak/>
+              <w:t>Links in this step</w:t>
+            </w:r>
+          </w:p>
+          <w:p>
+            <w:pPr>
+              <w:pStyle w:val="Body"/>
+            </w:pPr>
+          </w:p>
+          <w:p>
+            <w:pPr>
+              <w:pStyle w:val="Body"/>
+            </w:pPr>
+            <w:r>
+              <w:rPr>
+                <w:b/>
+                <w:bCs/>
+              </w:rPr>
+              <w:t>TF-820 Notice of Change to Use of Email or TrueFiling</w:t>
+            </w:r>
+            <w:r>
+              <w:rPr>
+                <w:b/>
+                <w:bCs/>
+              </w:rPr>
+              <w:t xml:space="preserve"> </w:t>
+            </w:r>
+            <w:r>
+              <w:t>[</w:t>
+            </w:r>
+            <w:hyperlink r:id="rId245" w:history="1">
+              <w:r>
+                <w:rPr>
+                  <w:rStyle w:val="Hyperlink"/>
+                </w:rPr>
+                <w:t>Fill-In PDF</w:t>
+              </w:r>
+            </w:hyperlink>
+            <w:r>
+              <w:t>]</w:t>
+            </w:r>
+            <w:r>
+              <w:br/>
+            </w:r>
+            <w:hyperlink r:id="rId246" w:history="1">
+              <w:r>
+                <w:rPr>
+                  <w:rStyle w:val="Hyperlink"/>
+                  <w:spacing w:val="0"/>
+                </w:rPr>
+                <w:t>public.courts.alaska.gov/web/forms/docs/tf-820.pdf</w:t>
+              </w:r>
+            </w:hyperlink>
+          </w:p>
+          <w:p>
+            <w:pPr>
+              <w:pStyle w:val="Body"/>
+            </w:pPr>
+            <w:hyperlink r:id="rId247" w:history="1">
+              <w:r>
+                <w:rPr>
+                  <w:rStyle w:val="Hyperlink"/>
+                </w:rPr>
+                <w:t xml:space="preserve">If I am </w:t>
+              </w:r>
+              <w:r>
+                <w:rPr>
+                  <w:rStyle w:val="Hyperlink"/>
+                </w:rPr>
+                <w:t>not</w:t>
+              </w:r>
+              <w:r>
+                <w:rPr>
+                  <w:rStyle w:val="Hyperlink"/>
+                </w:rPr>
+                <w:t xml:space="preserve"> using TrueFiling, how do I serve the other side?</w:t>
+              </w:r>
+            </w:hyperlink>
+            <w:r>
+              <w:br/>
+            </w:r>
+            <w:hyperlink r:id="rId248" w:history="1">
+              <w:r>
+                <w:rPr>
+                  <w:rStyle w:val="Hyperlink"/>
+                  <w:spacing w:val="0"/>
+                </w:rPr>
+                <w:t>courts.alaska.gov/shc/family/serve.htm</w:t>
+              </w:r>
+            </w:hyperlink>
+          </w:p>
+          <w:p>
+            <w:pPr>
+              <w:pStyle w:val="Body"/>
+            </w:pPr>
+            <w:hyperlink r:id="rId249" w:history="1">
+              <w:r>
+                <w:rPr>
+                  <w:rStyle w:val="Hyperlink"/>
+                </w:rPr>
+                <w:t>TrueFiling</w:t>
+              </w:r>
+            </w:hyperlink>
+            <w:r>
+              <w:br/>
+            </w:r>
+            <w:hyperlink r:id="rId250" w:history="1">
+              <w:r>
+                <w:rPr>
+                  <w:rStyle w:val="Hyperlink"/>
+                  <w:spacing w:val="0"/>
+                </w:rPr>
+                <w:t>courts.alaska.gov/</w:t>
+              </w:r>
+              <w:proofErr w:type="spellStart"/>
+              <w:r>
+                <w:rPr>
+                  <w:rStyle w:val="Hyperlink"/>
+                  <w:spacing w:val="0"/>
+                </w:rPr>
+                <w:t>efile</w:t>
+              </w:r>
+              <w:proofErr w:type="spellEnd"/>
+            </w:hyperlink>
+          </w:p>
+          <w:p>
+            <w:pPr>
+              <w:pStyle w:val="Body"/>
+            </w:pPr>
+            <w:hyperlink r:id="rId251" w:history="1">
+              <w:r>
+                <w:rPr>
+                  <w:rStyle w:val="Hyperlink"/>
+                </w:rPr>
+                <w:t>Create an account</w:t>
+              </w:r>
+            </w:hyperlink>
+            <w:r>
+              <w:br/>
+            </w:r>
+            <w:hyperlink r:id="rId252" w:history="1">
+              <w:r>
+                <w:rPr>
+                  <w:rStyle w:val="Hyperlink"/>
+                  <w:spacing w:val="0"/>
+                </w:rPr>
+                <w:t>akfile.truefiling.com/register</w:t>
+              </w:r>
+            </w:hyperlink>
           </w:p>
         </w:tc>
       </w:tr>
@@ -13589,6 +14326,7 @@
               <w:rPr>
                 <w:color w:val="FF0000"/>
               </w:rPr>
+              <w:lastRenderedPageBreak/>
               <w:t>{%tr endif %}</w:t>
             </w:r>
           </w:p>
@@ -13630,7 +14368,126 @@
               <w:rPr>
                 <w:color w:val="FF0000"/>
               </w:rPr>
-              <w:t xml:space="preserve">1 == 1 </w:t>
+              <w:t>(</w:t>
+            </w:r>
+            <w:r>
+              <w:rPr>
+                <w:color w:val="FFC000"/>
+              </w:rPr>
+              <w:t xml:space="preserve">user_need == 'want po' or </w:t>
+            </w:r>
+            <w:proofErr w:type="spellStart"/>
+            <w:r>
+              <w:rPr>
+                <w:color w:val="FFC000"/>
+              </w:rPr>
+              <w:t>has_expired</w:t>
+            </w:r>
+            <w:proofErr w:type="spellEnd"/>
+            <w:r>
+              <w:rPr>
+                <w:color w:val="FF0000"/>
+              </w:rPr>
+              <w:t>) and (</w:t>
+            </w:r>
+            <w:proofErr w:type="spellStart"/>
+            <w:r>
+              <w:rPr>
+                <w:color w:val="FFC000"/>
+              </w:rPr>
+              <w:t>who_needs_the_order</w:t>
+            </w:r>
+            <w:proofErr w:type="spellEnd"/>
+            <w:r>
+              <w:rPr>
+                <w:color w:val="FFC000"/>
+              </w:rPr>
+              <w:t xml:space="preserve"> == 'self' or (</w:t>
+            </w:r>
+            <w:proofErr w:type="spellStart"/>
+            <w:r>
+              <w:rPr>
+                <w:color w:val="FFC000"/>
+              </w:rPr>
+              <w:t>who_needs_the_order</w:t>
+            </w:r>
+            <w:proofErr w:type="spellEnd"/>
+            <w:r>
+              <w:rPr>
+                <w:color w:val="FFC000"/>
+              </w:rPr>
+              <w:t xml:space="preserve"> in('child', 'self and child', 'children', 'self and children') and petitioner_related_to_child != 'other')</w:t>
+            </w:r>
+            <w:r>
+              <w:rPr>
+                <w:color w:val="FF0000"/>
+              </w:rPr>
+              <w:t>) and (</w:t>
+            </w:r>
+            <w:r>
+              <w:rPr>
+                <w:color w:val="FFC000"/>
+              </w:rPr>
+              <w:t>(</w:t>
+            </w:r>
+            <w:proofErr w:type="spellStart"/>
+            <w:r>
+              <w:rPr>
+                <w:color w:val="92D050"/>
+              </w:rPr>
+              <w:t>relationship_qualifies</w:t>
+            </w:r>
+            <w:proofErr w:type="spellEnd"/>
+            <w:r>
+              <w:rPr>
+                <w:color w:val="92D050"/>
+              </w:rPr>
+              <w:t xml:space="preserve"> and dv_crime in('yes', 'yes one', 'yes both', 'yes more', 'yes some', 'yes all')</w:t>
+            </w:r>
+            <w:r>
+              <w:rPr>
+                <w:color w:val="FFC000"/>
+              </w:rPr>
+              <w:t>) or (</w:t>
+            </w:r>
+            <w:proofErr w:type="spellStart"/>
+            <w:r>
+              <w:rPr>
+                <w:color w:val="92D050"/>
+              </w:rPr>
+              <w:t>no_qualifying_relationship</w:t>
+            </w:r>
+            <w:proofErr w:type="spellEnd"/>
+            <w:r>
+              <w:rPr>
+                <w:color w:val="92D050"/>
+              </w:rPr>
+              <w:t xml:space="preserve"> and other_po </w:t>
+            </w:r>
+            <w:r>
+              <w:rPr>
+                <w:color w:val="92D050"/>
+              </w:rPr>
+              <w:lastRenderedPageBreak/>
+              <w:t>in('stalked', 'sexual contact')</w:t>
+            </w:r>
+            <w:r>
+              <w:rPr>
+                <w:color w:val="FFC000"/>
+              </w:rPr>
+              <w:t>)</w:t>
+            </w:r>
+            <w:r>
+              <w:rPr>
+                <w:color w:val="FF0000"/>
+              </w:rPr>
+              <w:t>)</w:t>
+            </w:r>
+            <w:r>
+              <w:rPr>
+                <w:color w:val="C00000"/>
+              </w:rPr>
+              <w:t xml:space="preserve"> </w:t>
             </w:r>
             <w:r>
               <w:rPr>
@@ -13654,26 +14511,13 @@
             </w:pPr>
             <w:proofErr w:type="spellStart"/>
             <w:r>
-              <w:t>prepare_fo</w:t>
-            </w:r>
-            <w:r>
-              <w:t>r_</w:t>
-            </w:r>
-            <w:r>
-              <w:t>hearing_petitioner_step</w:t>
+              <w:lastRenderedPageBreak/>
+              <w:t>serve_respondent_po_step</w:t>
             </w:r>
             <w:proofErr w:type="spellEnd"/>
             <w:r>
               <w:br/>
-            </w:r>
-            <w:r>
-              <w:t>January</w:t>
-            </w:r>
-            <w:r>
-              <w:t xml:space="preserve"> 2, 202</w:t>
-            </w:r>
-            <w:r>
-              <w:t>6</w:t>
+              <w:t>first draft January 30, 2026</w:t>
             </w:r>
           </w:p>
         </w:tc>
@@ -13690,6 +14534,9 @@
             <w:pPr>
               <w:pStyle w:val="Heading2"/>
               <w:outlineLvl w:val="1"/>
+              <w:rPr>
+                <w:color w:val="C00000"/>
+              </w:rPr>
             </w:pPr>
             <w:r>
               <w:t xml:space="preserve">Step </w:t>
@@ -13719,10 +14566,7 @@
               <w:fldChar w:fldCharType="end"/>
             </w:r>
             <w:r>
-              <w:t xml:space="preserve">: </w:t>
-            </w:r>
-            <w:r>
-              <w:t>Prepare for your Protective Order hearing</w:t>
+              <w:t>: Serving the respondent</w:t>
             </w:r>
           </w:p>
         </w:tc>
@@ -13739,488 +14583,86 @@
               <w:pStyle w:val="Body"/>
             </w:pPr>
             <w:r>
-              <w:rPr>
-                <w:color w:val="FF0000"/>
-              </w:rPr>
-              <w:t>{</w:t>
-            </w:r>
-            <w:r>
-              <w:rPr>
-                <w:color w:val="FF0000"/>
-              </w:rPr>
-              <w:t xml:space="preserve">% if </w:t>
-            </w:r>
-            <w:r>
-              <w:rPr>
-                <w:color w:val="FF0000"/>
-              </w:rPr>
-              <w:t>user_need in(</w:t>
-            </w:r>
-            <w:r>
-              <w:rPr>
-                <w:color w:val="FF0000"/>
-              </w:rPr>
-              <w:t>'have po'</w:t>
-            </w:r>
-            <w:r>
-              <w:rPr>
-                <w:color w:val="FF0000"/>
-              </w:rPr>
-              <w:t>, 'want po'</w:t>
-            </w:r>
-            <w:r>
-              <w:rPr>
-                <w:color w:val="FF0000"/>
-              </w:rPr>
-              <w:t>)</w:t>
-            </w:r>
-            <w:r>
-              <w:rPr>
-                <w:color w:val="FF0000"/>
-              </w:rPr>
-              <w:t xml:space="preserve"> </w:t>
-            </w:r>
-            <w:r>
-              <w:rPr>
-                <w:color w:val="FF0000"/>
-              </w:rPr>
-              <w:t xml:space="preserve">or </w:t>
-            </w:r>
-            <w:proofErr w:type="spellStart"/>
-            <w:r>
-              <w:rPr>
-                <w:color w:val="FF0000"/>
-              </w:rPr>
-              <w:t>has_expired</w:t>
-            </w:r>
-            <w:proofErr w:type="spellEnd"/>
-            <w:r>
-              <w:rPr>
-                <w:color w:val="FF0000"/>
-              </w:rPr>
-              <w:t xml:space="preserve"> </w:t>
-            </w:r>
-            <w:r>
-              <w:rPr>
-                <w:color w:val="FF0000"/>
-              </w:rPr>
-              <w:t>%}</w:t>
-            </w:r>
-            <w:r>
-              <w:rPr>
-                <w:color w:val="FFC000"/>
-              </w:rPr>
-              <w:t>{</w:t>
-            </w:r>
-            <w:r>
-              <w:rPr>
-                <w:color w:val="FFC000"/>
-              </w:rPr>
-              <w:t xml:space="preserve">% if </w:t>
-            </w:r>
-            <w:r>
-              <w:rPr>
-                <w:color w:val="FFC000"/>
-              </w:rPr>
-              <w:t xml:space="preserve">user_need == 'want po' </w:t>
-            </w:r>
-            <w:r>
-              <w:rPr>
-                <w:color w:val="FFC000"/>
-              </w:rPr>
-              <w:t xml:space="preserve">or </w:t>
-            </w:r>
-            <w:proofErr w:type="spellStart"/>
-            <w:r>
-              <w:rPr>
-                <w:color w:val="FFC000"/>
-              </w:rPr>
-              <w:t>has_expired</w:t>
-            </w:r>
-            <w:proofErr w:type="spellEnd"/>
-            <w:r>
-              <w:rPr>
-                <w:color w:val="FFC000"/>
-              </w:rPr>
-              <w:t xml:space="preserve"> </w:t>
-            </w:r>
-            <w:r>
-              <w:rPr>
-                <w:color w:val="FFC000"/>
-              </w:rPr>
-              <w:t>%}</w:t>
-            </w:r>
-            <w:r>
-              <w:t>Some courts will hold a heari</w:t>
-            </w:r>
-            <w:r>
-              <w:t xml:space="preserve">ng before deciding </w:t>
-            </w:r>
-            <w:r>
-              <w:t>your 20-day petition.</w:t>
-            </w:r>
-            <w:r>
-              <w:t xml:space="preserve"> </w:t>
-            </w:r>
-            <w:r>
-              <w:t>Prepare for your 20-day</w:t>
-            </w:r>
-            <w:r>
-              <w:rPr>
-                <w:color w:val="FFC000"/>
-              </w:rPr>
-              <w:t>{% el</w:t>
-            </w:r>
-            <w:r>
-              <w:rPr>
-                <w:color w:val="FFC000"/>
-              </w:rPr>
-              <w:t xml:space="preserve">if </w:t>
-            </w:r>
-            <w:r>
-              <w:rPr>
-                <w:color w:val="FFC000"/>
-              </w:rPr>
-              <w:t xml:space="preserve">user_need == 'have po' </w:t>
-            </w:r>
-            <w:r>
-              <w:rPr>
-                <w:color w:val="FFC000"/>
-              </w:rPr>
-              <w:t xml:space="preserve">and not </w:t>
-            </w:r>
-            <w:proofErr w:type="spellStart"/>
-            <w:r>
-              <w:rPr>
-                <w:color w:val="FFC000"/>
-              </w:rPr>
-              <w:t>has_expired</w:t>
-            </w:r>
-            <w:proofErr w:type="spellEnd"/>
-            <w:r>
-              <w:rPr>
-                <w:color w:val="FFC000"/>
-              </w:rPr>
-              <w:t xml:space="preserve"> %}</w:t>
-            </w:r>
-            <w:r>
-              <w:t>Prepare for your</w:t>
-            </w:r>
-            <w:r>
-              <w:rPr>
-                <w:color w:val="FF0000"/>
-              </w:rPr>
-              <w:t xml:space="preserve"> </w:t>
-            </w:r>
-            <w:r>
-              <w:t>long term</w:t>
-            </w:r>
-            <w:r>
-              <w:rPr>
-                <w:color w:val="FFC000"/>
-              </w:rPr>
-              <w:t>{% endif %}</w:t>
-            </w:r>
-            <w:r>
-              <w:t xml:space="preserve"> hearing by reading </w:t>
-            </w:r>
+              <w:t xml:space="preserve">If the judge grants your petition for a 20-day protective order, a police officer, state trooper, or VPSO is responsible for serving the respondent with the protective order. If you want to know if the order was served, call the non-emergency number for law enforcement or check </w:t>
+            </w:r>
+            <w:hyperlink r:id="rId253" w:history="1">
+              <w:r>
+                <w:rPr>
+                  <w:rStyle w:val="Hyperlink"/>
+                  <w:spacing w:val="0"/>
+                </w:rPr>
+                <w:t>CourtView</w:t>
+              </w:r>
+            </w:hyperlink>
+            <w:hyperlink r:id="rId254" w:history="1"/>
+            <w:r>
+              <w:t xml:space="preserve">. It may take up to 72 hours for this information to be updated. </w:t>
+            </w:r>
+          </w:p>
+          <w:p>
+            <w:pPr>
+              <w:pStyle w:val="Body"/>
+            </w:pPr>
             <w:r>
               <w:rPr>
                 <w:b/>
-              </w:rPr>
-              <w:t>How to Represent Yourself in Alaska's Domestic Violence Protective Order Process</w:t>
-            </w:r>
-            <w:r>
-              <w:t xml:space="preserve">, </w:t>
-            </w:r>
-            <w:hyperlink r:id="rId241" w:history="1">
-              <w:r>
-                <w:rPr>
-                  <w:rStyle w:val="Hyperlink"/>
-                  <w:spacing w:val="0"/>
-                </w:rPr>
-                <w:t>PUB-22</w:t>
-              </w:r>
-            </w:hyperlink>
-            <w:r>
-              <w:t xml:space="preserve">. </w:t>
-            </w:r>
-            <w:r>
-              <w:rPr>
-                <w:color w:val="FFC000"/>
-              </w:rPr>
-              <w:t xml:space="preserve">{% if </w:t>
-            </w:r>
-            <w:r>
-              <w:rPr>
-                <w:color w:val="FFC000"/>
-              </w:rPr>
-              <w:t xml:space="preserve">((user_need == 'want po' or </w:t>
-            </w:r>
-            <w:proofErr w:type="spellStart"/>
-            <w:r>
-              <w:rPr>
-                <w:color w:val="FFC000"/>
-              </w:rPr>
-              <w:t>has_expired</w:t>
-            </w:r>
-            <w:proofErr w:type="spellEnd"/>
-            <w:r>
-              <w:rPr>
-                <w:color w:val="FFC000"/>
-              </w:rPr>
-              <w:t>) and (</w:t>
-            </w:r>
-            <w:proofErr w:type="spellStart"/>
-            <w:r>
-              <w:rPr>
-                <w:color w:val="FFC000"/>
-              </w:rPr>
-              <w:t>protective_order_for_one</w:t>
-            </w:r>
-            <w:proofErr w:type="spellEnd"/>
-            <w:r>
-              <w:rPr>
-                <w:color w:val="FFC000"/>
-              </w:rPr>
-              <w:t xml:space="preserve"> or </w:t>
-            </w:r>
-            <w:proofErr w:type="spellStart"/>
-            <w:r>
-              <w:rPr>
-                <w:color w:val="FFC000"/>
-              </w:rPr>
-              <w:t>protective_order_for_more</w:t>
-            </w:r>
-            <w:proofErr w:type="spellEnd"/>
-            <w:r>
-              <w:rPr>
-                <w:color w:val="FFC000"/>
-              </w:rPr>
-              <w:t xml:space="preserve">)) or ((user_need == 'have po' and not </w:t>
-            </w:r>
-            <w:proofErr w:type="spellStart"/>
-            <w:r>
-              <w:rPr>
-                <w:color w:val="FFC000"/>
-              </w:rPr>
-              <w:t>has_expired</w:t>
-            </w:r>
-            <w:proofErr w:type="spellEnd"/>
-            <w:r>
-              <w:rPr>
-                <w:color w:val="FFC000"/>
-              </w:rPr>
-              <w:t xml:space="preserve">) and </w:t>
-            </w:r>
-            <w:proofErr w:type="spellStart"/>
-            <w:r>
-              <w:rPr>
-                <w:color w:val="FFC000"/>
-              </w:rPr>
-              <w:t>po_case_type</w:t>
-            </w:r>
-            <w:proofErr w:type="spellEnd"/>
-            <w:r>
-              <w:rPr>
-                <w:color w:val="FFC000"/>
-              </w:rPr>
-              <w:t xml:space="preserve"> in('1 </w:t>
-            </w:r>
-            <w:proofErr w:type="spellStart"/>
-            <w:r>
-              <w:rPr>
-                <w:color w:val="FFC000"/>
-              </w:rPr>
-              <w:t>person','more</w:t>
-            </w:r>
-            <w:proofErr w:type="spellEnd"/>
-            <w:r>
-              <w:rPr>
-                <w:color w:val="FFC000"/>
-              </w:rPr>
-              <w:t xml:space="preserve"> than 1'))</w:t>
-            </w:r>
-            <w:r>
-              <w:rPr>
-                <w:color w:val="FFC000"/>
-              </w:rPr>
-              <w:t xml:space="preserve"> </w:t>
-            </w:r>
-            <w:r>
-              <w:rPr>
-                <w:color w:val="FFC000"/>
-              </w:rPr>
-              <w:t>%}</w:t>
-            </w:r>
-            <w:r>
-              <w:t xml:space="preserve"> </w:t>
-            </w:r>
-            <w:r>
-              <w:t>The sections on Short-Term Order Process, Long-Term Order Process, and Evidence have helpful information.</w:t>
-            </w:r>
-            <w:r>
-              <w:rPr>
-                <w:color w:val="FFC000"/>
-              </w:rPr>
-              <w:t>{% else %}</w:t>
-            </w:r>
-            <w:r>
-              <w:t xml:space="preserve"> </w:t>
-            </w:r>
-            <w:r>
-              <w:t>Most of the information in the sections on Short-Term Order Process, Long-Term Order Process</w:t>
-            </w:r>
-            <w:r>
-              <w:t>,</w:t>
-            </w:r>
-            <w:r>
-              <w:t xml:space="preserve"> and Evidence are the same as the stalking or sexual assault protective order process</w:t>
+                <w:bCs/>
+              </w:rPr>
+              <w:t>Do not serve the respondent with the order yourself</w:t>
             </w:r>
             <w:r>
               <w:t>.</w:t>
             </w:r>
             <w:r>
-              <w:rPr>
-                <w:color w:val="FFC000"/>
-              </w:rPr>
-              <w:t>{% endif %}</w:t>
-            </w:r>
-            <w:r>
-              <w:rPr>
-                <w:color w:val="FF0000"/>
-              </w:rPr>
-              <w:t>{</w:t>
-            </w:r>
-            <w:r>
-              <w:rPr>
-                <w:color w:val="FF0000"/>
-              </w:rPr>
-              <w:t xml:space="preserve">% </w:t>
-            </w:r>
-            <w:r>
-              <w:rPr>
-                <w:color w:val="FF0000"/>
-              </w:rPr>
-              <w:t>el</w:t>
-            </w:r>
-            <w:r>
-              <w:rPr>
-                <w:color w:val="FF0000"/>
-              </w:rPr>
-              <w:t xml:space="preserve">if </w:t>
-            </w:r>
-            <w:r>
-              <w:rPr>
-                <w:color w:val="FF0000"/>
-              </w:rPr>
-              <w:t>user_need == 'po</w:t>
-            </w:r>
-            <w:r>
-              <w:rPr>
-                <w:color w:val="FF0000"/>
-              </w:rPr>
-              <w:t xml:space="preserve"> respondent</w:t>
-            </w:r>
-            <w:r>
-              <w:rPr>
-                <w:color w:val="FF0000"/>
-              </w:rPr>
-              <w:t>'</w:t>
-            </w:r>
-            <w:r>
-              <w:rPr>
-                <w:color w:val="FF0000"/>
-              </w:rPr>
-              <w:t xml:space="preserve"> %}</w:t>
-            </w:r>
-            <w:r>
-              <w:t xml:space="preserve">Prepare for your long-term hearing by reading </w:t>
+              <w:t xml:space="preserve"> This can be dangerous for you. And law enforcement officers can only enforce a protective order that was served legally. A protective order is legal </w:t>
             </w:r>
             <w:r>
               <w:rPr>
                 <w:b/>
-              </w:rPr>
-              <w:t>What to Do When Someone Files a Domestic Violence Protective Order Against You,</w:t>
-            </w:r>
-            <w:r>
-              <w:t xml:space="preserve"> </w:t>
-            </w:r>
-            <w:hyperlink r:id="rId242" w:history="1">
-              <w:r>
-                <w:rPr>
-                  <w:rStyle w:val="Hyperlink"/>
-                  <w:spacing w:val="0"/>
-                </w:rPr>
-                <w:t>PUB-</w:t>
-              </w:r>
-              <w:r>
-                <w:rPr>
-                  <w:rStyle w:val="Hyperlink"/>
-                  <w:spacing w:val="0"/>
-                </w:rPr>
-                <w:lastRenderedPageBreak/>
-                <w:t>23</w:t>
-              </w:r>
-            </w:hyperlink>
-            <w:r>
-              <w:t xml:space="preserve">. </w:t>
-            </w:r>
-            <w:r>
-              <w:rPr>
-                <w:color w:val="FFC000"/>
-              </w:rPr>
-              <w:t xml:space="preserve">{% if </w:t>
-            </w:r>
-            <w:proofErr w:type="spellStart"/>
-            <w:r>
-              <w:rPr>
-                <w:color w:val="FFC000"/>
-              </w:rPr>
-              <w:t>po_case_type</w:t>
-            </w:r>
-            <w:proofErr w:type="spellEnd"/>
-            <w:r>
-              <w:rPr>
-                <w:color w:val="FFC000"/>
-              </w:rPr>
-              <w:t xml:space="preserve"> in('1 person', 'more than 1')</w:t>
-            </w:r>
-            <w:r>
-              <w:rPr>
-                <w:color w:val="FFC000"/>
-              </w:rPr>
-              <w:t>%}</w:t>
-            </w:r>
-            <w:r>
-              <w:t>There is a section on the Long-Term Protective Order Hearing.</w:t>
-            </w:r>
-            <w:r>
-              <w:rPr>
-                <w:color w:val="FFC000"/>
-              </w:rPr>
-              <w:t xml:space="preserve"> </w:t>
-            </w:r>
-            <w:r>
-              <w:rPr>
-                <w:color w:val="FFC000"/>
-              </w:rPr>
-              <w:t>{% else %}</w:t>
-            </w:r>
-            <w:r>
-              <w:t>Most of the information in the sections on the Long-Term Protective Order Hearing is the same as the stalking or sexual assault protective order process.</w:t>
-            </w:r>
-            <w:r>
-              <w:rPr>
-                <w:color w:val="FFC000"/>
-              </w:rPr>
-              <w:t>{% endif %}</w:t>
-            </w:r>
-            <w:r>
-              <w:rPr>
-                <w:color w:val="FF0000"/>
-              </w:rPr>
-              <w:t>{% endif %}</w:t>
+                <w:bCs/>
+              </w:rPr>
+              <w:t>only</w:t>
+            </w:r>
+            <w:r>
+              <w:t xml:space="preserve"> if a law enforcement officer serves it.</w:t>
+            </w:r>
+          </w:p>
+          <w:p>
+            <w:pPr>
+              <w:pStyle w:val="Body"/>
+            </w:pPr>
+            <w:r>
+              <w:t>If you ask for a hearing for a long-term protective order and the judge agrees, a law enforcement officer will serve the respondent with a notice of the date and time of the hearing. The hearing will be at least 10 days after the date the officer served the respondent.</w:t>
+            </w:r>
+          </w:p>
+          <w:p>
+            <w:pPr>
+              <w:pStyle w:val="Body"/>
+            </w:pPr>
+            <w:r>
+              <w:t xml:space="preserve">The law enforcement officers who serve the respondent use the information in the </w:t>
+            </w:r>
+            <w:r>
+              <w:rPr>
+                <w:b/>
+                <w:bCs/>
+              </w:rPr>
+              <w:t>Confidential Law Enforcement Information Sheet DV-127</w:t>
+            </w:r>
+            <w:r>
+              <w:t xml:space="preserve"> [</w:t>
+            </w:r>
+            <w:hyperlink r:id="rId255" w:history="1">
+              <w:r>
+                <w:rPr>
+                  <w:rStyle w:val="Hyperlink"/>
+                  <w:spacing w:val="0"/>
+                </w:rPr>
+                <w:t>Fill-In PDF</w:t>
+              </w:r>
+            </w:hyperlink>
+            <w:r>
+              <w:t>] to help them find and identify the respondent safely. The respondent does not get a copy of form DV-127.</w:t>
             </w:r>
           </w:p>
           <w:p>
@@ -14229,124 +14671,89 @@
               <w:outlineLvl w:val="2"/>
             </w:pPr>
             <w:r>
-              <w:t>Link in this step</w:t>
+              <w:t>Links in this step</w:t>
             </w:r>
           </w:p>
           <w:p>
             <w:pPr>
               <w:pStyle w:val="Body"/>
             </w:pPr>
-            <w:r>
-              <w:rPr>
-                <w:rStyle w:val="BodyChar"/>
-                <w:color w:val="FF0000"/>
-              </w:rPr>
-              <w:t>{%</w:t>
-            </w:r>
-            <w:r>
-              <w:rPr>
-                <w:color w:val="FF0000"/>
-              </w:rPr>
-              <w:t xml:space="preserve"> if user_need in(</w:t>
-            </w:r>
-            <w:r>
-              <w:rPr>
-                <w:color w:val="FF0000"/>
-              </w:rPr>
-              <w:t>'have po'</w:t>
-            </w:r>
-            <w:r>
-              <w:rPr>
-                <w:color w:val="FF0000"/>
-              </w:rPr>
-              <w:t>, 'want po') %}</w:t>
-            </w:r>
-            <w:r>
-              <w:rPr>
-                <w:rStyle w:val="BodyChar"/>
+            <w:hyperlink r:id="rId256" w:history="1">
+              <w:r>
+                <w:rPr>
+                  <w:rStyle w:val="Hyperlink"/>
+                  <w:spacing w:val="0"/>
+                </w:rPr>
+                <w:t>CourtView</w:t>
+              </w:r>
+            </w:hyperlink>
+            <w:r>
+              <w:br/>
+            </w:r>
+            <w:hyperlink r:id="rId257" w:history="1">
+              <w:r>
+                <w:rPr>
+                  <w:rStyle w:val="Hyperlink"/>
+                  <w:spacing w:val="0"/>
+                </w:rPr>
+                <w:t>records.courts.alaska.gov/</w:t>
+              </w:r>
+              <w:proofErr w:type="spellStart"/>
+              <w:r>
+                <w:rPr>
+                  <w:rStyle w:val="Hyperlink"/>
+                  <w:spacing w:val="0"/>
+                </w:rPr>
+                <w:t>eaccess</w:t>
+              </w:r>
+              <w:proofErr w:type="spellEnd"/>
+              <w:r>
+                <w:rPr>
+                  <w:rStyle w:val="Hyperlink"/>
+                  <w:spacing w:val="0"/>
+                </w:rPr>
+                <w:t>/home.page.2</w:t>
+              </w:r>
+            </w:hyperlink>
+          </w:p>
+          <w:p>
+            <w:pPr>
+              <w:pStyle w:val="Body"/>
+            </w:pPr>
+            <w:r>
+              <w:rPr>
                 <w:b/>
-              </w:rPr>
-              <w:t>How to Represent Yourself in Alaska's Domestic Violence Protective Order Process,</w:t>
-            </w:r>
-            <w:r>
-              <w:rPr>
-                <w:rStyle w:val="BodyChar"/>
-              </w:rPr>
-              <w:t xml:space="preserve"> </w:t>
-            </w:r>
-            <w:hyperlink r:id="rId243" w:history="1">
-              <w:r>
-                <w:rPr>
-                  <w:rStyle w:val="Hyperlink"/>
-                  <w:spacing w:val="0"/>
-                </w:rPr>
-                <w:t>PUB-22</w:t>
-              </w:r>
-            </w:hyperlink>
-            <w:r>
-              <w:rPr>
-                <w:rStyle w:val="BodyChar"/>
-              </w:rPr>
+                <w:bCs/>
+              </w:rPr>
+              <w:t>Confidential Law Enforcement Information Sheet DV-127</w:t>
+            </w:r>
+            <w:r>
+              <w:t xml:space="preserve"> [</w:t>
+            </w:r>
+            <w:hyperlink r:id="rId258" w:history="1">
+              <w:r>
+                <w:rPr>
+                  <w:rStyle w:val="Hyperlink"/>
+                  <w:spacing w:val="0"/>
+                </w:rPr>
+                <w:t>Fill-In PDF</w:t>
+              </w:r>
+            </w:hyperlink>
+            <w:r>
+              <w:t>]</w:t>
+            </w:r>
+            <w:r>
               <w:br/>
             </w:r>
-            <w:hyperlink r:id="rId244" w:history="1">
-              <w:r>
-                <w:rPr>
-                  <w:rStyle w:val="Hyperlink"/>
-                  <w:spacing w:val="0"/>
-                </w:rPr>
-                <w:t>public.courts.alaska.gov/web/forms/docs/pub-22.pdf</w:t>
-              </w:r>
-            </w:hyperlink>
-            <w:r>
-              <w:rPr>
-                <w:rStyle w:val="BodyChar"/>
-                <w:color w:val="FF0000"/>
-              </w:rPr>
-              <w:t>%</w:t>
-            </w:r>
-            <w:r>
-              <w:rPr>
-                <w:color w:val="FF0000"/>
-              </w:rPr>
-              <w:t xml:space="preserve"> elif user_need == 'po respondent') %}</w:t>
-            </w:r>
-            <w:r>
-              <w:rPr>
-                <w:b/>
-              </w:rPr>
-              <w:t>What to Do When Someone Files a Domestic Violence Protective Order Against You,</w:t>
-            </w:r>
-            <w:r>
-              <w:t xml:space="preserve"> </w:t>
-            </w:r>
-            <w:hyperlink r:id="rId245" w:history="1">
-              <w:r>
-                <w:rPr>
-                  <w:rStyle w:val="Hyperlink"/>
-                  <w:spacing w:val="0"/>
-                </w:rPr>
-                <w:t>PUB-23</w:t>
-              </w:r>
-            </w:hyperlink>
-            <w:r>
-              <w:br/>
-            </w:r>
-            <w:hyperlink r:id="rId246" w:history="1">
-              <w:r>
-                <w:rPr>
-                  <w:rStyle w:val="Hyperlink"/>
-                  <w:spacing w:val="0"/>
-                </w:rPr>
-                <w:t>public.courts.alaska.gov/web/forms/docs/pub-23.pdf</w:t>
-              </w:r>
-            </w:hyperlink>
-            <w:r>
-              <w:rPr>
-                <w:color w:val="FF0000"/>
-              </w:rPr>
-              <w:t>{% endif %}</w:t>
-            </w:r>
+            <w:hyperlink r:id="rId259" w:history="1">
+              <w:r>
+                <w:rPr>
+                  <w:rStyle w:val="Hyperlink"/>
+                  <w:spacing w:val="0"/>
+                </w:rPr>
+                <w:t>public.courts.alaska.gov/web/forms/docs/dv-127.pdf</w:t>
+              </w:r>
+            </w:hyperlink>
           </w:p>
         </w:tc>
       </w:tr>
@@ -14361,12 +14768,14 @@
           <w:p>
             <w:pPr>
               <w:pStyle w:val="Body"/>
-            </w:pPr>
-            <w:r>
-              <w:rPr>
-                <w:color w:val="FF0000"/>
-              </w:rPr>
-              <w:lastRenderedPageBreak/>
+              <w:rPr>
+                <w:color w:val="C00000"/>
+              </w:rPr>
+            </w:pPr>
+            <w:r>
+              <w:rPr>
+                <w:color w:val="FF0000"/>
+              </w:rPr>
               <w:t>{%tr endif %}</w:t>
             </w:r>
           </w:p>
@@ -14397,24 +14806,188 @@
           <w:p>
             <w:pPr>
               <w:pStyle w:val="Body"/>
-            </w:pPr>
-            <w:r>
-              <w:rPr>
-                <w:color w:val="FF0000"/>
-              </w:rPr>
+              <w:rPr>
+                <w:color w:val="C00000"/>
+              </w:rPr>
+            </w:pPr>
+            <w:r>
+              <w:rPr>
+                <w:color w:val="FF0000"/>
+              </w:rPr>
+              <w:lastRenderedPageBreak/>
               <w:t xml:space="preserve">{%tr if </w:t>
             </w:r>
             <w:r>
               <w:rPr>
                 <w:color w:val="FF0000"/>
               </w:rPr>
-              <w:t>1 == 1</w:t>
-            </w:r>
-            <w:r>
-              <w:rPr>
-                <w:color w:val="FF0000"/>
-              </w:rPr>
-              <w:t xml:space="preserve"> </w:t>
+              <w:t>user_need == 'have po' and (</w:t>
+            </w:r>
+            <w:proofErr w:type="spellStart"/>
+            <w:r>
+              <w:rPr>
+                <w:color w:val="92D050"/>
+              </w:rPr>
+              <w:t>petitioner_choices.any_true</w:t>
+            </w:r>
+            <w:proofErr w:type="spellEnd"/>
+            <w:r>
+              <w:rPr>
+                <w:color w:val="92D050"/>
+              </w:rPr>
+              <w:t>('change', 'end', 'respond') or (</w:t>
+            </w:r>
+            <w:r>
+              <w:rPr>
+                <w:color w:val="00B050"/>
+              </w:rPr>
+              <w:t xml:space="preserve">term == 'short' and </w:t>
+            </w:r>
+            <w:proofErr w:type="spellStart"/>
+            <w:r>
+              <w:rPr>
+                <w:color w:val="00B050"/>
+              </w:rPr>
+              <w:t>request_long</w:t>
+            </w:r>
+            <w:proofErr w:type="spellEnd"/>
+            <w:r>
+              <w:rPr>
+                <w:color w:val="00B050"/>
+              </w:rPr>
+              <w:t xml:space="preserve"> and </w:t>
+            </w:r>
+            <w:proofErr w:type="spellStart"/>
+            <w:r>
+              <w:rPr>
+                <w:color w:val="00B050"/>
+              </w:rPr>
+              <w:t>petitioner_choices</w:t>
+            </w:r>
+            <w:proofErr w:type="spellEnd"/>
+            <w:r>
+              <w:rPr>
+                <w:color w:val="00B050"/>
+              </w:rPr>
+              <w:t>['dismiss']</w:t>
+            </w:r>
+            <w:r>
+              <w:rPr>
+                <w:color w:val="92D050"/>
+              </w:rPr>
+              <w:t>) or (</w:t>
+            </w:r>
+            <w:proofErr w:type="spellStart"/>
+            <w:r>
+              <w:rPr>
+                <w:color w:val="00B050"/>
+              </w:rPr>
+              <w:t>petitioner_choices</w:t>
+            </w:r>
+            <w:proofErr w:type="spellEnd"/>
+            <w:r>
+              <w:rPr>
+                <w:color w:val="00B050"/>
+              </w:rPr>
+              <w:t xml:space="preserve">['options'] and not </w:t>
+            </w:r>
+            <w:proofErr w:type="spellStart"/>
+            <w:r>
+              <w:rPr>
+                <w:color w:val="00B050"/>
+              </w:rPr>
+              <w:t>petitioner_choices</w:t>
+            </w:r>
+            <w:proofErr w:type="spellEnd"/>
+            <w:r>
+              <w:rPr>
+                <w:color w:val="00B050"/>
+              </w:rPr>
+              <w:t xml:space="preserve">['change'] and </w:t>
+            </w:r>
+            <w:proofErr w:type="spellStart"/>
+            <w:r>
+              <w:rPr>
+                <w:color w:val="00B050"/>
+              </w:rPr>
+              <w:t>also_change</w:t>
+            </w:r>
+            <w:proofErr w:type="spellEnd"/>
+            <w:r>
+              <w:rPr>
+                <w:color w:val="92D050"/>
+              </w:rPr>
+              <w:t>) or (</w:t>
+            </w:r>
+            <w:r>
+              <w:rPr>
+                <w:color w:val="00B050"/>
+              </w:rPr>
+              <w:t xml:space="preserve">term == 'long' and </w:t>
+            </w:r>
+            <w:proofErr w:type="spellStart"/>
+            <w:r>
+              <w:rPr>
+                <w:color w:val="00B050"/>
+              </w:rPr>
+              <w:t>petitioner_choices</w:t>
+            </w:r>
+            <w:proofErr w:type="spellEnd"/>
+            <w:r>
+              <w:rPr>
+                <w:color w:val="00B050"/>
+              </w:rPr>
+              <w:t xml:space="preserve"> ['extend'] and (</w:t>
+            </w:r>
+            <w:r>
+              <w:rPr>
+                <w:color w:val="00B0F0"/>
+              </w:rPr>
+              <w:t>not expired or (</w:t>
+            </w:r>
+            <w:r>
+              <w:rPr>
+                <w:color w:val="0070C0"/>
+              </w:rPr>
+              <w:t xml:space="preserve">expired and </w:t>
+            </w:r>
+            <w:proofErr w:type="spellStart"/>
+            <w:r>
+              <w:rPr>
+                <w:color w:val="0070C0"/>
+              </w:rPr>
+              <w:t>expired_days_ago</w:t>
+            </w:r>
+            <w:proofErr w:type="spellEnd"/>
+            <w:r>
+              <w:rPr>
+                <w:color w:val="0070C0"/>
+              </w:rPr>
+              <w:t xml:space="preserve"> == 'less than 60 days'</w:t>
+            </w:r>
+            <w:r>
+              <w:rPr>
+                <w:color w:val="00B0F0"/>
+              </w:rPr>
+              <w:t>)</w:t>
+            </w:r>
+            <w:r>
+              <w:rPr>
+                <w:color w:val="00B050"/>
+              </w:rPr>
+              <w:t>)</w:t>
+            </w:r>
+            <w:r>
+              <w:rPr>
+                <w:color w:val="92D050"/>
+              </w:rPr>
+              <w:t>)</w:t>
+            </w:r>
+            <w:r>
+              <w:rPr>
+                <w:color w:val="FF0000"/>
+              </w:rPr>
+              <w:t xml:space="preserve">) </w:t>
             </w:r>
             <w:r>
               <w:rPr>
@@ -14436,6 +15009,19 @@
             <w:pPr>
               <w:pStyle w:val="Body"/>
             </w:pPr>
+            <w:proofErr w:type="spellStart"/>
+            <w:r>
+              <w:t>truefiling_service_step</w:t>
+            </w:r>
+            <w:proofErr w:type="spellEnd"/>
+          </w:p>
+          <w:p>
+            <w:pPr>
+              <w:pStyle w:val="Body"/>
+            </w:pPr>
+            <w:r>
+              <w:t>first draft January 30, 2026</w:t>
+            </w:r>
           </w:p>
         </w:tc>
       </w:tr>
@@ -14451,6 +15037,9 @@
             <w:pPr>
               <w:pStyle w:val="Heading2"/>
               <w:outlineLvl w:val="1"/>
+              <w:rPr>
+                <w:color w:val="C00000"/>
+              </w:rPr>
             </w:pPr>
             <w:r>
               <w:t xml:space="preserve">Step </w:t>
@@ -14474,16 +15063,13 @@
               <w:rPr>
                 <w:noProof/>
               </w:rPr>
-              <w:t>13</w:t>
+              <w:t>12</w:t>
             </w:r>
             <w:r>
               <w:fldChar w:fldCharType="end"/>
             </w:r>
             <w:r>
-              <w:t>:</w:t>
-            </w:r>
-            <w:r>
-              <w:t xml:space="preserve"> Custody case</w:t>
+              <w:t>: Serve the other person</w:t>
             </w:r>
           </w:p>
         </w:tc>
@@ -14499,6 +15085,587 @@
             <w:pPr>
               <w:pStyle w:val="Body"/>
             </w:pPr>
+            <w:r>
+              <w:rPr>
+                <w:rStyle w:val="Heading3Char"/>
+              </w:rPr>
+              <w:t xml:space="preserve">Use TrueFiling to serve </w:t>
+            </w:r>
+            <w:r>
+              <w:rPr>
+                <w:rStyle w:val="Heading3Char"/>
+              </w:rPr>
+              <w:t>{</w:t>
+            </w:r>
+            <w:r>
+              <w:rPr>
+                <w:rStyle w:val="Heading3Char"/>
+              </w:rPr>
+              <w:t>{ other_party_in_case }</w:t>
+            </w:r>
+            <w:r>
+              <w:rPr>
+                <w:rStyle w:val="Heading3Char"/>
+              </w:rPr>
+              <w:t>}</w:t>
+            </w:r>
+            <w:r>
+              <w:t xml:space="preserve"> </w:t>
+            </w:r>
+          </w:p>
+          <w:p>
+            <w:pPr>
+              <w:pStyle w:val="Body"/>
+            </w:pPr>
+            <w:r>
+              <w:t xml:space="preserve">Read </w:t>
+            </w:r>
+            <w:hyperlink r:id="rId260" w:history="1">
+              <w:r>
+                <w:rPr>
+                  <w:rStyle w:val="Hyperlink"/>
+                  <w:spacing w:val="0"/>
+                </w:rPr>
+                <w:t>If I am using TrueFiling, how do I serve the other side?</w:t>
+              </w:r>
+            </w:hyperlink>
+            <w:r>
+              <w:t>](https://</w:t>
+            </w:r>
+            <w:hyperlink r:id="rId261" w:history="1">
+              <w:r>
+                <w:rPr>
+                  <w:rStyle w:val="Hyperlink"/>
+                  <w:spacing w:val="0"/>
+                </w:rPr>
+                <w:t>courts.alaska.gov/shc/family/serve.htm</w:t>
+              </w:r>
+            </w:hyperlink>
+            <w:r>
+              <w:t>)</w:t>
+            </w:r>
+          </w:p>
+          <w:p>
+            <w:pPr>
+              <w:pStyle w:val="Heading3"/>
+              <w:outlineLvl w:val="2"/>
+            </w:pPr>
+            <w:r>
+              <w:t>If you are not using TrueFiling</w:t>
+            </w:r>
+          </w:p>
+          <w:p>
+            <w:pPr>
+              <w:pStyle w:val="Body"/>
+            </w:pPr>
+            <w:r>
+              <w:t xml:space="preserve">Read </w:t>
+            </w:r>
+            <w:hyperlink r:id="rId262" w:anchor="not-truefiling-serve" w:history="1">
+              <w:r>
+                <w:rPr>
+                  <w:rStyle w:val="Hyperlink"/>
+                  <w:spacing w:val="0"/>
+                </w:rPr>
+                <w:t xml:space="preserve">If I am </w:t>
+              </w:r>
+              <w:r>
+                <w:rPr>
+                  <w:rStyle w:val="Hyperlink"/>
+                  <w:b/>
+                  <w:bCs/>
+                  <w:spacing w:val="0"/>
+                </w:rPr>
+                <w:t>not</w:t>
+              </w:r>
+              <w:r>
+                <w:rPr>
+                  <w:rStyle w:val="Hyperlink"/>
+                  <w:spacing w:val="0"/>
+                </w:rPr>
+                <w:t xml:space="preserve"> using TrueFiling, how do I serve the other side?</w:t>
+              </w:r>
+            </w:hyperlink>
+            <w:r>
+              <w:t xml:space="preserve"> </w:t>
+            </w:r>
+          </w:p>
+          <w:p>
+            <w:pPr>
+              <w:pStyle w:val="Heading3"/>
+              <w:outlineLvl w:val="2"/>
+            </w:pPr>
+            <w:r>
+              <w:t xml:space="preserve">If the </w:t>
+            </w:r>
+            <w:r>
+              <w:t>{</w:t>
+            </w:r>
+            <w:r>
+              <w:t>{ other_party_in_case }</w:t>
+            </w:r>
+            <w:r>
+              <w:t>}</w:t>
+            </w:r>
+            <w:r>
+              <w:t xml:space="preserve"> is not using TrueFiling and did not give an email, you cannot serve them through TrueFiling</w:t>
+            </w:r>
+          </w:p>
+          <w:p>
+            <w:pPr>
+              <w:pStyle w:val="Body"/>
+            </w:pPr>
+            <w:r>
+              <w:t xml:space="preserve">1. Wait to file your document with the court until after you fill out the </w:t>
+            </w:r>
+            <w:r>
+              <w:rPr>
+                <w:b/>
+                <w:bCs/>
+              </w:rPr>
+              <w:t>Certificate of Service</w:t>
+            </w:r>
+            <w:r>
+              <w:t xml:space="preserve"> and serve </w:t>
+            </w:r>
+            <w:r>
+              <w:t>{</w:t>
+            </w:r>
+            <w:r>
+              <w:t xml:space="preserve">{other_party_in_case </w:t>
+            </w:r>
+            <w:r>
+              <w:t>}</w:t>
+            </w:r>
+            <w:r>
+              <w:t>}.</w:t>
+            </w:r>
+          </w:p>
+          <w:p>
+            <w:pPr>
+              <w:pStyle w:val="Body"/>
+            </w:pPr>
+            <w:r>
+              <w:t xml:space="preserve">2. To serve </w:t>
+            </w:r>
+            <w:r>
+              <w:t>{{ other_party_in_case }}</w:t>
+            </w:r>
+            <w:r>
+              <w:t>, send them a copy of all your documents by regular, 1st class mail, or hand-deliver it.</w:t>
+            </w:r>
+          </w:p>
+          <w:p>
+            <w:pPr>
+              <w:pStyle w:val="Body"/>
+            </w:pPr>
+            <w:r>
+              <w:lastRenderedPageBreak/>
+              <w:t xml:space="preserve">3. Decide the date you will serve </w:t>
+            </w:r>
+            <w:r>
+              <w:t>{{ other_party_in_case }}</w:t>
+            </w:r>
+            <w:r>
+              <w:br/>
+            </w:r>
+            <w:r>
+              <w:t xml:space="preserve">Try to serve </w:t>
+            </w:r>
+            <w:r>
+              <w:t>{{ other_party_in_case }}</w:t>
+            </w:r>
+            <w:r>
+              <w:t xml:space="preserve"> the same day you file your documents with the court.</w:t>
+            </w:r>
+          </w:p>
+          <w:p>
+            <w:pPr>
+              <w:pStyle w:val="Body"/>
+            </w:pPr>
+            <w:r>
+              <w:t xml:space="preserve">4. Fill out the </w:t>
+            </w:r>
+            <w:r>
+              <w:rPr>
+                <w:b/>
+                <w:bCs/>
+              </w:rPr>
+              <w:t>Certificate of Service</w:t>
+            </w:r>
+            <w:r>
+              <w:t xml:space="preserve"> at the end of your court forms. The "certificate" tells the court how you are giving a copy of all the documents you file with the court to </w:t>
+            </w:r>
+            <w:r>
+              <w:t>{{ other_party_in_case }}</w:t>
+            </w:r>
+            <w:r>
+              <w:t>.</w:t>
+            </w:r>
+            <w:r>
+              <w:br/>
+            </w:r>
+            <w:r>
+              <w:t xml:space="preserve">If the form does not have a </w:t>
+            </w:r>
+            <w:r>
+              <w:rPr>
+                <w:b/>
+                <w:bCs/>
+              </w:rPr>
+              <w:t>Certificate of Service</w:t>
+            </w:r>
+            <w:r>
+              <w:t xml:space="preserve">, use </w:t>
+            </w:r>
+            <w:r>
+              <w:rPr>
+                <w:b/>
+                <w:bCs/>
+              </w:rPr>
+              <w:t>Certificate of Service, TF-700</w:t>
+            </w:r>
+            <w:r>
+              <w:t xml:space="preserve"> [</w:t>
+            </w:r>
+            <w:hyperlink r:id="rId263" w:history="1">
+              <w:r>
+                <w:rPr>
+                  <w:rStyle w:val="Hyperlink"/>
+                  <w:spacing w:val="0"/>
+                </w:rPr>
+                <w:t>Fill-In PDF</w:t>
+              </w:r>
+            </w:hyperlink>
+            <w:r>
+              <w:t>]</w:t>
+            </w:r>
+          </w:p>
+          <w:p>
+            <w:pPr>
+              <w:pStyle w:val="Body"/>
+            </w:pPr>
+            <w:r>
+              <w:t xml:space="preserve">  5. File your documents with the court using TrueFiling. Include a copy of the </w:t>
+            </w:r>
+            <w:r>
+              <w:rPr>
+                <w:b/>
+                <w:bCs/>
+              </w:rPr>
+              <w:t>Certificate of Service</w:t>
+            </w:r>
+            <w:r>
+              <w:t xml:space="preserve">. </w:t>
+            </w:r>
+            <w:hyperlink r:id="rId264" w:history="1">
+              <w:r>
+                <w:rPr>
+                  <w:rStyle w:val="Hyperlink"/>
+                  <w:spacing w:val="0"/>
+                </w:rPr>
+                <w:t>Read about TrueFiling</w:t>
+              </w:r>
+            </w:hyperlink>
+            <w:r>
+              <w:t>.</w:t>
+            </w:r>
+          </w:p>
+          <w:p>
+            <w:pPr>
+              <w:pStyle w:val="Example"/>
+            </w:pPr>
+            <w:r>
+              <w:t>Note</w:t>
+            </w:r>
+          </w:p>
+          <w:p>
+            <w:pPr>
+              <w:pStyle w:val="ExampleorImportantblock"/>
+              <w:rPr>
+                <w:b/>
+                <w:bCs/>
+              </w:rPr>
+            </w:pPr>
+            <w:r>
+              <w:t xml:space="preserve">If you do not fill out the </w:t>
+            </w:r>
+            <w:r>
+              <w:rPr>
+                <w:b/>
+                <w:bCs/>
+              </w:rPr>
+              <w:t>Certificate of Service</w:t>
+            </w:r>
+          </w:p>
+          <w:p>
+            <w:pPr>
+              <w:pStyle w:val="Example-bulleted"/>
+            </w:pPr>
+            <w:r>
+              <w:rPr>
+                <w:color w:val="FF0000"/>
+              </w:rPr>
+              <w:t>{</w:t>
+            </w:r>
+            <w:r>
+              <w:rPr>
+                <w:color w:val="FF0000"/>
+              </w:rPr>
+              <w:t>% if user_need in('answer custody', 'answer divorce', 'respond to motion in custody', 'respond to motion in divorce')</w:t>
+            </w:r>
+            <w:r>
+              <w:rPr>
+                <w:color w:val="FF0000"/>
+              </w:rPr>
+              <w:t xml:space="preserve"> %}</w:t>
+            </w:r>
+            <w:r>
+              <w:t xml:space="preserve">The court will send you a </w:t>
+            </w:r>
+            <w:r>
+              <w:rPr>
+                <w:b/>
+                <w:bCs/>
+              </w:rPr>
+              <w:t>Deficiency Notice</w:t>
+            </w:r>
+            <w:r>
+              <w:t>, and</w:t>
+            </w:r>
+          </w:p>
+          <w:p>
+            <w:pPr>
+              <w:pStyle w:val="Example-bulleted"/>
+            </w:pPr>
+            <w:r>
+              <w:t>t</w:t>
+            </w:r>
+            <w:r>
+              <w:t>he judge may not get your paperwo</w:t>
+            </w:r>
+            <w:r>
+              <w:t>rk.</w:t>
+            </w:r>
+            <w:r>
+              <w:rPr>
+                <w:color w:val="FF0000"/>
+              </w:rPr>
+              <w:t>{</w:t>
+            </w:r>
+            <w:r>
+              <w:rPr>
+                <w:color w:val="FF0000"/>
+              </w:rPr>
+              <w:t>% else</w:t>
+            </w:r>
+            <w:r>
+              <w:rPr>
+                <w:color w:val="FF0000"/>
+              </w:rPr>
+              <w:t xml:space="preserve"> %}</w:t>
+            </w:r>
+            <w:r>
+              <w:t>T</w:t>
+            </w:r>
+            <w:r>
+              <w:t xml:space="preserve">he court may not accept your motion or may send you a </w:t>
+            </w:r>
+            <w:r>
+              <w:rPr>
+                <w:b/>
+                <w:bCs/>
+              </w:rPr>
+              <w:t>Deficiency Notice</w:t>
+            </w:r>
+            <w:r>
+              <w:t>, and</w:t>
+            </w:r>
+          </w:p>
+          <w:p>
+            <w:pPr>
+              <w:pStyle w:val="Example-bulleted"/>
+            </w:pPr>
+            <w:r>
+              <w:t>t</w:t>
+            </w:r>
+            <w:r>
+              <w:t>he judge may not see your motion or make a decision.</w:t>
+            </w:r>
+            <w:r>
+              <w:rPr>
+                <w:color w:val="FF0000"/>
+              </w:rPr>
+              <w:t>.{% endif %}</w:t>
+            </w:r>
+          </w:p>
+          <w:p>
+            <w:pPr>
+              <w:pStyle w:val="Heading3"/>
+              <w:spacing w:after="60"/>
+              <w:outlineLvl w:val="2"/>
+            </w:pPr>
+            <w:r>
+              <w:t>Links in this step</w:t>
+            </w:r>
+          </w:p>
+          <w:p>
+            <w:pPr>
+              <w:pStyle w:val="Body"/>
+            </w:pPr>
+            <w:hyperlink r:id="rId265" w:history="1">
+              <w:r>
+                <w:rPr>
+                  <w:rStyle w:val="Hyperlink"/>
+                  <w:spacing w:val="0"/>
+                </w:rPr>
+                <w:t>If I am using TrueFiling, how do I serve the other side?</w:t>
+              </w:r>
+            </w:hyperlink>
+            <w:r>
+              <w:br/>
+            </w:r>
+            <w:hyperlink r:id="rId266" w:history="1">
+              <w:r>
+                <w:rPr>
+                  <w:rStyle w:val="Hyperlink"/>
+                  <w:spacing w:val="0"/>
+                </w:rPr>
+                <w:t>courts.alaska.gov/shc/family/serve.htm</w:t>
+              </w:r>
+            </w:hyperlink>
+          </w:p>
+          <w:p>
+            <w:pPr>
+              <w:pStyle w:val="Body"/>
+            </w:pPr>
+            <w:hyperlink r:id="rId267" w:history="1">
+              <w:r>
+                <w:rPr>
+                  <w:rStyle w:val="Hyperlink"/>
+                  <w:spacing w:val="0"/>
+                </w:rPr>
+                <w:t xml:space="preserve">If I am </w:t>
+              </w:r>
+              <w:r>
+                <w:rPr>
+                  <w:rStyle w:val="Hyperlink"/>
+                  <w:b/>
+                  <w:bCs/>
+                  <w:spacing w:val="0"/>
+                </w:rPr>
+                <w:t>not</w:t>
+              </w:r>
+              <w:r>
+                <w:rPr>
+                  <w:rStyle w:val="Hyperlink"/>
+                  <w:spacing w:val="0"/>
+                </w:rPr>
+                <w:t xml:space="preserve"> using TrueFiling, how do I serve the other side?</w:t>
+              </w:r>
+            </w:hyperlink>
+            <w:r>
+              <w:br/>
+            </w:r>
+            <w:hyperlink r:id="rId268" w:anchor="not-truefiling-serve" w:history="1">
+              <w:r>
+                <w:rPr>
+                  <w:rStyle w:val="Hyperlink"/>
+                  <w:spacing w:val="0"/>
+                </w:rPr>
+                <w:t>courts.alaska.gov/shc/family/</w:t>
+              </w:r>
+              <w:proofErr w:type="spellStart"/>
+              <w:r>
+                <w:rPr>
+                  <w:rStyle w:val="Hyperlink"/>
+                  <w:spacing w:val="0"/>
+                </w:rPr>
+                <w:t>serve.htm#not-truefiling-serve</w:t>
+              </w:r>
+              <w:proofErr w:type="spellEnd"/>
+            </w:hyperlink>
+          </w:p>
+          <w:p>
+            <w:pPr>
+              <w:pStyle w:val="Body"/>
+            </w:pPr>
+            <w:r>
+              <w:rPr>
+                <w:b/>
+                <w:bCs/>
+              </w:rPr>
+              <w:t>Certificate of Service, TF-700</w:t>
+            </w:r>
+            <w:r>
+              <w:t xml:space="preserve"> [</w:t>
+            </w:r>
+            <w:hyperlink r:id="rId269" w:history="1">
+              <w:r>
+                <w:rPr>
+                  <w:rStyle w:val="Hyperlink"/>
+                  <w:spacing w:val="0"/>
+                </w:rPr>
+                <w:t>Fill-In PDF</w:t>
+              </w:r>
+            </w:hyperlink>
+            <w:r>
+              <w:t>]</w:t>
+            </w:r>
+            <w:r>
+              <w:br/>
+            </w:r>
+            <w:hyperlink r:id="rId270" w:history="1">
+              <w:r>
+                <w:rPr>
+                  <w:rStyle w:val="Hyperlink"/>
+                  <w:spacing w:val="0"/>
+                </w:rPr>
+                <w:t>public.courts.alaska.gov/web/forms/docs/tf-700.pdf</w:t>
+              </w:r>
+            </w:hyperlink>
+          </w:p>
+          <w:p>
+            <w:pPr>
+              <w:pStyle w:val="Body"/>
+            </w:pPr>
+            <w:hyperlink r:id="rId271" w:history="1">
+              <w:r>
+                <w:rPr>
+                  <w:rStyle w:val="Hyperlink"/>
+                  <w:spacing w:val="0"/>
+                </w:rPr>
+                <w:t>Read about TrueFiling</w:t>
+              </w:r>
+            </w:hyperlink>
+            <w:r>
+              <w:br/>
+            </w:r>
+            <w:hyperlink r:id="rId272" w:history="1">
+              <w:r>
+                <w:rPr>
+                  <w:rStyle w:val="Hyperlink"/>
+                  <w:spacing w:val="0"/>
+                </w:rPr>
+                <w:t>courts.alaska.gov/</w:t>
+              </w:r>
+              <w:proofErr w:type="spellStart"/>
+              <w:r>
+                <w:rPr>
+                  <w:rStyle w:val="Hyperlink"/>
+                  <w:spacing w:val="0"/>
+                </w:rPr>
+                <w:t>efile</w:t>
+              </w:r>
+              <w:proofErr w:type="spellEnd"/>
+              <w:r>
+                <w:rPr>
+                  <w:rStyle w:val="Hyperlink"/>
+                  <w:spacing w:val="0"/>
+                </w:rPr>
+                <w:t>/faq.htm</w:t>
+              </w:r>
+            </w:hyperlink>
           </w:p>
         </w:tc>
       </w:tr>
@@ -14513,24 +15680,16 @@
           <w:p>
             <w:pPr>
               <w:pStyle w:val="Body"/>
-            </w:pPr>
-            <w:r>
-              <w:rPr>
-                <w:color w:val="FF0000"/>
-              </w:rPr>
-              <w:t xml:space="preserve">{%tr </w:t>
-            </w:r>
-            <w:r>
-              <w:rPr>
-                <w:color w:val="FF0000"/>
-              </w:rPr>
-              <w:t>end</w:t>
-            </w:r>
-            <w:r>
-              <w:rPr>
-                <w:color w:val="FF0000"/>
-              </w:rPr>
-              <w:t>if %}</w:t>
+              <w:rPr>
+                <w:color w:val="C00000"/>
+              </w:rPr>
+            </w:pPr>
+            <w:r>
+              <w:rPr>
+                <w:color w:val="FF0000"/>
+              </w:rPr>
+              <w:lastRenderedPageBreak/>
+              <w:t>{%tr endif %}</w:t>
             </w:r>
           </w:p>
         </w:tc>
@@ -14560,28 +15719,46 @@
           <w:p>
             <w:pPr>
               <w:pStyle w:val="Body"/>
-            </w:pPr>
-            <w:r>
-              <w:rPr>
-                <w:color w:val="FF0000"/>
-              </w:rPr>
-              <w:t>{%tr if</w:t>
-            </w:r>
-            <w:r>
-              <w:rPr>
-                <w:color w:val="FF0000"/>
-              </w:rPr>
-              <w:t xml:space="preserve"> </w:t>
-            </w:r>
-            <w:r>
-              <w:rPr>
-                <w:color w:val="FF0000"/>
-              </w:rPr>
-              <w:t>1 == 1</w:t>
-            </w:r>
-            <w:r>
-              <w:rPr>
-                <w:color w:val="FF0000"/>
+              <w:rPr>
+                <w:color w:val="C00000"/>
+              </w:rPr>
+            </w:pPr>
+            <w:r>
+              <w:rPr>
+                <w:color w:val="FF0000"/>
+              </w:rPr>
+              <w:lastRenderedPageBreak/>
+              <w:t>{%tr if (</w:t>
+            </w:r>
+            <w:r>
+              <w:rPr>
+                <w:color w:val="FFC000"/>
+              </w:rPr>
+              <w:t xml:space="preserve">user_need == 'po respondent' and term in('short', 'long') and </w:t>
+            </w:r>
+            <w:proofErr w:type="spellStart"/>
+            <w:r>
+              <w:rPr>
+                <w:color w:val="FFC000"/>
+              </w:rPr>
+              <w:t>respondent_choices.any_true</w:t>
+            </w:r>
+            <w:proofErr w:type="spellEnd"/>
+            <w:r>
+              <w:rPr>
+                <w:color w:val="FFC000"/>
+              </w:rPr>
+              <w:t>()</w:t>
+            </w:r>
+            <w:r>
+              <w:rPr>
+                <w:color w:val="FF0000"/>
+              </w:rPr>
+              <w:t>)</w:t>
+            </w:r>
+            <w:r>
+              <w:rPr>
+                <w:color w:val="C00000"/>
               </w:rPr>
               <w:t xml:space="preserve"> %}</w:t>
             </w:r>
@@ -14614,6 +15791,2014 @@
             <w:pPr>
               <w:pStyle w:val="Heading2"/>
               <w:outlineLvl w:val="1"/>
+              <w:rPr>
+                <w:color w:val="C00000"/>
+              </w:rPr>
+            </w:pPr>
+            <w:r>
+              <w:t xml:space="preserve">Step </w:t>
+            </w:r>
+            <w:r>
+              <w:fldChar w:fldCharType="begin"/>
+            </w:r>
+            <w:r>
+              <w:instrText xml:space="preserve"> </w:instrText>
+            </w:r>
+            <w:r>
+              <w:instrText>SEQ stepList \* ARABIC</w:instrText>
+            </w:r>
+            <w:r>
+              <w:instrText xml:space="preserve"> </w:instrText>
+            </w:r>
+            <w:r>
+              <w:fldChar w:fldCharType="separate"/>
+            </w:r>
+            <w:r>
+              <w:rPr>
+                <w:noProof/>
+              </w:rPr>
+              <w:t>12</w:t>
+            </w:r>
+            <w:r>
+              <w:fldChar w:fldCharType="end"/>
+            </w:r>
+            <w:r>
+              <w:t>: Serve the petitioner</w:t>
+            </w:r>
+          </w:p>
+        </w:tc>
+        <w:tc>
+          <w:tcPr>
+            <w:tcW w:w="7597" w:type="dxa"/>
+            <w:tcMar>
+              <w:top w:w="432" w:type="dxa"/>
+              <w:bottom w:w="360" w:type="dxa"/>
+            </w:tcMar>
+          </w:tcPr>
+          <w:p>
+            <w:pPr>
+              <w:pStyle w:val="Body"/>
+            </w:pPr>
+          </w:p>
+        </w:tc>
+      </w:tr>
+      <w:tr>
+        <w:trPr>
+          <w:jc w:val="center"/>
+        </w:trPr>
+        <w:tc>
+          <w:tcPr>
+            <w:tcW w:w="2901" w:type="dxa"/>
+          </w:tcPr>
+          <w:p>
+            <w:pPr>
+              <w:pStyle w:val="Body"/>
+              <w:rPr>
+                <w:color w:val="C00000"/>
+              </w:rPr>
+            </w:pPr>
+            <w:r>
+              <w:rPr>
+                <w:color w:val="FF0000"/>
+              </w:rPr>
+              <w:t>{%tr endif %}</w:t>
+            </w:r>
+          </w:p>
+        </w:tc>
+        <w:tc>
+          <w:tcPr>
+            <w:tcW w:w="7597" w:type="dxa"/>
+            <w:tcMar>
+              <w:top w:w="432" w:type="dxa"/>
+              <w:bottom w:w="360" w:type="dxa"/>
+            </w:tcMar>
+          </w:tcPr>
+          <w:p>
+            <w:pPr>
+              <w:pStyle w:val="Body"/>
+            </w:pPr>
+          </w:p>
+        </w:tc>
+      </w:tr>
+      <w:tr>
+        <w:trPr>
+          <w:jc w:val="center"/>
+        </w:trPr>
+        <w:tc>
+          <w:tcPr>
+            <w:tcW w:w="2901" w:type="dxa"/>
+          </w:tcPr>
+          <w:p>
+            <w:pPr>
+              <w:pStyle w:val="Body"/>
+            </w:pPr>
+            <w:r>
+              <w:rPr>
+                <w:color w:val="C00000"/>
+              </w:rPr>
+              <w:t xml:space="preserve">{%tr if </w:t>
+            </w:r>
+            <w:r>
+              <w:rPr>
+                <w:color w:val="C00000"/>
+              </w:rPr>
+              <w:t>(</w:t>
+            </w:r>
+            <w:r>
+              <w:rPr>
+                <w:color w:val="FF0000"/>
+              </w:rPr>
+              <w:t>(</w:t>
+            </w:r>
+            <w:r>
+              <w:rPr>
+                <w:color w:val="FFC000"/>
+              </w:rPr>
+              <w:t xml:space="preserve">user_need == 'want po' or </w:t>
+            </w:r>
+            <w:proofErr w:type="spellStart"/>
+            <w:r>
+              <w:rPr>
+                <w:color w:val="FFC000"/>
+              </w:rPr>
+              <w:t>has_expired</w:t>
+            </w:r>
+            <w:proofErr w:type="spellEnd"/>
+            <w:r>
+              <w:rPr>
+                <w:color w:val="FF0000"/>
+              </w:rPr>
+              <w:t>) and (</w:t>
+            </w:r>
+            <w:proofErr w:type="spellStart"/>
+            <w:r>
+              <w:rPr>
+                <w:color w:val="FFC000"/>
+              </w:rPr>
+              <w:t>who_needs_the_order</w:t>
+            </w:r>
+            <w:proofErr w:type="spellEnd"/>
+            <w:r>
+              <w:rPr>
+                <w:color w:val="FFC000"/>
+              </w:rPr>
+              <w:t xml:space="preserve"> == 'self' or (</w:t>
+            </w:r>
+            <w:proofErr w:type="spellStart"/>
+            <w:r>
+              <w:rPr>
+                <w:color w:val="FFC000"/>
+              </w:rPr>
+              <w:t>who_needs_the_order</w:t>
+            </w:r>
+            <w:proofErr w:type="spellEnd"/>
+            <w:r>
+              <w:rPr>
+                <w:color w:val="FFC000"/>
+              </w:rPr>
+              <w:t xml:space="preserve"> in('child', 'self and child', 'children', 'self and children') and petitioner_related_to_child != 'other')</w:t>
+            </w:r>
+            <w:r>
+              <w:rPr>
+                <w:color w:val="FF0000"/>
+              </w:rPr>
+              <w:t>) and (</w:t>
+            </w:r>
+            <w:r>
+              <w:rPr>
+                <w:color w:val="FFC000"/>
+              </w:rPr>
+              <w:t>(</w:t>
+            </w:r>
+            <w:proofErr w:type="spellStart"/>
+            <w:r>
+              <w:rPr>
+                <w:color w:val="92D050"/>
+              </w:rPr>
+              <w:t>relationship_qualifies</w:t>
+            </w:r>
+            <w:proofErr w:type="spellEnd"/>
+            <w:r>
+              <w:rPr>
+                <w:color w:val="92D050"/>
+              </w:rPr>
+              <w:t xml:space="preserve"> and dv_crime in('yes', 'yes one', 'yes both', 'yes more', 'yes some', 'yes all')</w:t>
+            </w:r>
+            <w:r>
+              <w:rPr>
+                <w:color w:val="FFC000"/>
+              </w:rPr>
+              <w:t>) or (</w:t>
+            </w:r>
+            <w:proofErr w:type="spellStart"/>
+            <w:r>
+              <w:rPr>
+                <w:color w:val="92D050"/>
+              </w:rPr>
+              <w:t>no_qualifying_relationship</w:t>
+            </w:r>
+            <w:proofErr w:type="spellEnd"/>
+            <w:r>
+              <w:rPr>
+                <w:color w:val="92D050"/>
+              </w:rPr>
+              <w:t xml:space="preserve"> and other_po in('stalked', 'sexual contact')</w:t>
+            </w:r>
+            <w:r>
+              <w:rPr>
+                <w:color w:val="FFC000"/>
+              </w:rPr>
+              <w:t>)</w:t>
+            </w:r>
+            <w:r>
+              <w:rPr>
+                <w:color w:val="FF0000"/>
+              </w:rPr>
+              <w:t>)</w:t>
+            </w:r>
+            <w:r>
+              <w:rPr>
+                <w:color w:val="C00000"/>
+              </w:rPr>
+              <w:t xml:space="preserve">) </w:t>
+            </w:r>
+            <w:r>
+              <w:rPr>
+                <w:color w:val="C00000"/>
+              </w:rPr>
+              <w:t>or (</w:t>
+            </w:r>
+            <w:r>
+              <w:rPr>
+                <w:color w:val="FF0000"/>
+              </w:rPr>
+              <w:t>(</w:t>
+            </w:r>
+            <w:r>
+              <w:rPr>
+                <w:color w:val="FFC000"/>
+              </w:rPr>
+              <w:t xml:space="preserve">user_need == 'have po' </w:t>
+            </w:r>
+            <w:r>
+              <w:rPr>
+                <w:color w:val="FFC000"/>
+              </w:rPr>
+              <w:lastRenderedPageBreak/>
+              <w:t>and (</w:t>
+            </w:r>
+            <w:proofErr w:type="spellStart"/>
+            <w:r>
+              <w:rPr>
+                <w:color w:val="92D050"/>
+              </w:rPr>
+              <w:t>petitioner_choices.any_true</w:t>
+            </w:r>
+            <w:proofErr w:type="spellEnd"/>
+            <w:r>
+              <w:rPr>
+                <w:color w:val="92D050"/>
+              </w:rPr>
+              <w:t>('change', 'end', 'respond') or (</w:t>
+            </w:r>
+            <w:r>
+              <w:rPr>
+                <w:color w:val="00B050"/>
+              </w:rPr>
+              <w:t xml:space="preserve">term == 'short' and </w:t>
+            </w:r>
+            <w:proofErr w:type="spellStart"/>
+            <w:r>
+              <w:rPr>
+                <w:color w:val="00B050"/>
+              </w:rPr>
+              <w:t>request_long</w:t>
+            </w:r>
+            <w:proofErr w:type="spellEnd"/>
+            <w:r>
+              <w:rPr>
+                <w:color w:val="00B050"/>
+              </w:rPr>
+              <w:t xml:space="preserve"> and </w:t>
+            </w:r>
+            <w:proofErr w:type="spellStart"/>
+            <w:r>
+              <w:rPr>
+                <w:color w:val="00B050"/>
+              </w:rPr>
+              <w:t>petitioner_choices</w:t>
+            </w:r>
+            <w:proofErr w:type="spellEnd"/>
+            <w:r>
+              <w:rPr>
+                <w:color w:val="00B050"/>
+              </w:rPr>
+              <w:t>['dismiss']</w:t>
+            </w:r>
+            <w:r>
+              <w:rPr>
+                <w:color w:val="92D050"/>
+              </w:rPr>
+              <w:t>) or (</w:t>
+            </w:r>
+            <w:proofErr w:type="spellStart"/>
+            <w:r>
+              <w:rPr>
+                <w:color w:val="00B050"/>
+              </w:rPr>
+              <w:t>petitioner_choices</w:t>
+            </w:r>
+            <w:proofErr w:type="spellEnd"/>
+            <w:r>
+              <w:rPr>
+                <w:color w:val="00B050"/>
+              </w:rPr>
+              <w:t xml:space="preserve">['options'] and not </w:t>
+            </w:r>
+            <w:proofErr w:type="spellStart"/>
+            <w:r>
+              <w:rPr>
+                <w:color w:val="00B050"/>
+              </w:rPr>
+              <w:t>petitioner_choices</w:t>
+            </w:r>
+            <w:proofErr w:type="spellEnd"/>
+            <w:r>
+              <w:rPr>
+                <w:color w:val="00B050"/>
+              </w:rPr>
+              <w:t xml:space="preserve">['change'] and </w:t>
+            </w:r>
+            <w:proofErr w:type="spellStart"/>
+            <w:r>
+              <w:rPr>
+                <w:color w:val="00B050"/>
+              </w:rPr>
+              <w:t>also_change</w:t>
+            </w:r>
+            <w:proofErr w:type="spellEnd"/>
+            <w:r>
+              <w:rPr>
+                <w:color w:val="92D050"/>
+              </w:rPr>
+              <w:t>) or (</w:t>
+            </w:r>
+            <w:r>
+              <w:rPr>
+                <w:color w:val="00B050"/>
+              </w:rPr>
+              <w:t xml:space="preserve">term == 'long' and </w:t>
+            </w:r>
+            <w:proofErr w:type="spellStart"/>
+            <w:r>
+              <w:rPr>
+                <w:color w:val="00B050"/>
+              </w:rPr>
+              <w:t>petitioner_choices</w:t>
+            </w:r>
+            <w:proofErr w:type="spellEnd"/>
+            <w:r>
+              <w:rPr>
+                <w:color w:val="00B050"/>
+              </w:rPr>
+              <w:t xml:space="preserve"> ['extend'] and (</w:t>
+            </w:r>
+            <w:r>
+              <w:rPr>
+                <w:color w:val="00B0F0"/>
+              </w:rPr>
+              <w:t>not expired or (</w:t>
+            </w:r>
+            <w:r>
+              <w:rPr>
+                <w:color w:val="0070C0"/>
+              </w:rPr>
+              <w:t xml:space="preserve">expired and </w:t>
+            </w:r>
+            <w:proofErr w:type="spellStart"/>
+            <w:r>
+              <w:rPr>
+                <w:color w:val="0070C0"/>
+              </w:rPr>
+              <w:t>expired_days_ago</w:t>
+            </w:r>
+            <w:proofErr w:type="spellEnd"/>
+            <w:r>
+              <w:rPr>
+                <w:color w:val="0070C0"/>
+              </w:rPr>
+              <w:t xml:space="preserve"> == 'less than 60 days'</w:t>
+            </w:r>
+            <w:r>
+              <w:rPr>
+                <w:color w:val="00B0F0"/>
+              </w:rPr>
+              <w:t>)</w:t>
+            </w:r>
+            <w:r>
+              <w:rPr>
+                <w:color w:val="00B050"/>
+              </w:rPr>
+              <w:t>)</w:t>
+            </w:r>
+            <w:r>
+              <w:rPr>
+                <w:color w:val="92D050"/>
+              </w:rPr>
+              <w:t>)</w:t>
+            </w:r>
+            <w:r>
+              <w:rPr>
+                <w:color w:val="FFC000"/>
+              </w:rPr>
+              <w:t>)</w:t>
+            </w:r>
+            <w:r>
+              <w:rPr>
+                <w:color w:val="FF0000"/>
+              </w:rPr>
+              <w:t>) or (</w:t>
+            </w:r>
+            <w:r>
+              <w:rPr>
+                <w:color w:val="FFC000"/>
+              </w:rPr>
+              <w:t xml:space="preserve">user_need == 'po respondent' and term in('short', 'long') and </w:t>
+            </w:r>
+            <w:proofErr w:type="spellStart"/>
+            <w:r>
+              <w:rPr>
+                <w:color w:val="FFC000"/>
+              </w:rPr>
+              <w:t>respondent_choices.any_true</w:t>
+            </w:r>
+            <w:proofErr w:type="spellEnd"/>
+            <w:r>
+              <w:rPr>
+                <w:color w:val="FFC000"/>
+              </w:rPr>
+              <w:t>()</w:t>
+            </w:r>
+            <w:r>
+              <w:rPr>
+                <w:color w:val="FF0000"/>
+              </w:rPr>
+              <w:t>)</w:t>
+            </w:r>
+            <w:r>
+              <w:rPr>
+                <w:color w:val="C00000"/>
+              </w:rPr>
+              <w:t>) or (user_need == 'po respon</w:t>
+            </w:r>
+            <w:r>
+              <w:rPr>
+                <w:color w:val="C00000"/>
+              </w:rPr>
+              <w:t>d</w:t>
+            </w:r>
+            <w:r>
+              <w:rPr>
+                <w:color w:val="C00000"/>
+              </w:rPr>
+              <w:t xml:space="preserve">ent' and term == 'hearing') </w:t>
+            </w:r>
+            <w:r>
+              <w:rPr>
+                <w:color w:val="C00000"/>
+              </w:rPr>
+              <w:t>%}</w:t>
+            </w:r>
+          </w:p>
+        </w:tc>
+        <w:tc>
+          <w:tcPr>
+            <w:tcW w:w="7597" w:type="dxa"/>
+            <w:tcMar>
+              <w:top w:w="432" w:type="dxa"/>
+              <w:bottom w:w="360" w:type="dxa"/>
+            </w:tcMar>
+          </w:tcPr>
+          <w:p>
+            <w:pPr>
+              <w:pStyle w:val="Body"/>
+            </w:pPr>
+            <w:proofErr w:type="spellStart"/>
+            <w:r>
+              <w:lastRenderedPageBreak/>
+              <w:t>prepare_fo</w:t>
+            </w:r>
+            <w:r>
+              <w:t>r_</w:t>
+            </w:r>
+            <w:r>
+              <w:t>hearing_petitioner_step</w:t>
+            </w:r>
+            <w:proofErr w:type="spellEnd"/>
+            <w:r>
+              <w:br/>
+            </w:r>
+            <w:r>
+              <w:t>January</w:t>
+            </w:r>
+            <w:r>
+              <w:t xml:space="preserve"> 2, 202</w:t>
+            </w:r>
+            <w:r>
+              <w:t>6</w:t>
+            </w:r>
+          </w:p>
+        </w:tc>
+      </w:tr>
+      <w:tr>
+        <w:trPr>
+          <w:jc w:val="center"/>
+        </w:trPr>
+        <w:tc>
+          <w:tcPr>
+            <w:tcW w:w="2901" w:type="dxa"/>
+          </w:tcPr>
+          <w:p>
+            <w:pPr>
+              <w:pStyle w:val="Heading2"/>
+              <w:outlineLvl w:val="1"/>
+            </w:pPr>
+            <w:r>
+              <w:t xml:space="preserve">Step </w:t>
+            </w:r>
+            <w:r>
+              <w:fldChar w:fldCharType="begin"/>
+            </w:r>
+            <w:r>
+              <w:instrText xml:space="preserve"> </w:instrText>
+            </w:r>
+            <w:r>
+              <w:instrText>SEQ stepList \* ARABIC</w:instrText>
+            </w:r>
+            <w:r>
+              <w:instrText xml:space="preserve"> </w:instrText>
+            </w:r>
+            <w:r>
+              <w:fldChar w:fldCharType="separate"/>
+            </w:r>
+            <w:r>
+              <w:rPr>
+                <w:noProof/>
+              </w:rPr>
+              <w:t>12</w:t>
+            </w:r>
+            <w:r>
+              <w:fldChar w:fldCharType="end"/>
+            </w:r>
+            <w:r>
+              <w:t xml:space="preserve">: </w:t>
+            </w:r>
+            <w:r>
+              <w:t>Prepare for your Protective Order hearing</w:t>
+            </w:r>
+          </w:p>
+        </w:tc>
+        <w:tc>
+          <w:tcPr>
+            <w:tcW w:w="7597" w:type="dxa"/>
+            <w:tcMar>
+              <w:top w:w="432" w:type="dxa"/>
+              <w:bottom w:w="360" w:type="dxa"/>
+            </w:tcMar>
+          </w:tcPr>
+          <w:p>
+            <w:pPr>
+              <w:pStyle w:val="Body"/>
+            </w:pPr>
+            <w:r>
+              <w:rPr>
+                <w:color w:val="FF0000"/>
+              </w:rPr>
+              <w:t>{</w:t>
+            </w:r>
+            <w:r>
+              <w:rPr>
+                <w:color w:val="FF0000"/>
+              </w:rPr>
+              <w:t xml:space="preserve">% if </w:t>
+            </w:r>
+            <w:r>
+              <w:rPr>
+                <w:color w:val="FF0000"/>
+              </w:rPr>
+              <w:t>user_need in(</w:t>
+            </w:r>
+            <w:r>
+              <w:rPr>
+                <w:color w:val="FF0000"/>
+              </w:rPr>
+              <w:t>'have po'</w:t>
+            </w:r>
+            <w:r>
+              <w:rPr>
+                <w:color w:val="FF0000"/>
+              </w:rPr>
+              <w:t>, 'want po'</w:t>
+            </w:r>
+            <w:r>
+              <w:rPr>
+                <w:color w:val="FF0000"/>
+              </w:rPr>
+              <w:t>)</w:t>
+            </w:r>
+            <w:r>
+              <w:rPr>
+                <w:color w:val="FF0000"/>
+              </w:rPr>
+              <w:t xml:space="preserve"> </w:t>
+            </w:r>
+            <w:r>
+              <w:rPr>
+                <w:color w:val="FF0000"/>
+              </w:rPr>
+              <w:t xml:space="preserve">or </w:t>
+            </w:r>
+            <w:proofErr w:type="spellStart"/>
+            <w:r>
+              <w:rPr>
+                <w:color w:val="FF0000"/>
+              </w:rPr>
+              <w:t>has_expired</w:t>
+            </w:r>
+            <w:proofErr w:type="spellEnd"/>
+            <w:r>
+              <w:rPr>
+                <w:color w:val="FF0000"/>
+              </w:rPr>
+              <w:t xml:space="preserve"> </w:t>
+            </w:r>
+            <w:r>
+              <w:rPr>
+                <w:color w:val="FF0000"/>
+              </w:rPr>
+              <w:t>%}</w:t>
+            </w:r>
+            <w:r>
+              <w:rPr>
+                <w:color w:val="FFC000"/>
+              </w:rPr>
+              <w:t>{</w:t>
+            </w:r>
+            <w:r>
+              <w:rPr>
+                <w:color w:val="FFC000"/>
+              </w:rPr>
+              <w:t xml:space="preserve">% if </w:t>
+            </w:r>
+            <w:r>
+              <w:rPr>
+                <w:color w:val="FFC000"/>
+              </w:rPr>
+              <w:t xml:space="preserve">user_need == 'want po' </w:t>
+            </w:r>
+            <w:r>
+              <w:rPr>
+                <w:color w:val="FFC000"/>
+              </w:rPr>
+              <w:t xml:space="preserve">or </w:t>
+            </w:r>
+            <w:proofErr w:type="spellStart"/>
+            <w:r>
+              <w:rPr>
+                <w:color w:val="FFC000"/>
+              </w:rPr>
+              <w:t>has_expired</w:t>
+            </w:r>
+            <w:proofErr w:type="spellEnd"/>
+            <w:r>
+              <w:rPr>
+                <w:color w:val="FFC000"/>
+              </w:rPr>
+              <w:t xml:space="preserve"> </w:t>
+            </w:r>
+            <w:r>
+              <w:rPr>
+                <w:color w:val="FFC000"/>
+              </w:rPr>
+              <w:t>%}</w:t>
+            </w:r>
+            <w:r>
+              <w:t>Some courts will hold a heari</w:t>
+            </w:r>
+            <w:r>
+              <w:t xml:space="preserve">ng before deciding </w:t>
+            </w:r>
+            <w:r>
+              <w:t>your 20-day petition.</w:t>
+            </w:r>
+            <w:r>
+              <w:t xml:space="preserve"> </w:t>
+            </w:r>
+            <w:r>
+              <w:t>Prepare for your 20-day</w:t>
+            </w:r>
+            <w:r>
+              <w:rPr>
+                <w:color w:val="FFC000"/>
+              </w:rPr>
+              <w:t>{% el</w:t>
+            </w:r>
+            <w:r>
+              <w:rPr>
+                <w:color w:val="FFC000"/>
+              </w:rPr>
+              <w:t xml:space="preserve">if </w:t>
+            </w:r>
+            <w:r>
+              <w:rPr>
+                <w:color w:val="FFC000"/>
+              </w:rPr>
+              <w:t xml:space="preserve">user_need == 'have po' </w:t>
+            </w:r>
+            <w:r>
+              <w:rPr>
+                <w:color w:val="FFC000"/>
+              </w:rPr>
+              <w:t xml:space="preserve">and not </w:t>
+            </w:r>
+            <w:proofErr w:type="spellStart"/>
+            <w:r>
+              <w:rPr>
+                <w:color w:val="FFC000"/>
+              </w:rPr>
+              <w:t>has_expired</w:t>
+            </w:r>
+            <w:proofErr w:type="spellEnd"/>
+            <w:r>
+              <w:rPr>
+                <w:color w:val="FFC000"/>
+              </w:rPr>
+              <w:t xml:space="preserve"> %}</w:t>
+            </w:r>
+            <w:r>
+              <w:t>Prepare for your</w:t>
+            </w:r>
+            <w:r>
+              <w:rPr>
+                <w:color w:val="FF0000"/>
+              </w:rPr>
+              <w:t xml:space="preserve"> </w:t>
+            </w:r>
+            <w:r>
+              <w:t>long term</w:t>
+            </w:r>
+            <w:r>
+              <w:rPr>
+                <w:color w:val="FFC000"/>
+              </w:rPr>
+              <w:t>{% endif %}</w:t>
+            </w:r>
+            <w:r>
+              <w:t xml:space="preserve"> hearing by reading </w:t>
+            </w:r>
+            <w:r>
+              <w:rPr>
+                <w:b/>
+              </w:rPr>
+              <w:t>How to Represent Yourself in Alaska's Domestic Violence Protective Order Process</w:t>
+            </w:r>
+            <w:r>
+              <w:t xml:space="preserve">, </w:t>
+            </w:r>
+            <w:hyperlink r:id="rId273" w:history="1">
+              <w:r>
+                <w:rPr>
+                  <w:rStyle w:val="Hyperlink"/>
+                  <w:spacing w:val="0"/>
+                </w:rPr>
+                <w:t>PUB-22</w:t>
+              </w:r>
+            </w:hyperlink>
+            <w:r>
+              <w:t xml:space="preserve">. </w:t>
+            </w:r>
+            <w:r>
+              <w:rPr>
+                <w:color w:val="FFC000"/>
+              </w:rPr>
+              <w:t xml:space="preserve">{% if </w:t>
+            </w:r>
+            <w:r>
+              <w:rPr>
+                <w:color w:val="FFC000"/>
+              </w:rPr>
+              <w:t xml:space="preserve">((user_need == 'want po' or </w:t>
+            </w:r>
+            <w:proofErr w:type="spellStart"/>
+            <w:r>
+              <w:rPr>
+                <w:color w:val="FFC000"/>
+              </w:rPr>
+              <w:t>has_expired</w:t>
+            </w:r>
+            <w:proofErr w:type="spellEnd"/>
+            <w:r>
+              <w:rPr>
+                <w:color w:val="FFC000"/>
+              </w:rPr>
+              <w:t>) and (</w:t>
+            </w:r>
+            <w:proofErr w:type="spellStart"/>
+            <w:r>
+              <w:rPr>
+                <w:color w:val="FFC000"/>
+              </w:rPr>
+              <w:t>protective_order_for_one</w:t>
+            </w:r>
+            <w:proofErr w:type="spellEnd"/>
+            <w:r>
+              <w:rPr>
+                <w:color w:val="FFC000"/>
+              </w:rPr>
+              <w:t xml:space="preserve"> or </w:t>
+            </w:r>
+            <w:proofErr w:type="spellStart"/>
+            <w:r>
+              <w:rPr>
+                <w:color w:val="FFC000"/>
+              </w:rPr>
+              <w:t>protective_order_for_more</w:t>
+            </w:r>
+            <w:proofErr w:type="spellEnd"/>
+            <w:r>
+              <w:rPr>
+                <w:color w:val="FFC000"/>
+              </w:rPr>
+              <w:t xml:space="preserve">)) or ((user_need == 'have po' and not </w:t>
+            </w:r>
+            <w:proofErr w:type="spellStart"/>
+            <w:r>
+              <w:rPr>
+                <w:color w:val="FFC000"/>
+              </w:rPr>
+              <w:t>has_expired</w:t>
+            </w:r>
+            <w:proofErr w:type="spellEnd"/>
+            <w:r>
+              <w:rPr>
+                <w:color w:val="FFC000"/>
+              </w:rPr>
+              <w:t xml:space="preserve">) and </w:t>
+            </w:r>
+            <w:proofErr w:type="spellStart"/>
+            <w:r>
+              <w:rPr>
+                <w:color w:val="FFC000"/>
+              </w:rPr>
+              <w:t>po_case_type</w:t>
+            </w:r>
+            <w:proofErr w:type="spellEnd"/>
+            <w:r>
+              <w:rPr>
+                <w:color w:val="FFC000"/>
+              </w:rPr>
+              <w:t xml:space="preserve"> in('1 </w:t>
+            </w:r>
+            <w:proofErr w:type="spellStart"/>
+            <w:r>
+              <w:rPr>
+                <w:color w:val="FFC000"/>
+              </w:rPr>
+              <w:t>person','more</w:t>
+            </w:r>
+            <w:proofErr w:type="spellEnd"/>
+            <w:r>
+              <w:rPr>
+                <w:color w:val="FFC000"/>
+              </w:rPr>
+              <w:t xml:space="preserve"> than 1'))</w:t>
+            </w:r>
+            <w:r>
+              <w:rPr>
+                <w:color w:val="FFC000"/>
+              </w:rPr>
+              <w:t xml:space="preserve"> </w:t>
+            </w:r>
+            <w:r>
+              <w:rPr>
+                <w:color w:val="FFC000"/>
+              </w:rPr>
+              <w:t>%}</w:t>
+            </w:r>
+            <w:r>
+              <w:t xml:space="preserve"> The sections on Short-Term Order </w:t>
+            </w:r>
+            <w:r>
+              <w:lastRenderedPageBreak/>
+              <w:t>Process, Long-Term Order Process, and Evidence have helpful information.</w:t>
+            </w:r>
+            <w:r>
+              <w:rPr>
+                <w:color w:val="FFC000"/>
+              </w:rPr>
+              <w:t>{% else %}</w:t>
+            </w:r>
+            <w:r>
+              <w:t xml:space="preserve"> Most of the information in the sections on Short-Term Order Process, Long-Term Order Process</w:t>
+            </w:r>
+            <w:r>
+              <w:t>,</w:t>
+            </w:r>
+            <w:r>
+              <w:t xml:space="preserve"> and Evidence are the same as the stalking or sexual assault protective order process</w:t>
+            </w:r>
+            <w:r>
+              <w:t>.</w:t>
+            </w:r>
+            <w:r>
+              <w:rPr>
+                <w:color w:val="FFC000"/>
+              </w:rPr>
+              <w:t>{% endif %}</w:t>
+            </w:r>
+            <w:r>
+              <w:rPr>
+                <w:color w:val="FF0000"/>
+              </w:rPr>
+              <w:t>{</w:t>
+            </w:r>
+            <w:r>
+              <w:rPr>
+                <w:color w:val="FF0000"/>
+              </w:rPr>
+              <w:t xml:space="preserve">% </w:t>
+            </w:r>
+            <w:r>
+              <w:rPr>
+                <w:color w:val="FF0000"/>
+              </w:rPr>
+              <w:t>el</w:t>
+            </w:r>
+            <w:r>
+              <w:rPr>
+                <w:color w:val="FF0000"/>
+              </w:rPr>
+              <w:t xml:space="preserve">if </w:t>
+            </w:r>
+            <w:r>
+              <w:rPr>
+                <w:color w:val="FF0000"/>
+              </w:rPr>
+              <w:t>user_need == 'po</w:t>
+            </w:r>
+            <w:r>
+              <w:rPr>
+                <w:color w:val="FF0000"/>
+              </w:rPr>
+              <w:t xml:space="preserve"> respondent</w:t>
+            </w:r>
+            <w:r>
+              <w:rPr>
+                <w:color w:val="FF0000"/>
+              </w:rPr>
+              <w:t>'</w:t>
+            </w:r>
+            <w:r>
+              <w:rPr>
+                <w:color w:val="FF0000"/>
+              </w:rPr>
+              <w:t xml:space="preserve"> %}</w:t>
+            </w:r>
+            <w:r>
+              <w:t xml:space="preserve">Prepare for your long-term hearing by reading </w:t>
+            </w:r>
+            <w:r>
+              <w:rPr>
+                <w:b/>
+              </w:rPr>
+              <w:t>What to Do When Someone Files a Domestic Violence Protective Order Against You,</w:t>
+            </w:r>
+            <w:r>
+              <w:t xml:space="preserve"> </w:t>
+            </w:r>
+            <w:hyperlink r:id="rId274" w:history="1">
+              <w:r>
+                <w:rPr>
+                  <w:rStyle w:val="Hyperlink"/>
+                  <w:spacing w:val="0"/>
+                </w:rPr>
+                <w:t>PUB-23</w:t>
+              </w:r>
+            </w:hyperlink>
+            <w:r>
+              <w:t xml:space="preserve">. </w:t>
+            </w:r>
+            <w:r>
+              <w:rPr>
+                <w:color w:val="FFC000"/>
+              </w:rPr>
+              <w:t xml:space="preserve">{% if </w:t>
+            </w:r>
+            <w:proofErr w:type="spellStart"/>
+            <w:r>
+              <w:rPr>
+                <w:color w:val="FFC000"/>
+              </w:rPr>
+              <w:t>po_case_type</w:t>
+            </w:r>
+            <w:proofErr w:type="spellEnd"/>
+            <w:r>
+              <w:rPr>
+                <w:color w:val="FFC000"/>
+              </w:rPr>
+              <w:t xml:space="preserve"> in('1 person', 'more than 1')</w:t>
+            </w:r>
+            <w:r>
+              <w:rPr>
+                <w:color w:val="FFC000"/>
+              </w:rPr>
+              <w:t>%}</w:t>
+            </w:r>
+            <w:r>
+              <w:t>There is a section on the Long-Term Protective Order Hearing.</w:t>
+            </w:r>
+            <w:r>
+              <w:rPr>
+                <w:color w:val="FFC000"/>
+              </w:rPr>
+              <w:t xml:space="preserve"> </w:t>
+            </w:r>
+            <w:r>
+              <w:rPr>
+                <w:color w:val="FFC000"/>
+              </w:rPr>
+              <w:t>{% else %}</w:t>
+            </w:r>
+            <w:r>
+              <w:t>Most of the information in the sections on the Long-Term Protective Order Hearing is the same as the stalking or sexual assault protective order process.</w:t>
+            </w:r>
+            <w:r>
+              <w:rPr>
+                <w:color w:val="FFC000"/>
+              </w:rPr>
+              <w:t>{% endif %}</w:t>
+            </w:r>
+            <w:r>
+              <w:rPr>
+                <w:color w:val="FF0000"/>
+              </w:rPr>
+              <w:t>{% endif %}</w:t>
+            </w:r>
+          </w:p>
+          <w:p>
+            <w:pPr>
+              <w:pStyle w:val="Heading3"/>
+              <w:outlineLvl w:val="2"/>
+            </w:pPr>
+            <w:r>
+              <w:t>Link in this step</w:t>
+            </w:r>
+          </w:p>
+          <w:p>
+            <w:pPr>
+              <w:pStyle w:val="Body"/>
+            </w:pPr>
+            <w:r>
+              <w:rPr>
+                <w:rStyle w:val="BodyChar"/>
+                <w:color w:val="FF0000"/>
+              </w:rPr>
+              <w:t>{%</w:t>
+            </w:r>
+            <w:r>
+              <w:rPr>
+                <w:color w:val="FF0000"/>
+              </w:rPr>
+              <w:t xml:space="preserve"> if user_need in(</w:t>
+            </w:r>
+            <w:r>
+              <w:rPr>
+                <w:color w:val="FF0000"/>
+              </w:rPr>
+              <w:t>'have po'</w:t>
+            </w:r>
+            <w:r>
+              <w:rPr>
+                <w:color w:val="FF0000"/>
+              </w:rPr>
+              <w:t>, 'want po') %}</w:t>
+            </w:r>
+            <w:r>
+              <w:rPr>
+                <w:rStyle w:val="BodyChar"/>
+                <w:b/>
+              </w:rPr>
+              <w:t>How to Represent Yourself in Alaska's Domestic Violence Protective Order Process,</w:t>
+            </w:r>
+            <w:r>
+              <w:rPr>
+                <w:rStyle w:val="BodyChar"/>
+              </w:rPr>
+              <w:t xml:space="preserve"> </w:t>
+            </w:r>
+            <w:hyperlink r:id="rId275" w:history="1">
+              <w:r>
+                <w:rPr>
+                  <w:rStyle w:val="Hyperlink"/>
+                  <w:spacing w:val="0"/>
+                </w:rPr>
+                <w:t>PUB-22</w:t>
+              </w:r>
+            </w:hyperlink>
+            <w:r>
+              <w:rPr>
+                <w:rStyle w:val="BodyChar"/>
+              </w:rPr>
+              <w:br/>
+            </w:r>
+            <w:hyperlink r:id="rId276" w:history="1">
+              <w:r>
+                <w:rPr>
+                  <w:rStyle w:val="Hyperlink"/>
+                  <w:spacing w:val="0"/>
+                </w:rPr>
+                <w:t>public.courts.alaska.gov/web/forms/docs/pub-22.pdf</w:t>
+              </w:r>
+            </w:hyperlink>
+            <w:r>
+              <w:rPr>
+                <w:rStyle w:val="BodyChar"/>
+                <w:color w:val="FF0000"/>
+              </w:rPr>
+              <w:t>%</w:t>
+            </w:r>
+            <w:r>
+              <w:rPr>
+                <w:color w:val="FF0000"/>
+              </w:rPr>
+              <w:t xml:space="preserve"> elif user_need == 'po respondent') %}</w:t>
+            </w:r>
+            <w:r>
+              <w:rPr>
+                <w:b/>
+              </w:rPr>
+              <w:t>What to Do When Someone Files a Domestic Violence Protective Order Against You,</w:t>
+            </w:r>
+            <w:r>
+              <w:t xml:space="preserve"> </w:t>
+            </w:r>
+            <w:hyperlink r:id="rId277" w:history="1">
+              <w:r>
+                <w:rPr>
+                  <w:rStyle w:val="Hyperlink"/>
+                  <w:spacing w:val="0"/>
+                </w:rPr>
+                <w:t>PUB-23</w:t>
+              </w:r>
+            </w:hyperlink>
+            <w:r>
+              <w:br/>
+            </w:r>
+            <w:hyperlink r:id="rId278" w:history="1">
+              <w:r>
+                <w:rPr>
+                  <w:rStyle w:val="Hyperlink"/>
+                  <w:spacing w:val="0"/>
+                </w:rPr>
+                <w:t>public.courts.alaska.gov/web/forms/docs/pub-23.pdf</w:t>
+              </w:r>
+            </w:hyperlink>
+            <w:r>
+              <w:rPr>
+                <w:color w:val="FF0000"/>
+              </w:rPr>
+              <w:t>{% endif %}</w:t>
+            </w:r>
+          </w:p>
+        </w:tc>
+      </w:tr>
+      <w:tr>
+        <w:trPr>
+          <w:jc w:val="center"/>
+        </w:trPr>
+        <w:tc>
+          <w:tcPr>
+            <w:tcW w:w="2901" w:type="dxa"/>
+          </w:tcPr>
+          <w:p>
+            <w:pPr>
+              <w:pStyle w:val="Body"/>
+            </w:pPr>
+            <w:r>
+              <w:rPr>
+                <w:color w:val="FF0000"/>
+              </w:rPr>
+              <w:lastRenderedPageBreak/>
+              <w:t>{%tr endif %}</w:t>
+            </w:r>
+          </w:p>
+        </w:tc>
+        <w:tc>
+          <w:tcPr>
+            <w:tcW w:w="7597" w:type="dxa"/>
+            <w:tcMar>
+              <w:top w:w="432" w:type="dxa"/>
+              <w:bottom w:w="360" w:type="dxa"/>
+            </w:tcMar>
+          </w:tcPr>
+          <w:p>
+            <w:pPr>
+              <w:pStyle w:val="Body"/>
+            </w:pPr>
+          </w:p>
+        </w:tc>
+      </w:tr>
+      <w:tr>
+        <w:trPr>
+          <w:jc w:val="center"/>
+        </w:trPr>
+        <w:tc>
+          <w:tcPr>
+            <w:tcW w:w="2901" w:type="dxa"/>
+          </w:tcPr>
+          <w:p>
+            <w:pPr>
+              <w:pStyle w:val="Body"/>
+            </w:pPr>
+            <w:r>
+              <w:rPr>
+                <w:color w:val="FF0000"/>
+              </w:rPr>
+              <w:t xml:space="preserve">{%tr </w:t>
+            </w:r>
+            <w:r>
+              <w:rPr>
+                <w:color w:val="FF0000"/>
+              </w:rPr>
+              <w:t>if (</w:t>
+            </w:r>
+            <w:r>
+              <w:rPr>
+                <w:color w:val="FFC000"/>
+              </w:rPr>
+              <w:t>(</w:t>
+            </w:r>
+            <w:r>
+              <w:rPr>
+                <w:color w:val="92D050"/>
+              </w:rPr>
+              <w:t>user_need == 'want po' and (</w:t>
+            </w:r>
+            <w:r>
+              <w:rPr>
+                <w:color w:val="00B050"/>
+              </w:rPr>
+              <w:t>(</w:t>
+            </w:r>
+            <w:proofErr w:type="spellStart"/>
+            <w:r>
+              <w:rPr>
+                <w:color w:val="00B0F0"/>
+              </w:rPr>
+              <w:t>who_needs_the_order</w:t>
+            </w:r>
+            <w:proofErr w:type="spellEnd"/>
+            <w:r>
+              <w:rPr>
+                <w:color w:val="00B0F0"/>
+              </w:rPr>
+              <w:t xml:space="preserve"> == 'self' and </w:t>
+            </w:r>
+            <w:proofErr w:type="spellStart"/>
+            <w:r>
+              <w:rPr>
+                <w:color w:val="00B0F0"/>
+              </w:rPr>
+              <w:t>self_related_to_abuser</w:t>
+            </w:r>
+            <w:proofErr w:type="spellEnd"/>
+            <w:r>
+              <w:rPr>
+                <w:color w:val="00B0F0"/>
+              </w:rPr>
+              <w:t xml:space="preserve">['have child'] and </w:t>
+            </w:r>
+            <w:proofErr w:type="spellStart"/>
+            <w:r>
+              <w:rPr>
+                <w:color w:val="00B0F0"/>
+              </w:rPr>
+              <w:t>self_related_to_abuser.all_false</w:t>
+            </w:r>
+            <w:proofErr w:type="spellEnd"/>
+            <w:r>
+              <w:rPr>
+                <w:color w:val="00B0F0"/>
+              </w:rPr>
+              <w:t>('married', 'divorced'</w:t>
+            </w:r>
+            <w:r>
+              <w:rPr>
+                <w:color w:val="00B050"/>
+              </w:rPr>
+              <w:t>)) or (</w:t>
+            </w:r>
+            <w:proofErr w:type="spellStart"/>
+            <w:r>
+              <w:rPr>
+                <w:color w:val="00B0F0"/>
+              </w:rPr>
+              <w:t>who_needs_the_order</w:t>
+            </w:r>
+            <w:proofErr w:type="spellEnd"/>
+            <w:r>
+              <w:rPr>
+                <w:color w:val="00B0F0"/>
+              </w:rPr>
+              <w:t xml:space="preserve"> in ('self and child', 'self </w:t>
+            </w:r>
+            <w:r>
+              <w:rPr>
+                <w:color w:val="00B0F0"/>
+              </w:rPr>
+              <w:lastRenderedPageBreak/>
+              <w:t xml:space="preserve">and children') and petitioner_related_to_child == 'parent' and po_against_other_parent and </w:t>
+            </w:r>
+            <w:proofErr w:type="spellStart"/>
+            <w:r>
+              <w:rPr>
+                <w:color w:val="00B0F0"/>
+              </w:rPr>
+              <w:t>parent_married_parent</w:t>
+            </w:r>
+            <w:proofErr w:type="spellEnd"/>
+            <w:r>
+              <w:rPr>
+                <w:color w:val="00B0F0"/>
+              </w:rPr>
+              <w:t xml:space="preserve"> == 'no'</w:t>
+            </w:r>
+            <w:r>
+              <w:rPr>
+                <w:color w:val="00B050"/>
+              </w:rPr>
+              <w:t>)</w:t>
+            </w:r>
+            <w:r>
+              <w:rPr>
+                <w:color w:val="92D050"/>
+              </w:rPr>
+              <w:t>)</w:t>
+            </w:r>
+            <w:r>
+              <w:rPr>
+                <w:color w:val="FFC000"/>
+              </w:rPr>
+              <w:t>)</w:t>
+            </w:r>
+            <w:r>
+              <w:rPr>
+                <w:color w:val="FF0000"/>
+              </w:rPr>
+              <w:t>) or (</w:t>
+            </w:r>
+            <w:r>
+              <w:rPr>
+                <w:color w:val="FFC000"/>
+              </w:rPr>
+              <w:t>(</w:t>
+            </w:r>
+            <w:r>
+              <w:rPr>
+                <w:color w:val="92D050"/>
+              </w:rPr>
+              <w:t>user_need == 'have po' or (</w:t>
+            </w:r>
+            <w:r>
+              <w:rPr>
+                <w:color w:val="00B050"/>
+              </w:rPr>
+              <w:t>user_need == 'po respondent' and term in ('short', 'long')</w:t>
+            </w:r>
+            <w:r>
+              <w:rPr>
+                <w:color w:val="92D050"/>
+              </w:rPr>
+              <w:t>)</w:t>
+            </w:r>
+            <w:r>
+              <w:rPr>
+                <w:color w:val="FFC000"/>
+              </w:rPr>
+              <w:t xml:space="preserve">) and </w:t>
+            </w:r>
+            <w:proofErr w:type="spellStart"/>
+            <w:r>
+              <w:rPr>
+                <w:color w:val="FFC000"/>
+              </w:rPr>
+              <w:t>shared_child</w:t>
+            </w:r>
+            <w:proofErr w:type="spellEnd"/>
+            <w:r>
+              <w:rPr>
+                <w:color w:val="FFC000"/>
+              </w:rPr>
+              <w:t xml:space="preserve"> and custody == 'no custody order'</w:t>
+            </w:r>
+            <w:r>
+              <w:rPr>
+                <w:color w:val="FF0000"/>
+              </w:rPr>
+              <w:t>) or (</w:t>
+            </w:r>
+            <w:r>
+              <w:rPr>
+                <w:color w:val="FFC000"/>
+              </w:rPr>
+              <w:t xml:space="preserve">user_need == 'po respondent' and term == 'hearing' and </w:t>
+            </w:r>
+            <w:proofErr w:type="spellStart"/>
+            <w:r>
+              <w:rPr>
+                <w:color w:val="FFC000"/>
+              </w:rPr>
+              <w:t>respondent_choices</w:t>
+            </w:r>
+            <w:proofErr w:type="spellEnd"/>
+            <w:r>
+              <w:rPr>
+                <w:color w:val="FFC000"/>
+              </w:rPr>
+              <w:t xml:space="preserve">['child'] and </w:t>
+            </w:r>
+            <w:proofErr w:type="spellStart"/>
+            <w:r>
+              <w:rPr>
+                <w:color w:val="FFC000"/>
+              </w:rPr>
+              <w:t>respondent_choices.all_false</w:t>
+            </w:r>
+            <w:proofErr w:type="spellEnd"/>
+            <w:r>
+              <w:rPr>
+                <w:color w:val="FFC000"/>
+              </w:rPr>
+              <w:t xml:space="preserve">('married', 'divorced') and </w:t>
+            </w:r>
+            <w:proofErr w:type="spellStart"/>
+            <w:r>
+              <w:rPr>
+                <w:color w:val="FFC000"/>
+              </w:rPr>
+              <w:t>custody_order</w:t>
+            </w:r>
+            <w:proofErr w:type="spellEnd"/>
+            <w:r>
+              <w:rPr>
+                <w:color w:val="FFC000"/>
+              </w:rPr>
+              <w:t xml:space="preserve"> == 'no'</w:t>
+            </w:r>
+            <w:r>
+              <w:rPr>
+                <w:color w:val="FF0000"/>
+              </w:rPr>
+              <w:t>)</w:t>
+            </w:r>
+            <w:r>
+              <w:rPr>
+                <w:color w:val="FF0000"/>
+              </w:rPr>
+              <w:t>%}</w:t>
+            </w:r>
+          </w:p>
+        </w:tc>
+        <w:tc>
+          <w:tcPr>
+            <w:tcW w:w="7597" w:type="dxa"/>
+            <w:tcMar>
+              <w:top w:w="432" w:type="dxa"/>
+              <w:bottom w:w="360" w:type="dxa"/>
+            </w:tcMar>
+          </w:tcPr>
+          <w:p>
+            <w:pPr>
+              <w:pStyle w:val="Body"/>
+            </w:pPr>
+          </w:p>
+        </w:tc>
+      </w:tr>
+      <w:tr>
+        <w:trPr>
+          <w:jc w:val="center"/>
+        </w:trPr>
+        <w:tc>
+          <w:tcPr>
+            <w:tcW w:w="2901" w:type="dxa"/>
+          </w:tcPr>
+          <w:p>
+            <w:pPr>
+              <w:pStyle w:val="Heading2"/>
+              <w:outlineLvl w:val="1"/>
+            </w:pPr>
+            <w:r>
+              <w:t xml:space="preserve">Step </w:t>
+            </w:r>
+            <w:r>
+              <w:fldChar w:fldCharType="begin"/>
+            </w:r>
+            <w:r>
+              <w:instrText xml:space="preserve"> </w:instrText>
+            </w:r>
+            <w:r>
+              <w:instrText>SEQ stepList \* ARABIC</w:instrText>
+            </w:r>
+            <w:r>
+              <w:instrText xml:space="preserve"> </w:instrText>
+            </w:r>
+            <w:r>
+              <w:fldChar w:fldCharType="separate"/>
+            </w:r>
+            <w:r>
+              <w:rPr>
+                <w:noProof/>
+              </w:rPr>
+              <w:t>13</w:t>
+            </w:r>
+            <w:r>
+              <w:fldChar w:fldCharType="end"/>
+            </w:r>
+            <w:r>
+              <w:t>:</w:t>
+            </w:r>
+            <w:r>
+              <w:t xml:space="preserve"> </w:t>
+            </w:r>
+            <w:r>
+              <w:t>Start a case for a Parenting Plan (also known as a "Custody Order")</w:t>
+            </w:r>
+          </w:p>
+        </w:tc>
+        <w:tc>
+          <w:tcPr>
+            <w:tcW w:w="7597" w:type="dxa"/>
+            <w:tcMar>
+              <w:top w:w="432" w:type="dxa"/>
+              <w:bottom w:w="360" w:type="dxa"/>
+            </w:tcMar>
+          </w:tcPr>
+          <w:p>
+            <w:pPr>
+              <w:pStyle w:val="Body"/>
+            </w:pPr>
+          </w:p>
+        </w:tc>
+      </w:tr>
+      <w:tr>
+        <w:trPr>
+          <w:jc w:val="center"/>
+        </w:trPr>
+        <w:tc>
+          <w:tcPr>
+            <w:tcW w:w="2901" w:type="dxa"/>
+          </w:tcPr>
+          <w:p>
+            <w:pPr>
+              <w:pStyle w:val="Body"/>
+            </w:pPr>
+            <w:r>
+              <w:rPr>
+                <w:color w:val="FF0000"/>
+              </w:rPr>
+              <w:t xml:space="preserve">{%tr </w:t>
+            </w:r>
+            <w:r>
+              <w:rPr>
+                <w:color w:val="FF0000"/>
+              </w:rPr>
+              <w:t>end</w:t>
+            </w:r>
+            <w:r>
+              <w:rPr>
+                <w:color w:val="FF0000"/>
+              </w:rPr>
+              <w:t>if %}</w:t>
+            </w:r>
+          </w:p>
+        </w:tc>
+        <w:tc>
+          <w:tcPr>
+            <w:tcW w:w="7597" w:type="dxa"/>
+            <w:tcMar>
+              <w:top w:w="432" w:type="dxa"/>
+              <w:bottom w:w="360" w:type="dxa"/>
+            </w:tcMar>
+          </w:tcPr>
+          <w:p>
+            <w:pPr>
+              <w:pStyle w:val="Body"/>
+            </w:pPr>
+          </w:p>
+        </w:tc>
+      </w:tr>
+      <w:tr>
+        <w:trPr>
+          <w:jc w:val="center"/>
+        </w:trPr>
+        <w:tc>
+          <w:tcPr>
+            <w:tcW w:w="2901" w:type="dxa"/>
+          </w:tcPr>
+          <w:p>
+            <w:pPr>
+              <w:pStyle w:val="Body"/>
+            </w:pPr>
+            <w:r>
+              <w:rPr>
+                <w:color w:val="FF0000"/>
+              </w:rPr>
+              <w:lastRenderedPageBreak/>
+              <w:t>{%tr if</w:t>
+            </w:r>
+            <w:r>
+              <w:rPr>
+                <w:color w:val="FF0000"/>
+              </w:rPr>
+              <w:t xml:space="preserve"> </w:t>
+            </w:r>
+            <w:r>
+              <w:rPr>
+                <w:color w:val="FF0000"/>
+              </w:rPr>
+              <w:t>(</w:t>
+            </w:r>
+            <w:r>
+              <w:rPr>
+                <w:color w:val="FFC000"/>
+              </w:rPr>
+              <w:t>(</w:t>
+            </w:r>
+            <w:r>
+              <w:rPr>
+                <w:color w:val="92D050"/>
+              </w:rPr>
+              <w:t>user_need == 'want po' and (</w:t>
+            </w:r>
+            <w:r>
+              <w:rPr>
+                <w:color w:val="00B050"/>
+              </w:rPr>
+              <w:t>(</w:t>
+            </w:r>
+            <w:proofErr w:type="spellStart"/>
+            <w:r>
+              <w:rPr>
+                <w:color w:val="00B0F0"/>
+              </w:rPr>
+              <w:t>who_needs_the_order</w:t>
+            </w:r>
+            <w:proofErr w:type="spellEnd"/>
+            <w:r>
+              <w:rPr>
+                <w:color w:val="00B0F0"/>
+              </w:rPr>
+              <w:t xml:space="preserve"> == 'self' and </w:t>
+            </w:r>
+            <w:proofErr w:type="spellStart"/>
+            <w:r>
+              <w:rPr>
+                <w:color w:val="00B0F0"/>
+              </w:rPr>
+              <w:t>self_related_to_abuser</w:t>
+            </w:r>
+            <w:proofErr w:type="spellEnd"/>
+            <w:r>
+              <w:rPr>
+                <w:color w:val="00B0F0"/>
+              </w:rPr>
+              <w:t>['married']</w:t>
+            </w:r>
+            <w:r>
+              <w:rPr>
+                <w:color w:val="00B050"/>
+              </w:rPr>
+              <w:t>) or (</w:t>
+            </w:r>
+            <w:proofErr w:type="spellStart"/>
+            <w:r>
+              <w:rPr>
+                <w:color w:val="00B0F0"/>
+              </w:rPr>
+              <w:t>who_needs_the_order</w:t>
+            </w:r>
+            <w:proofErr w:type="spellEnd"/>
+            <w:r>
+              <w:rPr>
+                <w:color w:val="00B0F0"/>
+              </w:rPr>
+              <w:t xml:space="preserve"> in ('self and child', 'self and children') and (</w:t>
+            </w:r>
+            <w:r>
+              <w:rPr>
+                <w:color w:val="7030A0"/>
+              </w:rPr>
+              <w:t>(</w:t>
+            </w:r>
+            <w:r>
+              <w:rPr>
+                <w:color w:val="AC75D5"/>
+              </w:rPr>
+              <w:t>petitioner_related_to_child == 'parent' and (</w:t>
+            </w:r>
+            <w:r>
+              <w:rPr>
+                <w:color w:val="FF5050"/>
+              </w:rPr>
+              <w:t>(</w:t>
+            </w:r>
+            <w:r>
+              <w:rPr>
+                <w:color w:val="FF9999"/>
+              </w:rPr>
+              <w:t xml:space="preserve">po_against_other_parent and </w:t>
+            </w:r>
+            <w:proofErr w:type="spellStart"/>
+            <w:r>
+              <w:rPr>
+                <w:color w:val="FF9999"/>
+              </w:rPr>
+              <w:t>parent_married_parent</w:t>
+            </w:r>
+            <w:proofErr w:type="spellEnd"/>
+            <w:r>
+              <w:rPr>
+                <w:color w:val="FF9999"/>
+              </w:rPr>
+              <w:t xml:space="preserve"> == 'married'</w:t>
+            </w:r>
+            <w:r>
+              <w:rPr>
+                <w:color w:val="FF5050"/>
+              </w:rPr>
+              <w:t>) or (</w:t>
+            </w:r>
+            <w:r>
+              <w:rPr>
+                <w:color w:val="FF9999"/>
+              </w:rPr>
+              <w:t xml:space="preserve">not po_against_other_parent and </w:t>
+            </w:r>
+            <w:proofErr w:type="spellStart"/>
+            <w:r>
+              <w:rPr>
+                <w:color w:val="FF9999"/>
+              </w:rPr>
+              <w:t>self_related_to_abuser</w:t>
+            </w:r>
+            <w:proofErr w:type="spellEnd"/>
+            <w:r>
+              <w:rPr>
+                <w:color w:val="FF9999"/>
+              </w:rPr>
+              <w:t>['married</w:t>
+            </w:r>
+            <w:r>
+              <w:rPr>
+                <w:color w:val="FF9999"/>
+              </w:rPr>
+              <w:t>']</w:t>
+            </w:r>
+            <w:r>
+              <w:rPr>
+                <w:color w:val="FF5050"/>
+              </w:rPr>
+              <w:t>)</w:t>
+            </w:r>
+            <w:r>
+              <w:rPr>
+                <w:color w:val="AC75D5"/>
+              </w:rPr>
+              <w:t>)</w:t>
+            </w:r>
+            <w:r>
+              <w:rPr>
+                <w:color w:val="7030A0"/>
+              </w:rPr>
+              <w:t>) or (</w:t>
+            </w:r>
+            <w:r>
+              <w:rPr>
+                <w:color w:val="AC75D5"/>
+              </w:rPr>
+              <w:t xml:space="preserve">petitioner_related_to_child in ('guardian', 'representative', 'combination') and </w:t>
+            </w:r>
+            <w:proofErr w:type="spellStart"/>
+            <w:r>
+              <w:rPr>
+                <w:color w:val="AC75D5"/>
+              </w:rPr>
+              <w:t>self_related_to_abuser</w:t>
+            </w:r>
+            <w:proofErr w:type="spellEnd"/>
+            <w:r>
+              <w:rPr>
+                <w:color w:val="AC75D5"/>
+              </w:rPr>
+              <w:t>['married']</w:t>
+            </w:r>
+            <w:r>
+              <w:rPr>
+                <w:color w:val="7030A0"/>
+              </w:rPr>
+              <w:t>)</w:t>
+            </w:r>
+            <w:r>
+              <w:rPr>
+                <w:color w:val="00B0F0"/>
+              </w:rPr>
+              <w:t>)</w:t>
+            </w:r>
+            <w:r>
+              <w:rPr>
+                <w:color w:val="00B050"/>
+              </w:rPr>
+              <w:t>)</w:t>
+            </w:r>
+            <w:r>
+              <w:rPr>
+                <w:color w:val="92D050"/>
+              </w:rPr>
+              <w:t>)</w:t>
+            </w:r>
+            <w:r>
+              <w:rPr>
+                <w:color w:val="FFC000"/>
+              </w:rPr>
+              <w:t>)</w:t>
+            </w:r>
+            <w:r>
+              <w:rPr>
+                <w:color w:val="FF0000"/>
+              </w:rPr>
+              <w:t>) or (</w:t>
+            </w:r>
+            <w:r>
+              <w:rPr>
+                <w:color w:val="FFC000"/>
+              </w:rPr>
+              <w:t>(</w:t>
+            </w:r>
+            <w:r>
+              <w:rPr>
+                <w:color w:val="92D050"/>
+              </w:rPr>
+              <w:t>user_need == 'have po' or (</w:t>
+            </w:r>
+            <w:r>
+              <w:rPr>
+                <w:color w:val="00B050"/>
+              </w:rPr>
+              <w:t>user_need == 'po respondent' and term in ('short', 'long')</w:t>
+            </w:r>
+            <w:r>
+              <w:rPr>
+                <w:color w:val="92D050"/>
+              </w:rPr>
+              <w:t>)</w:t>
+            </w:r>
+            <w:r>
+              <w:rPr>
+                <w:color w:val="FFC000"/>
+              </w:rPr>
+              <w:t>) and (</w:t>
+            </w:r>
+            <w:r>
+              <w:rPr>
+                <w:color w:val="92D050"/>
+              </w:rPr>
+              <w:t>(</w:t>
+            </w:r>
+            <w:proofErr w:type="spellStart"/>
+            <w:r>
+              <w:rPr>
+                <w:color w:val="00B050"/>
+              </w:rPr>
+              <w:t>shared_child</w:t>
+            </w:r>
+            <w:proofErr w:type="spellEnd"/>
+            <w:r>
+              <w:rPr>
+                <w:color w:val="00B050"/>
+              </w:rPr>
+              <w:t xml:space="preserve"> and custody == 'married'</w:t>
+            </w:r>
+            <w:r>
+              <w:rPr>
+                <w:color w:val="92D050"/>
+              </w:rPr>
+              <w:t>) or (</w:t>
+            </w:r>
+            <w:r>
+              <w:rPr>
+                <w:color w:val="00B050"/>
+              </w:rPr>
+              <w:t xml:space="preserve">not </w:t>
+            </w:r>
+            <w:proofErr w:type="spellStart"/>
+            <w:r>
+              <w:rPr>
+                <w:color w:val="00B050"/>
+              </w:rPr>
+              <w:t>shared_child</w:t>
+            </w:r>
+            <w:proofErr w:type="spellEnd"/>
+            <w:r>
+              <w:rPr>
+                <w:color w:val="00B050"/>
+              </w:rPr>
+              <w:t xml:space="preserve"> and married</w:t>
+            </w:r>
+            <w:r>
+              <w:rPr>
+                <w:color w:val="92D050"/>
+              </w:rPr>
+              <w:t>)</w:t>
+            </w:r>
+            <w:r>
+              <w:rPr>
+                <w:color w:val="FFC000"/>
+              </w:rPr>
+              <w:t>)</w:t>
+            </w:r>
+            <w:r>
+              <w:rPr>
+                <w:color w:val="FF0000"/>
+              </w:rPr>
+              <w:t>) or (</w:t>
+            </w:r>
+            <w:r>
+              <w:rPr>
+                <w:color w:val="FFC000"/>
+              </w:rPr>
+              <w:t xml:space="preserve">user_need == 'po respondent' and term == 'hearing' and </w:t>
+            </w:r>
+            <w:proofErr w:type="spellStart"/>
+            <w:r>
+              <w:rPr>
+                <w:color w:val="FFC000"/>
+              </w:rPr>
+              <w:t>respondent_choices</w:t>
+            </w:r>
+            <w:proofErr w:type="spellEnd"/>
+            <w:r>
+              <w:rPr>
+                <w:color w:val="FFC000"/>
+              </w:rPr>
+              <w:t>['married']</w:t>
+            </w:r>
+            <w:r>
+              <w:rPr>
+                <w:color w:val="FF0000"/>
+              </w:rPr>
+              <w:t>)</w:t>
+            </w:r>
+            <w:r>
+              <w:rPr>
+                <w:color w:val="FF0000"/>
+              </w:rPr>
+              <w:t xml:space="preserve"> </w:t>
+            </w:r>
+            <w:r>
+              <w:rPr>
+                <w:color w:val="FF0000"/>
+              </w:rPr>
+              <w:t>%}</w:t>
+            </w:r>
+          </w:p>
+        </w:tc>
+        <w:tc>
+          <w:tcPr>
+            <w:tcW w:w="7597" w:type="dxa"/>
+            <w:tcMar>
+              <w:top w:w="432" w:type="dxa"/>
+              <w:bottom w:w="360" w:type="dxa"/>
+            </w:tcMar>
+          </w:tcPr>
+          <w:p>
+            <w:pPr>
+              <w:pStyle w:val="Body"/>
+            </w:pPr>
+          </w:p>
+        </w:tc>
+      </w:tr>
+      <w:tr>
+        <w:trPr>
+          <w:jc w:val="center"/>
+        </w:trPr>
+        <w:tc>
+          <w:tcPr>
+            <w:tcW w:w="2901" w:type="dxa"/>
+          </w:tcPr>
+          <w:p>
+            <w:pPr>
+              <w:pStyle w:val="Heading2"/>
+              <w:outlineLvl w:val="1"/>
             </w:pPr>
             <w:r>
               <w:lastRenderedPageBreak/>
@@ -14652,7 +17837,7 @@
               <w:t xml:space="preserve"> </w:t>
             </w:r>
             <w:r>
-              <w:t>Divorce case</w:t>
+              <w:t>Start a case to end your marriage</w:t>
             </w:r>
           </w:p>
         </w:tc>
@@ -14730,12 +17915,7 @@
       </w:pPr>
     </w:p>
     <w:sectPr>
-      <w:headerReference w:type="even" r:id="rId247"/>
-      <w:headerReference w:type="default" r:id="rId248"/>
-      <w:footerReference w:type="even" r:id="rId249"/>
-      <w:footerReference w:type="default" r:id="rId250"/>
-      <w:headerReference w:type="first" r:id="rId251"/>
-      <w:footerReference w:type="first" r:id="rId252"/>
+      <w:footerReference w:type="default" r:id="rId279"/>
       <w:pgSz w:w="12240" w:h="15840"/>
       <w:pgMar w:top="1440" w:right="1440" w:bottom="1440" w:left="1440" w:header="720" w:footer="720" w:gutter="0"/>
       <w:cols w:space="720"/>
@@ -14775,7 +17955,7 @@
         <w:annotationRef/>
       </w:r>
       <w:r>
-        <w:t>Caroline – stalking and sexual assault to NOT get this form or the videos.  Just the last 2 bullets.</w:t>
+        <w:t>Caroline – stalking and sexual assault to NOT get this form or the videos. Just the last 2 bullets.</w:t>
       </w:r>
     </w:p>
   </w:comment>
@@ -14840,16 +18020,6 @@
   <w:p>
     <w:pPr>
       <w:pStyle w:val="Footer"/>
-    </w:pPr>
-  </w:p>
-</w:ftr>
-</file>
-
-<file path=word/footer2.xml><?xml version="1.0" encoding="utf-8"?>
-<w:ftr xmlns:wpc="http://schemas.microsoft.com/office/word/2010/wordprocessingCanvas" xmlns:cx="http://schemas.microsoft.com/office/drawing/2014/chartex" xmlns:cx1="http://schemas.microsoft.com/office/drawing/2015/9/8/chartex" xmlns:cx2="http://schemas.microsoft.com/office/drawing/2015/10/21/chartex" xmlns:cx3="http://schemas.microsoft.com/office/drawing/2016/5/9/chartex" xmlns:cx4="http://schemas.microsoft.com/office/drawing/2016/5/10/chartex" xmlns:cx5="http://schemas.microsoft.com/office/drawing/2016/5/11/chartex" xmlns:cx6="http://schemas.microsoft.com/office/drawing/2016/5/12/chartex" xmlns:cx7="http://schemas.microsoft.com/office/drawing/2016/5/13/chartex" xmlns:cx8="http://schemas.microsoft.com/office/drawing/2016/5/14/chartex" xmlns:mc="http://schemas.openxmlformats.org/markup-compatibility/2006" xmlns:aink="http://schemas.microsoft.com/office/drawing/2016/ink" xmlns:am3d="http://schemas.microsoft.com/office/drawing/2017/model3d" xmlns:o="urn:schemas-microsoft-com:office:office" xmlns:r="http://schemas.openxmlformats.org/officeDocument/2006/relationships" xmlns:m="http://schemas.openxmlformats.org/officeDocument/2006/math" xmlns:v="urn:schemas-microsoft-com:vml" xmlns:wp14="http://schemas.microsoft.com/office/word/2010/wordprocessingDrawing" xmlns:wp="http://schemas.openxmlformats.org/drawingml/2006/wordprocessingDrawing" xmlns:w10="urn:schemas-microsoft-com:office:word" xmlns:w="http://schemas.openxmlformats.org/wordprocessingml/2006/main" xmlns:w14="http://schemas.microsoft.com/office/word/2010/wordml" xmlns:w15="http://schemas.microsoft.com/office/word/2012/wordml" xmlns:w16cex="http://schemas.microsoft.com/office/word/2018/wordml/cex" xmlns:w16cid="http://schemas.microsoft.com/office/word/2016/wordml/cid" xmlns:w16="http://schemas.microsoft.com/office/word/2018/wordml" xmlns:w16sdtdh="http://schemas.microsoft.com/office/word/2020/wordml/sdtdatahash" xmlns:w16se="http://schemas.microsoft.com/office/word/2015/wordml/symex" xmlns:wpg="http://schemas.microsoft.com/office/word/2010/wordprocessingGroup" xmlns:wpi="http://schemas.microsoft.com/office/word/2010/wordprocessingInk" xmlns:wne="http://schemas.microsoft.com/office/word/2006/wordml" xmlns:wps="http://schemas.microsoft.com/office/word/2010/wordprocessingShape" mc:Ignorable="w14 w15 w16se w16cid w16 w16cex w16sdtdh wp14">
-  <w:p>
-    <w:pPr>
-      <w:pStyle w:val="Footer"/>
       <w:spacing w:beforeAutospacing="0" w:afterAutospacing="0"/>
       <w:jc w:val="right"/>
     </w:pPr>
@@ -14896,21 +18066,11 @@
       <w:t xml:space="preserve">January </w:t>
     </w:r>
     <w:r>
-      <w:t>7</w:t>
+      <w:t>30</w:t>
     </w:r>
     <w:r>
       <w:t>, 2026</w:t>
     </w:r>
-  </w:p>
-</w:ftr>
-</file>
-
-<file path=word/footer3.xml><?xml version="1.0" encoding="utf-8"?>
-<w:ftr xmlns:wpc="http://schemas.microsoft.com/office/word/2010/wordprocessingCanvas" xmlns:cx="http://schemas.microsoft.com/office/drawing/2014/chartex" xmlns:cx1="http://schemas.microsoft.com/office/drawing/2015/9/8/chartex" xmlns:cx2="http://schemas.microsoft.com/office/drawing/2015/10/21/chartex" xmlns:cx3="http://schemas.microsoft.com/office/drawing/2016/5/9/chartex" xmlns:cx4="http://schemas.microsoft.com/office/drawing/2016/5/10/chartex" xmlns:cx5="http://schemas.microsoft.com/office/drawing/2016/5/11/chartex" xmlns:cx6="http://schemas.microsoft.com/office/drawing/2016/5/12/chartex" xmlns:cx7="http://schemas.microsoft.com/office/drawing/2016/5/13/chartex" xmlns:cx8="http://schemas.microsoft.com/office/drawing/2016/5/14/chartex" xmlns:mc="http://schemas.openxmlformats.org/markup-compatibility/2006" xmlns:aink="http://schemas.microsoft.com/office/drawing/2016/ink" xmlns:am3d="http://schemas.microsoft.com/office/drawing/2017/model3d" xmlns:o="urn:schemas-microsoft-com:office:office" xmlns:r="http://schemas.openxmlformats.org/officeDocument/2006/relationships" xmlns:m="http://schemas.openxmlformats.org/officeDocument/2006/math" xmlns:v="urn:schemas-microsoft-com:vml" xmlns:wp14="http://schemas.microsoft.com/office/word/2010/wordprocessingDrawing" xmlns:wp="http://schemas.openxmlformats.org/drawingml/2006/wordprocessingDrawing" xmlns:w10="urn:schemas-microsoft-com:office:word" xmlns:w="http://schemas.openxmlformats.org/wordprocessingml/2006/main" xmlns:w14="http://schemas.microsoft.com/office/word/2010/wordml" xmlns:w15="http://schemas.microsoft.com/office/word/2012/wordml" xmlns:w16cex="http://schemas.microsoft.com/office/word/2018/wordml/cex" xmlns:w16cid="http://schemas.microsoft.com/office/word/2016/wordml/cid" xmlns:w16="http://schemas.microsoft.com/office/word/2018/wordml" xmlns:w16sdtdh="http://schemas.microsoft.com/office/word/2020/wordml/sdtdatahash" xmlns:w16se="http://schemas.microsoft.com/office/word/2015/wordml/symex" xmlns:wpg="http://schemas.microsoft.com/office/word/2010/wordprocessingGroup" xmlns:wpi="http://schemas.microsoft.com/office/word/2010/wordprocessingInk" xmlns:wne="http://schemas.microsoft.com/office/word/2006/wordml" xmlns:wps="http://schemas.microsoft.com/office/word/2010/wordprocessingShape" mc:Ignorable="w14 w15 w16se w16cid w16 w16cex w16sdtdh wp14">
-  <w:p>
-    <w:pPr>
-      <w:pStyle w:val="Footer"/>
-    </w:pPr>
   </w:p>
 </w:ftr>
 </file>
@@ -14945,36 +18105,6 @@
     </w:p>
   </w:footnote>
 </w:footnotes>
-</file>
-
-<file path=word/header1.xml><?xml version="1.0" encoding="utf-8"?>
-<w:hdr xmlns:wpc="http://schemas.microsoft.com/office/word/2010/wordprocessingCanvas" xmlns:cx="http://schemas.microsoft.com/office/drawing/2014/chartex" xmlns:cx1="http://schemas.microsoft.com/office/drawing/2015/9/8/chartex" xmlns:cx2="http://schemas.microsoft.com/office/drawing/2015/10/21/chartex" xmlns:cx3="http://schemas.microsoft.com/office/drawing/2016/5/9/chartex" xmlns:cx4="http://schemas.microsoft.com/office/drawing/2016/5/10/chartex" xmlns:cx5="http://schemas.microsoft.com/office/drawing/2016/5/11/chartex" xmlns:cx6="http://schemas.microsoft.com/office/drawing/2016/5/12/chartex" xmlns:cx7="http://schemas.microsoft.com/office/drawing/2016/5/13/chartex" xmlns:cx8="http://schemas.microsoft.com/office/drawing/2016/5/14/chartex" xmlns:mc="http://schemas.openxmlformats.org/markup-compatibility/2006" xmlns:aink="http://schemas.microsoft.com/office/drawing/2016/ink" xmlns:am3d="http://schemas.microsoft.com/office/drawing/2017/model3d" xmlns:o="urn:schemas-microsoft-com:office:office" xmlns:r="http://schemas.openxmlformats.org/officeDocument/2006/relationships" xmlns:m="http://schemas.openxmlformats.org/officeDocument/2006/math" xmlns:v="urn:schemas-microsoft-com:vml" xmlns:wp14="http://schemas.microsoft.com/office/word/2010/wordprocessingDrawing" xmlns:wp="http://schemas.openxmlformats.org/drawingml/2006/wordprocessingDrawing" xmlns:w10="urn:schemas-microsoft-com:office:word" xmlns:w="http://schemas.openxmlformats.org/wordprocessingml/2006/main" xmlns:w14="http://schemas.microsoft.com/office/word/2010/wordml" xmlns:w15="http://schemas.microsoft.com/office/word/2012/wordml" xmlns:w16cex="http://schemas.microsoft.com/office/word/2018/wordml/cex" xmlns:w16cid="http://schemas.microsoft.com/office/word/2016/wordml/cid" xmlns:w16="http://schemas.microsoft.com/office/word/2018/wordml" xmlns:w16sdtdh="http://schemas.microsoft.com/office/word/2020/wordml/sdtdatahash" xmlns:w16se="http://schemas.microsoft.com/office/word/2015/wordml/symex" xmlns:wpg="http://schemas.microsoft.com/office/word/2010/wordprocessingGroup" xmlns:wpi="http://schemas.microsoft.com/office/word/2010/wordprocessingInk" xmlns:wne="http://schemas.microsoft.com/office/word/2006/wordml" xmlns:wps="http://schemas.microsoft.com/office/word/2010/wordprocessingShape" mc:Ignorable="w14 w15 w16se w16cid w16 w16cex w16sdtdh wp14">
-  <w:p>
-    <w:pPr>
-      <w:pStyle w:val="Header"/>
-    </w:pPr>
-  </w:p>
-</w:hdr>
-</file>
-
-<file path=word/header2.xml><?xml version="1.0" encoding="utf-8"?>
-<w:hdr xmlns:wpc="http://schemas.microsoft.com/office/word/2010/wordprocessingCanvas" xmlns:cx="http://schemas.microsoft.com/office/drawing/2014/chartex" xmlns:cx1="http://schemas.microsoft.com/office/drawing/2015/9/8/chartex" xmlns:cx2="http://schemas.microsoft.com/office/drawing/2015/10/21/chartex" xmlns:cx3="http://schemas.microsoft.com/office/drawing/2016/5/9/chartex" xmlns:cx4="http://schemas.microsoft.com/office/drawing/2016/5/10/chartex" xmlns:cx5="http://schemas.microsoft.com/office/drawing/2016/5/11/chartex" xmlns:cx6="http://schemas.microsoft.com/office/drawing/2016/5/12/chartex" xmlns:cx7="http://schemas.microsoft.com/office/drawing/2016/5/13/chartex" xmlns:cx8="http://schemas.microsoft.com/office/drawing/2016/5/14/chartex" xmlns:mc="http://schemas.openxmlformats.org/markup-compatibility/2006" xmlns:aink="http://schemas.microsoft.com/office/drawing/2016/ink" xmlns:am3d="http://schemas.microsoft.com/office/drawing/2017/model3d" xmlns:o="urn:schemas-microsoft-com:office:office" xmlns:r="http://schemas.openxmlformats.org/officeDocument/2006/relationships" xmlns:m="http://schemas.openxmlformats.org/officeDocument/2006/math" xmlns:v="urn:schemas-microsoft-com:vml" xmlns:wp14="http://schemas.microsoft.com/office/word/2010/wordprocessingDrawing" xmlns:wp="http://schemas.openxmlformats.org/drawingml/2006/wordprocessingDrawing" xmlns:w10="urn:schemas-microsoft-com:office:word" xmlns:w="http://schemas.openxmlformats.org/wordprocessingml/2006/main" xmlns:w14="http://schemas.microsoft.com/office/word/2010/wordml" xmlns:w15="http://schemas.microsoft.com/office/word/2012/wordml" xmlns:w16cex="http://schemas.microsoft.com/office/word/2018/wordml/cex" xmlns:w16cid="http://schemas.microsoft.com/office/word/2016/wordml/cid" xmlns:w16="http://schemas.microsoft.com/office/word/2018/wordml" xmlns:w16sdtdh="http://schemas.microsoft.com/office/word/2020/wordml/sdtdatahash" xmlns:w16se="http://schemas.microsoft.com/office/word/2015/wordml/symex" xmlns:wpg="http://schemas.microsoft.com/office/word/2010/wordprocessingGroup" xmlns:wpi="http://schemas.microsoft.com/office/word/2010/wordprocessingInk" xmlns:wne="http://schemas.microsoft.com/office/word/2006/wordml" xmlns:wps="http://schemas.microsoft.com/office/word/2010/wordprocessingShape" mc:Ignorable="w14 w15 w16se w16cid w16 w16cex w16sdtdh wp14">
-  <w:p>
-    <w:pPr>
-      <w:pStyle w:val="Header"/>
-    </w:pPr>
-  </w:p>
-</w:hdr>
-</file>
-
-<file path=word/header3.xml><?xml version="1.0" encoding="utf-8"?>
-<w:hdr xmlns:wpc="http://schemas.microsoft.com/office/word/2010/wordprocessingCanvas" xmlns:cx="http://schemas.microsoft.com/office/drawing/2014/chartex" xmlns:cx1="http://schemas.microsoft.com/office/drawing/2015/9/8/chartex" xmlns:cx2="http://schemas.microsoft.com/office/drawing/2015/10/21/chartex" xmlns:cx3="http://schemas.microsoft.com/office/drawing/2016/5/9/chartex" xmlns:cx4="http://schemas.microsoft.com/office/drawing/2016/5/10/chartex" xmlns:cx5="http://schemas.microsoft.com/office/drawing/2016/5/11/chartex" xmlns:cx6="http://schemas.microsoft.com/office/drawing/2016/5/12/chartex" xmlns:cx7="http://schemas.microsoft.com/office/drawing/2016/5/13/chartex" xmlns:cx8="http://schemas.microsoft.com/office/drawing/2016/5/14/chartex" xmlns:mc="http://schemas.openxmlformats.org/markup-compatibility/2006" xmlns:aink="http://schemas.microsoft.com/office/drawing/2016/ink" xmlns:am3d="http://schemas.microsoft.com/office/drawing/2017/model3d" xmlns:o="urn:schemas-microsoft-com:office:office" xmlns:r="http://schemas.openxmlformats.org/officeDocument/2006/relationships" xmlns:m="http://schemas.openxmlformats.org/officeDocument/2006/math" xmlns:v="urn:schemas-microsoft-com:vml" xmlns:wp14="http://schemas.microsoft.com/office/word/2010/wordprocessingDrawing" xmlns:wp="http://schemas.openxmlformats.org/drawingml/2006/wordprocessingDrawing" xmlns:w10="urn:schemas-microsoft-com:office:word" xmlns:w="http://schemas.openxmlformats.org/wordprocessingml/2006/main" xmlns:w14="http://schemas.microsoft.com/office/word/2010/wordml" xmlns:w15="http://schemas.microsoft.com/office/word/2012/wordml" xmlns:w16cex="http://schemas.microsoft.com/office/word/2018/wordml/cex" xmlns:w16cid="http://schemas.microsoft.com/office/word/2016/wordml/cid" xmlns:w16="http://schemas.microsoft.com/office/word/2018/wordml" xmlns:w16sdtdh="http://schemas.microsoft.com/office/word/2020/wordml/sdtdatahash" xmlns:w16se="http://schemas.microsoft.com/office/word/2015/wordml/symex" xmlns:wpg="http://schemas.microsoft.com/office/word/2010/wordprocessingGroup" xmlns:wpi="http://schemas.microsoft.com/office/word/2010/wordprocessingInk" xmlns:wne="http://schemas.microsoft.com/office/word/2006/wordml" xmlns:wps="http://schemas.microsoft.com/office/word/2010/wordprocessingShape" mc:Ignorable="w14 w15 w16se w16cid w16 w16cex w16sdtdh wp14">
-  <w:p>
-    <w:pPr>
-      <w:pStyle w:val="Header"/>
-    </w:pPr>
-  </w:p>
-</w:hdr>
 </file>
 
 <file path=word/numbering.xml><?xml version="1.0" encoding="utf-8"?>
@@ -17597,6 +20727,12 @@
   <w:num w:numId="41">
     <w:abstractNumId w:val="8"/>
   </w:num>
+  <w:num w:numId="42">
+    <w:abstractNumId w:val="8"/>
+  </w:num>
+  <w:num w:numId="43">
+    <w:abstractNumId w:val="8"/>
+  </w:num>
   <w:numIdMacAtCleanup w:val="9"/>
 </w:numbering>
 </file>

</xml_diff>